<commit_message>
Add calculations to teo
</commit_message>
<xml_diff>
--- a/Docs/тэо.docx
+++ b/Docs/тэо.docx
@@ -47,7 +47,15 @@
           <w:caps w:val="0"/>
           <w:szCs w:val="28"/>
         </w:rPr>
-        <w:t xml:space="preserve">Назначение и функции </w:t>
+        <w:t>Описание назначений и функций</w:t>
+      </w:r>
+      <w:r>
+        <w:rPr>
+          <w:rFonts w:cs="Times New Roman"/>
+          <w:caps w:val="0"/>
+          <w:szCs w:val="28"/>
+        </w:rPr>
+        <w:t xml:space="preserve"> </w:t>
       </w:r>
       <w:r>
         <w:rPr>
@@ -63,7 +71,91 @@
           <w:caps w:val="0"/>
           <w:szCs w:val="28"/>
         </w:rPr>
-        <w:t xml:space="preserve"> по доставке цветов, характери</w:t>
+        <w:t xml:space="preserve"> доставки</w:t>
+      </w:r>
+      <w:r>
+        <w:rPr>
+          <w:rFonts w:cs="Times New Roman"/>
+          <w:caps w:val="0"/>
+          <w:szCs w:val="28"/>
+        </w:rPr>
+        <w:t xml:space="preserve"> цветов</w:t>
+      </w:r>
+      <w:r>
+        <w:rPr>
+          <w:rFonts w:cs="Times New Roman"/>
+          <w:caps w:val="0"/>
+          <w:szCs w:val="28"/>
+        </w:rPr>
+        <w:t xml:space="preserve"> с использованием технологий </w:t>
+      </w:r>
+      <w:r>
+        <w:rPr>
+          <w:rFonts w:cs="Times New Roman"/>
+          <w:caps w:val="0"/>
+          <w:szCs w:val="28"/>
+          <w:lang w:val="en-US"/>
+        </w:rPr>
+        <w:t>Angular</w:t>
+      </w:r>
+      <w:r>
+        <w:rPr>
+          <w:rFonts w:cs="Times New Roman"/>
+          <w:caps w:val="0"/>
+          <w:szCs w:val="28"/>
+        </w:rPr>
+        <w:t xml:space="preserve">, </w:t>
+      </w:r>
+      <w:r>
+        <w:rPr>
+          <w:rFonts w:cs="Times New Roman"/>
+          <w:caps w:val="0"/>
+          <w:szCs w:val="28"/>
+          <w:lang w:val="en-US"/>
+        </w:rPr>
+        <w:t>ASP</w:t>
+      </w:r>
+      <w:r>
+        <w:rPr>
+          <w:rFonts w:cs="Times New Roman"/>
+          <w:caps w:val="0"/>
+          <w:szCs w:val="28"/>
+        </w:rPr>
+        <w:t xml:space="preserve"> .</w:t>
+      </w:r>
+      <w:r>
+        <w:rPr>
+          <w:rFonts w:cs="Times New Roman"/>
+          <w:caps w:val="0"/>
+          <w:szCs w:val="28"/>
+          <w:lang w:val="en-US"/>
+        </w:rPr>
+        <w:t>NET</w:t>
+      </w:r>
+      <w:r>
+        <w:rPr>
+          <w:rFonts w:cs="Times New Roman"/>
+          <w:caps w:val="0"/>
+          <w:szCs w:val="28"/>
+        </w:rPr>
+        <w:t xml:space="preserve"> </w:t>
+      </w:r>
+      <w:r>
+        <w:rPr>
+          <w:rFonts w:cs="Times New Roman"/>
+          <w:caps w:val="0"/>
+          <w:szCs w:val="28"/>
+          <w:lang w:val="en-US"/>
+        </w:rPr>
+        <w:t>Core</w:t>
+      </w:r>
+      <w:r>
+        <w:rPr>
+          <w:rFonts w:cs="Times New Roman"/>
+          <w:caps w:val="0"/>
+          <w:szCs w:val="28"/>
+        </w:rPr>
+        <w:t>, характери</w:t>
       </w:r>
       <w:r>
         <w:rPr>
@@ -80,7 +172,7 @@
           <w:caps w:val="0"/>
           <w:szCs w:val="28"/>
         </w:rPr>
-        <w:t>пользователей приложения</w:t>
+        <w:t>предприятия – заказчика</w:t>
       </w:r>
     </w:p>
     <w:p>
@@ -94,7 +186,97 @@
         <w:rPr>
           <w:lang w:eastAsia="zh-CN"/>
         </w:rPr>
-        <w:t>Разработанное в дипломном проекте веб-приложение для интернет-магазина по доставке цветов предназначено для автоматизации работы этого магазина.</w:t>
+        <w:t xml:space="preserve">Разработанное в дипломном проекте </w:t>
+      </w:r>
+      <w:r>
+        <w:rPr>
+          <w:lang w:eastAsia="zh-CN"/>
+        </w:rPr>
+        <w:t>п</w:t>
+      </w:r>
+      <w:r>
+        <w:rPr>
+          <w:lang w:eastAsia="zh-CN"/>
+        </w:rPr>
+        <w:t>рограммное средство для магазина</w:t>
+      </w:r>
+      <w:r>
+        <w:rPr>
+          <w:lang w:eastAsia="zh-CN"/>
+        </w:rPr>
+        <w:t xml:space="preserve"> </w:t>
+      </w:r>
+      <w:r>
+        <w:rPr>
+          <w:lang w:eastAsia="zh-CN"/>
+        </w:rPr>
+        <w:t xml:space="preserve">доставки цветов с использованием технологий </w:t>
+      </w:r>
+      <w:r>
+        <w:rPr>
+          <w:lang w:val="en-US" w:eastAsia="zh-CN"/>
+        </w:rPr>
+        <w:t>Angular</w:t>
+      </w:r>
+      <w:r>
+        <w:rPr>
+          <w:lang w:eastAsia="zh-CN"/>
+        </w:rPr>
+        <w:t xml:space="preserve">, </w:t>
+      </w:r>
+      <w:r>
+        <w:rPr>
+          <w:lang w:val="en-US" w:eastAsia="zh-CN"/>
+        </w:rPr>
+        <w:t>ASP</w:t>
+      </w:r>
+      <w:r>
+        <w:rPr>
+          <w:lang w:eastAsia="zh-CN"/>
+        </w:rPr>
+        <w:t xml:space="preserve"> .</w:t>
+      </w:r>
+      <w:r>
+        <w:rPr>
+          <w:lang w:val="en-US" w:eastAsia="zh-CN"/>
+        </w:rPr>
+        <w:t>NET</w:t>
+      </w:r>
+      <w:r>
+        <w:rPr>
+          <w:lang w:eastAsia="zh-CN"/>
+        </w:rPr>
+        <w:t xml:space="preserve"> </w:t>
+      </w:r>
+      <w:r>
+        <w:rPr>
+          <w:lang w:val="en-US" w:eastAsia="zh-CN"/>
+        </w:rPr>
+        <w:t>Core</w:t>
+      </w:r>
+      <w:r>
+        <w:rPr>
+          <w:lang w:eastAsia="zh-CN"/>
+        </w:rPr>
+        <w:t xml:space="preserve"> </w:t>
+      </w:r>
+      <w:r>
+        <w:rPr>
+          <w:lang w:eastAsia="zh-CN"/>
+        </w:rPr>
+        <w:t xml:space="preserve">предназначено для </w:t>
+      </w:r>
+      <w:r>
+        <w:rPr>
+          <w:lang w:eastAsia="zh-CN"/>
+        </w:rPr>
+        <w:t>использования заказчиком с целью автоматизации работы его магазина, упрощения работы с клиентской базой</w:t>
+      </w:r>
+      <w:r>
+        <w:rPr>
+          <w:lang w:eastAsia="zh-CN"/>
+        </w:rPr>
+        <w:t>.</w:t>
       </w:r>
     </w:p>
     <w:p>
@@ -108,7 +290,13 @@
         <w:rPr>
           <w:lang w:eastAsia="zh-CN"/>
         </w:rPr>
-        <w:t>Функции приложения:</w:t>
+        <w:t>Основные функции программного продукта</w:t>
+      </w:r>
+      <w:r>
+        <w:rPr>
+          <w:lang w:eastAsia="zh-CN"/>
+        </w:rPr>
+        <w:t>:</w:t>
       </w:r>
     </w:p>
     <w:p>
@@ -128,7 +316,12 @@
       <w:r>
         <w:rPr>
           <w:rFonts w:eastAsia="Times New Roman"/>
-          <w:lang w:val="en-US"/>
+        </w:rPr>
+        <w:t>, представляющий из себя список цветов с краткой информацией о них</w:t>
+      </w:r>
+      <w:r>
+        <w:rPr>
+          <w:rFonts w:eastAsia="Times New Roman"/>
         </w:rPr>
         <w:t>:</w:t>
       </w:r>
@@ -143,7 +336,13 @@
         <w:ind w:left="709" w:firstLine="709"/>
       </w:pPr>
       <w:r>
-        <w:t>а) фильтрация каталога;</w:t>
+        <w:t>а) фильтрация каталога</w:t>
+      </w:r>
+      <w:r>
+        <w:t xml:space="preserve"> по категориям, цене, наличию товара в магазине</w:t>
+      </w:r>
+      <w:r>
+        <w:t>;</w:t>
       </w:r>
     </w:p>
     <w:p>
@@ -156,7 +355,13 @@
         <w:ind w:left="709" w:firstLine="709"/>
       </w:pPr>
       <w:r>
-        <w:t>б) сортировка каталога;</w:t>
+        <w:t>б) сортировка каталога</w:t>
+      </w:r>
+      <w:r>
+        <w:t xml:space="preserve"> по имени в алфавитном порядке и против алфавита, по цене с её возрастанием или убыванием</w:t>
+      </w:r>
+      <w:r>
+        <w:t>;</w:t>
       </w:r>
     </w:p>
     <w:p>
@@ -198,7 +403,13 @@
         </w:rPr>
       </w:pPr>
       <w:r>
-        <w:t>д) переход на страницу товара;</w:t>
+        <w:t>д) переход на страницу товара</w:t>
+      </w:r>
+      <w:r>
+        <w:t xml:space="preserve"> с подробной информацией о нем</w:t>
+      </w:r>
+      <w:r>
+        <w:t>;</w:t>
       </w:r>
     </w:p>
     <w:p>
@@ -218,7 +429,12 @@
       <w:r>
         <w:rPr>
           <w:rFonts w:eastAsia="Times New Roman"/>
-          <w:lang w:val="en-US"/>
+        </w:rPr>
+        <w:t>, изменение количества товара или его удаление</w:t>
+      </w:r>
+      <w:r>
+        <w:rPr>
+          <w:rFonts w:eastAsia="Times New Roman"/>
         </w:rPr>
         <w:t>;</w:t>
       </w:r>
@@ -261,7 +477,13 @@
         <w:t xml:space="preserve"> </w:t>
       </w:r>
       <w:r>
-        <w:t>доставки;</w:t>
+        <w:t>доставки</w:t>
+      </w:r>
+      <w:r>
+        <w:t xml:space="preserve"> вручную или с выбором точки на карте</w:t>
+      </w:r>
+      <w:r>
+        <w:t>;</w:t>
       </w:r>
     </w:p>
     <w:p>
@@ -329,7 +551,12 @@
       <w:r>
         <w:rPr>
           <w:rFonts w:eastAsia="Times New Roman"/>
-          <w:lang w:val="en-US"/>
+        </w:rPr>
+        <w:t>, представляющий из себя список кратких статей</w:t>
+      </w:r>
+      <w:r>
+        <w:rPr>
+          <w:rFonts w:eastAsia="Times New Roman"/>
         </w:rPr>
         <w:t>;</w:t>
       </w:r>
@@ -351,7 +578,12 @@
       <w:r>
         <w:rPr>
           <w:rFonts w:eastAsia="Times New Roman"/>
-          <w:lang w:val="en-US"/>
+        </w:rPr>
+        <w:t>, его адреса, номера телефона</w:t>
+      </w:r>
+      <w:r>
+        <w:rPr>
+          <w:rFonts w:eastAsia="Times New Roman"/>
         </w:rPr>
         <w:t>;</w:t>
       </w:r>
@@ -382,19 +614,33 @@
         <w:rPr>
           <w:lang w:eastAsia="zh-CN"/>
         </w:rPr>
-        <w:t>Потенциальных пользователей у приложения будет достаточно</w:t>
+        <w:t xml:space="preserve">Заказчиком и единственным покупателем является ООО </w:t>
       </w:r>
       <w:r>
         <w:rPr>
           <w:lang w:eastAsia="zh-CN"/>
         </w:rPr>
-        <w:t>, о чем свидетельствует постоянное увеличение рынка цветов и спроса на них среди потребителей</w:t>
+        <w:t>«</w:t>
       </w:r>
       <w:r>
         <w:rPr>
           <w:lang w:eastAsia="zh-CN"/>
         </w:rPr>
-        <w:t>.</w:t>
+        <w:t xml:space="preserve">Долина цветов», занятое в сфере продаж цветочной продукции. Располагается предприятие по адресу ул. </w:t>
+      </w:r>
+      <w:proofErr w:type="spellStart"/>
+      <w:r>
+        <w:rPr>
+          <w:lang w:eastAsia="zh-CN"/>
+        </w:rPr>
+        <w:t>Ольшевского</w:t>
+      </w:r>
+      <w:proofErr w:type="spellEnd"/>
+      <w:r>
+        <w:rPr>
+          <w:lang w:eastAsia="zh-CN"/>
+        </w:rPr>
+        <w:t>, д. 12.</w:t>
       </w:r>
     </w:p>
     <w:p>
@@ -408,13 +654,7 @@
         <w:rPr>
           <w:lang w:eastAsia="zh-CN"/>
         </w:rPr>
-        <w:t xml:space="preserve">Применение </w:t>
-      </w:r>
-      <w:r>
-        <w:rPr>
-          <w:lang w:eastAsia="zh-CN"/>
-        </w:rPr>
-        <w:t>приложения заказчиком и пользователями обеспечит</w:t>
+        <w:t>Применение программного продукта в производственно-хозяйственной деятельности обеспечит заказчику выполнение следующих задач</w:t>
       </w:r>
       <w:r>
         <w:rPr>
@@ -435,7 +675,7 @@
         <w:rPr>
           <w:rFonts w:eastAsia="Times New Roman"/>
         </w:rPr>
-        <w:t>актуальность информации о магазине, её доступность и скорость получения</w:t>
+        <w:t>своевременное обновление информации о наличии товара, проведении различных акций и изменении времени работы</w:t>
       </w:r>
       <w:r>
         <w:rPr>
@@ -456,7 +696,8 @@
         <w:rPr>
           <w:rFonts w:eastAsia="Times New Roman"/>
         </w:rPr>
-        <w:t>автоматизирует работу магазина, ускоряет все этапы работы с покупателем</w:t>
+        <w:lastRenderedPageBreak/>
+        <w:t>постоянное привлечение новых клиентов за счет рекламы программного продукта в сети интернет</w:t>
       </w:r>
       <w:r>
         <w:rPr>
@@ -477,7 +718,19 @@
         <w:rPr>
           <w:rFonts w:eastAsia="Times New Roman"/>
         </w:rPr>
-        <w:t>взаимодействие покупателя с магазином упрощается.</w:t>
+        <w:t xml:space="preserve">ускорение деятельности магазина за счет </w:t>
+      </w:r>
+      <w:r>
+        <w:rPr>
+          <w:rFonts w:eastAsia="Times New Roman"/>
+        </w:rPr>
+        <w:t>быстрого и упрощенного взаимодействия с клиентами</w:t>
+      </w:r>
+      <w:r>
+        <w:rPr>
+          <w:rFonts w:eastAsia="Times New Roman"/>
+        </w:rPr>
+        <w:t>.</w:t>
       </w:r>
     </w:p>
     <w:p>
@@ -491,30 +744,10 @@
         <w:rPr>
           <w:lang w:eastAsia="zh-CN"/>
         </w:rPr>
-        <w:t xml:space="preserve">Экономические расчеты по данному разделу дипломного проекта были алгоритмизированы и выполнены с использованием программы </w:t>
-      </w:r>
-      <w:proofErr w:type="spellStart"/>
-      <w:r>
-        <w:rPr>
-          <w:lang w:eastAsia="zh-CN"/>
-        </w:rPr>
-        <w:t>Microsoft</w:t>
-      </w:r>
-      <w:proofErr w:type="spellEnd"/>
-      <w:r>
-        <w:rPr>
-          <w:lang w:eastAsia="zh-CN"/>
-        </w:rPr>
-        <w:t xml:space="preserve"> </w:t>
-      </w:r>
-      <w:proofErr w:type="spellStart"/>
-      <w:r>
-        <w:rPr>
-          <w:lang w:eastAsia="zh-CN"/>
-        </w:rPr>
-        <w:t>Excel</w:t>
-      </w:r>
-      <w:proofErr w:type="spellEnd"/>
+        <w:t>Благодаря использованию программного продукта заказчиком ожидается приток новых клиентов, что увеличит конкурентную способность предприятия на рынке</w:t>
+      </w:r>
+      <w:bookmarkStart w:id="3" w:name="_GoBack"/>
+      <w:bookmarkEnd w:id="3"/>
       <w:r>
         <w:rPr>
           <w:lang w:eastAsia="zh-CN"/>
@@ -538,17 +771,16 @@
           <w:szCs w:val="28"/>
         </w:rPr>
       </w:pPr>
-      <w:bookmarkStart w:id="3" w:name="_Toc71641697"/>
+      <w:bookmarkStart w:id="4" w:name="_Toc71641697"/>
       <w:r>
         <w:rPr>
           <w:rFonts w:cs="Times New Roman"/>
           <w:caps w:val="0"/>
           <w:szCs w:val="28"/>
         </w:rPr>
-        <w:lastRenderedPageBreak/>
         <w:t xml:space="preserve">Расчет затрат на разработку и производство </w:t>
       </w:r>
-      <w:bookmarkEnd w:id="3"/>
+      <w:bookmarkEnd w:id="4"/>
       <w:r>
         <w:rPr>
           <w:rFonts w:cs="Times New Roman"/>
@@ -577,8 +809,6 @@
       <w:r>
         <w:t>его</w:t>
       </w:r>
-      <w:bookmarkStart w:id="4" w:name="_GoBack"/>
-      <w:bookmarkEnd w:id="4"/>
       <w:r>
         <w:t xml:space="preserve"> носителя и технической документации (в упаковке) предполагает использование сырья и материалов, расчет затрат на которые представлены </w:t>
       </w:r>
@@ -2156,6 +2386,7 @@
                 <w:szCs w:val="28"/>
                 <w:lang w:val="en-US" w:eastAsia="ru-RU"/>
               </w:rPr>
+              <w:lastRenderedPageBreak/>
               <w:t xml:space="preserve">8. </w:t>
             </w:r>
             <w:r>
@@ -2687,7 +2918,6 @@
         <w:jc w:val="left"/>
       </w:pPr>
       <w:r>
-        <w:lastRenderedPageBreak/>
         <w:t xml:space="preserve">Таблица 6.2 </w:t>
       </w:r>
       <w:r>
@@ -4584,7 +4814,14 @@
         <w:rPr>
           <w:szCs w:val="28"/>
         </w:rPr>
-        <w:t>программного средства для магазина по доставке цветов</w:t>
+        <w:t xml:space="preserve">программного средства для </w:t>
+      </w:r>
+      <w:r>
+        <w:rPr>
+          <w:szCs w:val="28"/>
+        </w:rPr>
+        <w:lastRenderedPageBreak/>
+        <w:t>магазина по доставке цветов</w:t>
       </w:r>
       <w:r>
         <w:t>, а также для изготовления</w:t>
@@ -4619,7 +4856,6 @@
         <w:jc w:val="left"/>
       </w:pPr>
       <w:r>
-        <w:lastRenderedPageBreak/>
         <w:t xml:space="preserve">Таблица 6.3 </w:t>
       </w:r>
       <w:r>
@@ -6900,6 +7136,7 @@
                 <w:color w:val="000000"/>
                 <w:szCs w:val="28"/>
               </w:rPr>
+              <w:lastRenderedPageBreak/>
               <w:t>5. Клавиатура</w:t>
             </w:r>
           </w:p>
@@ -7057,6 +7294,7 @@
                 <w:color w:val="000000"/>
                 <w:szCs w:val="28"/>
               </w:rPr>
+              <w:lastRenderedPageBreak/>
               <w:t>Всего затрат на ТЭР для изготовления комплекта</w:t>
             </w:r>
           </w:p>
@@ -7122,11 +7360,7 @@
         <w:t xml:space="preserve"> </w:t>
       </w:r>
       <w:r>
-        <w:t xml:space="preserve">долгосрочных активов. Расчеты их амортизируемой стоимости и амортизационных отчислений, которые будут </w:t>
-      </w:r>
-      <w:r>
-        <w:lastRenderedPageBreak/>
-        <w:t xml:space="preserve">учтены при вычислении полной себестоимости и отпускной цены </w:t>
+        <w:t xml:space="preserve">долгосрочных активов. Расчеты их амортизируемой стоимости и амортизационных отчислений, которые будут учтены при вычислении полной себестоимости и отпускной цены </w:t>
       </w:r>
       <w:r>
         <w:rPr>
@@ -9072,6 +9306,7 @@
                 <w:color w:val="000000"/>
                 <w:szCs w:val="28"/>
               </w:rPr>
+              <w:lastRenderedPageBreak/>
               <w:t>8. Вентилятор офисный</w:t>
             </w:r>
           </w:p>
@@ -11160,6 +11395,7 @@
                 <w:color w:val="000000"/>
                 <w:szCs w:val="28"/>
               </w:rPr>
+              <w:lastRenderedPageBreak/>
               <w:t>7. Стул офисный</w:t>
             </w:r>
           </w:p>
@@ -11532,7 +11768,6 @@
         <w:ind w:left="709"/>
       </w:pPr>
       <w:r>
-        <w:lastRenderedPageBreak/>
         <w:t>1) инженер-программист;</w:t>
       </w:r>
     </w:p>
@@ -12356,7 +12591,14 @@
               <w:rPr>
                 <w:color w:val="000000"/>
               </w:rPr>
-              <w:t>3. Инженер-программист</w:t>
+              <w:t>3. Инженер-</w:t>
+            </w:r>
+            <w:r>
+              <w:rPr>
+                <w:color w:val="000000"/>
+              </w:rPr>
+              <w:lastRenderedPageBreak/>
+              <w:t>программист</w:t>
             </w:r>
           </w:p>
         </w:tc>
@@ -12385,7 +12627,15 @@
               <w:rPr>
                 <w:color w:val="000000"/>
               </w:rPr>
-              <w:t>Составление документации</w:t>
+              <w:lastRenderedPageBreak/>
+              <w:t xml:space="preserve">Составление </w:t>
+            </w:r>
+            <w:r>
+              <w:rPr>
+                <w:color w:val="000000"/>
+              </w:rPr>
+              <w:lastRenderedPageBreak/>
+              <w:t>документации</w:t>
             </w:r>
           </w:p>
         </w:tc>
@@ -12413,6 +12663,7 @@
               <w:rPr>
                 <w:color w:val="000000"/>
               </w:rPr>
+              <w:lastRenderedPageBreak/>
               <w:t>9</w:t>
             </w:r>
           </w:p>
@@ -12565,6 +12816,7 @@
                 <w:szCs w:val="28"/>
                 <w:lang w:eastAsia="ru-RU"/>
               </w:rPr>
+              <w:lastRenderedPageBreak/>
               <w:t>Всего затрат на основную заработную плату (тарифную часть), р.</w:t>
             </w:r>
           </w:p>
@@ -12868,7 +13120,6 @@
         <w:ind w:firstLine="709"/>
       </w:pPr>
       <w:r>
-        <w:lastRenderedPageBreak/>
         <w:t xml:space="preserve">При этих же условиях рассчитаны затраты на заработную плату работников, связанных с изготовлением комплекта, включающего носитель программного продукта и техническую документацию (в упаковке) (см. </w:t>
       </w:r>
       <w:r>
@@ -12964,6 +13215,7 @@
                 <w:szCs w:val="28"/>
                 <w:lang w:eastAsia="ru-RU"/>
               </w:rPr>
+              <w:lastRenderedPageBreak/>
               <w:t>Должность (профессия)</w:t>
             </w:r>
           </w:p>
@@ -14105,7 +14357,6 @@
               </w:rPr>
             </w:pPr>
             <w:r>
-              <w:lastRenderedPageBreak/>
               <w:t>Ито</w:t>
             </w:r>
             <w:r>
@@ -14236,7 +14487,11 @@
         <w:t xml:space="preserve"> </w:t>
       </w:r>
       <w:r>
-        <w:t>(в упаковке)</w:t>
+        <w:t xml:space="preserve">(в </w:t>
+      </w:r>
+      <w:r>
+        <w:lastRenderedPageBreak/>
+        <w:t>упаковке)</w:t>
       </w:r>
       <w:r>
         <w:rPr>
@@ -15087,7 +15342,6 @@
                 <w:szCs w:val="28"/>
                 <w:lang w:eastAsia="ru-RU"/>
               </w:rPr>
-              <w:lastRenderedPageBreak/>
               <w:t xml:space="preserve">9. </w:t>
             </w:r>
             <w:r>
@@ -15752,6 +16006,7 @@
                 <w:szCs w:val="28"/>
                 <w:lang w:eastAsia="ru-RU"/>
               </w:rPr>
+              <w:lastRenderedPageBreak/>
               <w:t>Наименование статьи</w:t>
             </w:r>
           </w:p>

</xml_diff>

<commit_message>
Add 3 chapter to teo
</commit_message>
<xml_diff>
--- a/Docs/тэо.docx
+++ b/Docs/тэо.docx
@@ -619,6 +619,7 @@
     </w:p>
     <w:p>
       <w:pPr>
+        <w:spacing w:line="240" w:lineRule="auto"/>
         <w:ind w:firstLine="709"/>
         <w:rPr>
           <w:lang w:eastAsia="zh-CN"/>
@@ -757,13 +758,7 @@
         <w:rPr>
           <w:lang w:eastAsia="zh-CN"/>
         </w:rPr>
-        <w:t>»</w:t>
-      </w:r>
-      <w:r>
-        <w:rPr>
-          <w:lang w:eastAsia="zh-CN"/>
-        </w:rPr>
-        <w:t xml:space="preserve">, имеют порядка 500 уникальных посещений в день и более 1500 простых посещений. </w:t>
+        <w:t xml:space="preserve">», имеют порядка 500 уникальных посещений в день и более 1500 простых посещений. </w:t>
       </w:r>
     </w:p>
     <w:p>
@@ -922,7 +917,7 @@
           <v:shape id="_x0000_i1025" type="#_x0000_t75" style="width:99.1pt;height:43.95pt" o:ole="">
             <v:imagedata r:id="rId5" o:title=""/>
           </v:shape>
-          <o:OLEObject Type="Embed" ProgID="Equation.3" ShapeID="_x0000_i1025" DrawAspect="Content" ObjectID="_1711461958" r:id="rId6"/>
+          <o:OLEObject Type="Embed" ProgID="Equation.3" ShapeID="_x0000_i1025" DrawAspect="Content" ObjectID="_1711483248" r:id="rId6"/>
         </w:object>
       </w:r>
       <w:r>
@@ -1146,19 +1141,7 @@
         <w:rPr>
           <w:lang w:eastAsia="zh-CN"/>
         </w:rPr>
-        <w:t xml:space="preserve"> Консалтинг</w:t>
-      </w:r>
-      <w:r>
-        <w:rPr>
-          <w:lang w:eastAsia="zh-CN"/>
-        </w:rPr>
-        <w:t>»</w:t>
-      </w:r>
-      <w:r>
-        <w:rPr>
-          <w:lang w:eastAsia="zh-CN"/>
-        </w:rPr>
-        <w:t>.</w:t>
+        <w:t xml:space="preserve"> Консалтинг».</w:t>
       </w:r>
     </w:p>
     <w:p>
@@ -1197,7 +1180,6 @@
         <w:tblCellMar>
           <w:top w:w="89" w:type="dxa"/>
           <w:left w:w="111" w:type="dxa"/>
-          <w:bottom w:w="0" w:type="dxa"/>
           <w:right w:w="18" w:type="dxa"/>
         </w:tblCellMar>
         <w:tblLook w:val="04A0" w:firstRow="1" w:lastRow="0" w:firstColumn="1" w:lastColumn="0" w:noHBand="0" w:noVBand="1"/>
@@ -1571,7 +1553,6 @@
         <w:tblCellMar>
           <w:top w:w="89" w:type="dxa"/>
           <w:left w:w="111" w:type="dxa"/>
-          <w:bottom w:w="0" w:type="dxa"/>
           <w:right w:w="18" w:type="dxa"/>
         </w:tblCellMar>
         <w:tblLook w:val="04A0" w:firstRow="1" w:lastRow="0" w:firstColumn="1" w:lastColumn="0" w:noHBand="0" w:noVBand="1"/>
@@ -1658,10 +1639,7 @@
             </w:r>
             <w:proofErr w:type="spellEnd"/>
             <w:r>
-              <w:t xml:space="preserve"> </w:t>
-            </w:r>
-            <w:r>
-              <w:t>оклад, р.</w:t>
+              <w:t xml:space="preserve"> оклад, р.</w:t>
             </w:r>
           </w:p>
         </w:tc>
@@ -1797,10 +1775,7 @@
               <w:jc w:val="left"/>
             </w:pPr>
             <w:r>
-              <w:t>Инженер-п</w:t>
-            </w:r>
-            <w:r>
-              <w:t>рограммист</w:t>
+              <w:t>Инженер-программист</w:t>
             </w:r>
           </w:p>
           <w:p>
@@ -2539,25 +2514,7 @@
         <w:rPr>
           <w:szCs w:val="28"/>
         </w:rPr>
-        <w:t>Таблица</w:t>
-      </w:r>
-      <w:r>
-        <w:rPr>
-          <w:szCs w:val="28"/>
-        </w:rPr>
-        <w:t xml:space="preserve"> 4</w:t>
-      </w:r>
-      <w:r>
-        <w:rPr>
-          <w:szCs w:val="28"/>
-        </w:rPr>
-        <w:t>.2</w:t>
-      </w:r>
-      <w:r>
-        <w:rPr>
-          <w:szCs w:val="28"/>
-        </w:rPr>
-        <w:t xml:space="preserve"> Формирование цены программного средства на основе затрат</w:t>
+        <w:t>Таблица 4.2 Формирование цены программного средства на основе затрат</w:t>
       </w:r>
     </w:p>
     <w:tbl>
@@ -2688,13 +2645,7 @@
               <w:rPr>
                 <w:szCs w:val="28"/>
               </w:rPr>
-              <w:t>Таблица 4</w:t>
-            </w:r>
-            <w:r>
-              <w:rPr>
-                <w:szCs w:val="28"/>
-              </w:rPr>
-              <w:t>.1</w:t>
+              <w:t>Таблица 4.1</w:t>
             </w:r>
           </w:p>
         </w:tc>
@@ -2860,10 +2811,10 @@
                 <w:lang w:eastAsia="ru-RU"/>
               </w:rPr>
               <w:object w:dxaOrig="1500" w:dyaOrig="740">
-                <v:shape id="_x0000_i1026" type="#_x0000_t75" style="width:75.75pt;height:37.4pt" o:ole="">
+                <v:shape id="_x0000_i1042" type="#_x0000_t75" style="width:75.75pt;height:37.4pt" o:ole="">
                   <v:imagedata r:id="rId7" o:title=""/>
                 </v:shape>
-                <o:OLEObject Type="Embed" ProgID="Equation.3" ShapeID="_x0000_i1026" DrawAspect="Content" ObjectID="_1711461959" r:id="rId8"/>
+                <o:OLEObject Type="Embed" ProgID="Equation.3" ShapeID="_x0000_i1042" DrawAspect="Content" ObjectID="_1711483249" r:id="rId8"/>
               </w:object>
             </w:r>
             <w:r>
@@ -2881,7 +2832,15 @@
                 <w:lang w:eastAsia="ru-RU"/>
               </w:rPr>
               <w:tab/>
-              <w:t>(6.2)</w:t>
+              <w:t>(4</w:t>
+            </w:r>
+            <w:r>
+              <w:rPr>
+                <w:rFonts w:eastAsia="Times New Roman"/>
+                <w:szCs w:val="24"/>
+                <w:lang w:eastAsia="ru-RU"/>
+              </w:rPr>
+              <w:t>.2)</w:t>
             </w:r>
           </w:p>
           <w:p>
@@ -3118,10 +3077,10 @@
                 <w:lang w:eastAsia="ru-RU"/>
               </w:rPr>
               <w:object w:dxaOrig="2160" w:dyaOrig="660">
-                <v:shape id="_x0000_i1027" type="#_x0000_t75" style="width:108.45pt;height:33.65pt" o:ole="">
+                <v:shape id="_x0000_i1043" type="#_x0000_t75" style="width:108.45pt;height:33.65pt" o:ole="">
                   <v:imagedata r:id="rId9" o:title=""/>
                 </v:shape>
-                <o:OLEObject Type="Embed" ProgID="Equation.3" ShapeID="_x0000_i1027" DrawAspect="Content" ObjectID="_1711461960" r:id="rId10"/>
+                <o:OLEObject Type="Embed" ProgID="Equation.3" ShapeID="_x0000_i1043" DrawAspect="Content" ObjectID="_1711483250" r:id="rId10"/>
               </w:object>
             </w:r>
             <w:r>
@@ -3149,7 +3108,16 @@
                 <w:szCs w:val="28"/>
                 <w:lang w:eastAsia="ru-RU"/>
               </w:rPr>
-              <w:t>(6.3)</w:t>
+              <w:t>(4</w:t>
+            </w:r>
+            <w:r>
+              <w:rPr>
+                <w:rFonts w:eastAsia="Times New Roman"/>
+                <w:position w:val="-24"/>
+                <w:szCs w:val="28"/>
+                <w:lang w:eastAsia="ru-RU"/>
+              </w:rPr>
+              <w:t>.3)</w:t>
             </w:r>
           </w:p>
           <w:p>
@@ -3574,7 +3542,15 @@
                 <w:szCs w:val="28"/>
                 <w:lang w:eastAsia="ru-RU"/>
               </w:rPr>
-              <w:t>(6.4)</w:t>
+              <w:t>(4</w:t>
+            </w:r>
+            <w:r>
+              <w:rPr>
+                <w:rFonts w:eastAsiaTheme="minorEastAsia"/>
+                <w:szCs w:val="28"/>
+                <w:lang w:eastAsia="ru-RU"/>
+              </w:rPr>
+              <w:t>.4)</w:t>
             </w:r>
           </w:p>
           <w:p>
@@ -3998,7 +3974,14 @@
                 <w:rFonts w:eastAsiaTheme="minorEastAsia"/>
                 <w:szCs w:val="28"/>
               </w:rPr>
-              <w:t xml:space="preserve">  (6.6)</w:t>
+              <w:t xml:space="preserve">  (4.5</w:t>
+            </w:r>
+            <w:r>
+              <w:rPr>
+                <w:rFonts w:eastAsiaTheme="minorEastAsia"/>
+                <w:szCs w:val="28"/>
+              </w:rPr>
+              <w:t>)</w:t>
             </w:r>
           </w:p>
           <w:p>
@@ -4418,7 +4401,13 @@
               <w:rPr>
                 <w:szCs w:val="28"/>
               </w:rPr>
-              <w:t>(6.7)</w:t>
+              <w:t>(4.6</w:t>
+            </w:r>
+            <w:r>
+              <w:rPr>
+                <w:szCs w:val="28"/>
+              </w:rPr>
+              <w:t>)</w:t>
             </w:r>
           </w:p>
           <w:p>
@@ -4500,15 +4489,7 @@
                         <w:szCs w:val="28"/>
                         <w:lang w:eastAsia="ru-RU"/>
                       </w:rPr>
-                      <m:t>п</m:t>
-                    </m:r>
-                    <m:r>
-                      <w:rPr>
-                        <w:rFonts w:ascii="Cambria Math" w:eastAsia="Times New Roman" w:hAnsi="Cambria Math"/>
-                        <w:szCs w:val="28"/>
-                        <w:lang w:eastAsia="ru-RU"/>
-                      </w:rPr>
-                      <m:t>.с</m:t>
+                      <m:t>п.с</m:t>
                     </m:r>
                   </m:sub>
                 </m:sSub>
@@ -4548,15 +4529,7 @@
                         <w:szCs w:val="28"/>
                         <w:lang w:eastAsia="ru-RU"/>
                       </w:rPr>
-                      <m:t>*</m:t>
-                    </m:r>
-                    <m:r>
-                      <w:rPr>
-                        <w:rFonts w:ascii="Cambria Math" w:eastAsia="Times New Roman" w:hAnsi="Cambria Math"/>
-                        <w:szCs w:val="28"/>
-                        <w:lang w:eastAsia="ru-RU"/>
-                      </w:rPr>
-                      <m:t>25</m:t>
+                      <m:t>*25</m:t>
                     </m:r>
                   </m:num>
                   <m:den>
@@ -4738,7 +4711,13 @@
               <w:rPr>
                 <w:szCs w:val="28"/>
               </w:rPr>
-              <w:t xml:space="preserve">              (6.8)</w:t>
+              <w:t xml:space="preserve">              (4.7</w:t>
+            </w:r>
+            <w:r>
+              <w:rPr>
+                <w:szCs w:val="28"/>
+              </w:rPr>
+              <w:t>)</w:t>
             </w:r>
           </w:p>
           <w:p>
@@ -4896,6 +4875,2829 @@
           <w:lang w:eastAsia="zh-CN"/>
         </w:rPr>
       </w:pPr>
+      <w:r>
+        <w:rPr>
+          <w:lang w:eastAsia="zh-CN"/>
+        </w:rPr>
+        <w:t xml:space="preserve">Для организации-разработчика </w:t>
+      </w:r>
+      <w:r>
+        <w:rPr>
+          <w:lang w:eastAsia="zh-CN"/>
+        </w:rPr>
+        <w:t>экономическим эффектом является</w:t>
+      </w:r>
+      <w:r>
+        <w:rPr>
+          <w:lang w:eastAsia="zh-CN"/>
+        </w:rPr>
+        <w:t xml:space="preserve"> </w:t>
+      </w:r>
+      <w:r>
+        <w:rPr>
+          <w:lang w:eastAsia="zh-CN"/>
+        </w:rPr>
+        <w:t>прирост чистой прибыли, полученной от разра</w:t>
+      </w:r>
+      <w:r>
+        <w:rPr>
+          <w:lang w:eastAsia="zh-CN"/>
+        </w:rPr>
+        <w:t>ботки и реализации программного</w:t>
+      </w:r>
+      <w:r>
+        <w:rPr>
+          <w:lang w:eastAsia="zh-CN"/>
+        </w:rPr>
+        <w:t xml:space="preserve"> </w:t>
+      </w:r>
+      <w:r>
+        <w:rPr>
+          <w:lang w:eastAsia="zh-CN"/>
+        </w:rPr>
+        <w:t>средства заказчику</w:t>
+      </w:r>
+      <w:r>
+        <w:rPr>
+          <w:lang w:eastAsia="zh-CN"/>
+        </w:rPr>
+        <w:t>.</w:t>
+      </w:r>
+    </w:p>
+    <w:p>
+      <w:pPr>
+        <w:spacing w:line="240" w:lineRule="auto"/>
+        <w:ind w:firstLine="709"/>
+        <w:rPr>
+          <w:lang w:eastAsia="zh-CN"/>
+        </w:rPr>
+      </w:pPr>
+      <w:r>
+        <w:rPr>
+          <w:lang w:eastAsia="zh-CN"/>
+        </w:rPr>
+        <w:t xml:space="preserve">Прибыль программного средства, </w:t>
+      </w:r>
+      <w:r>
+        <w:rPr>
+          <w:lang w:eastAsia="zh-CN"/>
+        </w:rPr>
+        <w:t>реал</w:t>
+      </w:r>
+      <w:r>
+        <w:rPr>
+          <w:lang w:eastAsia="zh-CN"/>
+        </w:rPr>
+        <w:t>изованного организацией-разра</w:t>
+      </w:r>
+      <w:r>
+        <w:rPr>
+          <w:lang w:eastAsia="zh-CN"/>
+        </w:rPr>
+        <w:t>ботчиком по отпускной цене, сформированной на основе затрат на разработку</w:t>
+      </w:r>
+      <w:r>
+        <w:rPr>
+          <w:lang w:eastAsia="zh-CN"/>
+        </w:rPr>
+        <w:t>, рассчитывается по следующей формуле</w:t>
+      </w:r>
+      <w:r>
+        <w:rPr>
+          <w:lang w:eastAsia="zh-CN"/>
+        </w:rPr>
+        <w:t xml:space="preserve"> 4.8</w:t>
+      </w:r>
+    </w:p>
+    <w:p>
+      <w:pPr>
+        <w:spacing w:line="240" w:lineRule="auto"/>
+        <w:ind w:firstLine="709"/>
+        <w:rPr>
+          <w:lang w:eastAsia="zh-CN"/>
+        </w:rPr>
+      </w:pPr>
+    </w:p>
+    <w:tbl>
+      <w:tblPr>
+        <w:tblStyle w:val="a7"/>
+        <w:tblW w:w="5157" w:type="pct"/>
+        <w:jc w:val="center"/>
+        <w:tblLook w:val="04A0" w:firstRow="1" w:lastRow="0" w:firstColumn="1" w:lastColumn="0" w:noHBand="0" w:noVBand="1"/>
+      </w:tblPr>
+      <w:tblGrid>
+        <w:gridCol w:w="8798"/>
+        <w:gridCol w:w="851"/>
+      </w:tblGrid>
+      <w:tr>
+        <w:trPr>
+          <w:jc w:val="center"/>
+        </w:trPr>
+        <w:tc>
+          <w:tcPr>
+            <w:tcW w:w="4559" w:type="pct"/>
+            <w:tcBorders>
+              <w:top w:val="nil"/>
+              <w:left w:val="nil"/>
+              <w:bottom w:val="nil"/>
+              <w:right w:val="nil"/>
+            </w:tcBorders>
+          </w:tcPr>
+          <w:p>
+            <w:pPr>
+              <w:tabs>
+                <w:tab w:val="center" w:pos="4536"/>
+                <w:tab w:val="right" w:pos="9355"/>
+              </w:tabs>
+              <w:spacing w:line="240" w:lineRule="auto"/>
+              <w:ind w:left="851" w:firstLine="709"/>
+            </w:pPr>
+            <m:oMathPara>
+              <m:oMath>
+                <m:r>
+                  <w:rPr>
+                    <w:rFonts w:ascii="Cambria Math" w:hAnsi="Cambria Math"/>
+                    <w:lang w:eastAsia="zh-CN"/>
+                  </w:rPr>
+                  <m:t>∆</m:t>
+                </m:r>
+                <m:sSub>
+                  <m:sSubPr>
+                    <m:ctrlPr>
+                      <w:rPr>
+                        <w:rFonts w:ascii="Cambria Math" w:hAnsi="Cambria Math"/>
+                        <w:i/>
+                        <w:lang w:eastAsia="zh-CN"/>
+                      </w:rPr>
+                    </m:ctrlPr>
+                  </m:sSubPr>
+                  <m:e>
+                    <m:r>
+                      <w:rPr>
+                        <w:rFonts w:ascii="Cambria Math" w:hAnsi="Cambria Math"/>
+                        <w:lang w:eastAsia="zh-CN"/>
+                      </w:rPr>
+                      <m:t>П</m:t>
+                    </m:r>
+                  </m:e>
+                  <m:sub>
+                    <m:r>
+                      <w:rPr>
+                        <w:rFonts w:ascii="Cambria Math" w:hAnsi="Cambria Math"/>
+                        <w:lang w:eastAsia="zh-CN"/>
+                      </w:rPr>
+                      <m:t>ч</m:t>
+                    </m:r>
+                  </m:sub>
+                </m:sSub>
+                <m:r>
+                  <w:rPr>
+                    <w:rFonts w:ascii="Cambria Math" w:hAnsi="Cambria Math"/>
+                    <w:lang w:eastAsia="zh-CN"/>
+                  </w:rPr>
+                  <m:t>=</m:t>
+                </m:r>
+                <m:sSub>
+                  <m:sSubPr>
+                    <m:ctrlPr>
+                      <w:rPr>
+                        <w:rFonts w:ascii="Cambria Math" w:hAnsi="Cambria Math"/>
+                        <w:i/>
+                        <w:lang w:eastAsia="zh-CN"/>
+                      </w:rPr>
+                    </m:ctrlPr>
+                  </m:sSubPr>
+                  <m:e>
+                    <m:r>
+                      <w:rPr>
+                        <w:rFonts w:ascii="Cambria Math" w:hAnsi="Cambria Math"/>
+                        <w:lang w:eastAsia="zh-CN"/>
+                      </w:rPr>
+                      <m:t>П</m:t>
+                    </m:r>
+                  </m:e>
+                  <m:sub>
+                    <m:r>
+                      <w:rPr>
+                        <w:rFonts w:ascii="Cambria Math" w:hAnsi="Cambria Math"/>
+                        <w:lang w:eastAsia="zh-CN"/>
+                      </w:rPr>
+                      <m:t>п.с</m:t>
+                    </m:r>
+                  </m:sub>
+                </m:sSub>
+                <m:d>
+                  <m:dPr>
+                    <m:ctrlPr>
+                      <w:rPr>
+                        <w:rFonts w:ascii="Cambria Math" w:hAnsi="Cambria Math"/>
+                        <w:i/>
+                        <w:lang w:eastAsia="zh-CN"/>
+                      </w:rPr>
+                    </m:ctrlPr>
+                  </m:dPr>
+                  <m:e>
+                    <m:r>
+                      <w:rPr>
+                        <w:rFonts w:ascii="Cambria Math" w:hAnsi="Cambria Math"/>
+                        <w:lang w:eastAsia="zh-CN"/>
+                      </w:rPr>
+                      <m:t>1-</m:t>
+                    </m:r>
+                    <m:f>
+                      <m:fPr>
+                        <m:ctrlPr>
+                          <w:rPr>
+                            <w:rFonts w:ascii="Cambria Math" w:hAnsi="Cambria Math"/>
+                            <w:i/>
+                            <w:lang w:eastAsia="zh-CN"/>
+                          </w:rPr>
+                        </m:ctrlPr>
+                      </m:fPr>
+                      <m:num>
+                        <m:sSub>
+                          <m:sSubPr>
+                            <m:ctrlPr>
+                              <w:rPr>
+                                <w:rFonts w:ascii="Cambria Math" w:hAnsi="Cambria Math"/>
+                                <w:i/>
+                                <w:lang w:eastAsia="zh-CN"/>
+                              </w:rPr>
+                            </m:ctrlPr>
+                          </m:sSubPr>
+                          <m:e>
+                            <m:r>
+                              <w:rPr>
+                                <w:rFonts w:ascii="Cambria Math" w:hAnsi="Cambria Math"/>
+                                <w:lang w:eastAsia="zh-CN"/>
+                              </w:rPr>
+                              <m:t>Н</m:t>
+                            </m:r>
+                          </m:e>
+                          <m:sub>
+                            <m:r>
+                              <w:rPr>
+                                <w:rFonts w:ascii="Cambria Math" w:hAnsi="Cambria Math"/>
+                                <w:lang w:eastAsia="zh-CN"/>
+                              </w:rPr>
+                              <m:t>п</m:t>
+                            </m:r>
+                          </m:sub>
+                        </m:sSub>
+                      </m:num>
+                      <m:den>
+                        <m:r>
+                          <w:rPr>
+                            <w:rFonts w:ascii="Cambria Math" w:hAnsi="Cambria Math"/>
+                            <w:lang w:eastAsia="zh-CN"/>
+                          </w:rPr>
+                          <m:t>100</m:t>
+                        </m:r>
+                      </m:den>
+                    </m:f>
+                  </m:e>
+                </m:d>
+                <m:r>
+                  <w:rPr>
+                    <w:rFonts w:ascii="Cambria Math" w:hAnsi="Cambria Math"/>
+                    <w:lang w:eastAsia="zh-CN"/>
+                  </w:rPr>
+                  <m:t>,</m:t>
+                </m:r>
+              </m:oMath>
+            </m:oMathPara>
+          </w:p>
+        </w:tc>
+        <w:tc>
+          <w:tcPr>
+            <w:tcW w:w="441" w:type="pct"/>
+            <w:tcBorders>
+              <w:top w:val="nil"/>
+              <w:left w:val="nil"/>
+              <w:bottom w:val="nil"/>
+              <w:right w:val="nil"/>
+            </w:tcBorders>
+            <w:vAlign w:val="center"/>
+          </w:tcPr>
+          <w:p>
+            <w:pPr>
+              <w:tabs>
+                <w:tab w:val="center" w:pos="4536"/>
+                <w:tab w:val="right" w:pos="9355"/>
+              </w:tabs>
+              <w:spacing w:line="240" w:lineRule="auto"/>
+              <w:jc w:val="right"/>
+            </w:pPr>
+            <w:r>
+              <w:t>(4.8)</w:t>
+            </w:r>
+          </w:p>
+        </w:tc>
+      </w:tr>
+    </w:tbl>
+    <w:p>
+      <w:pPr>
+        <w:tabs>
+          <w:tab w:val="center" w:pos="4536"/>
+          <w:tab w:val="right" w:pos="9355"/>
+        </w:tabs>
+        <w:spacing w:line="240" w:lineRule="auto"/>
+        <w:ind w:firstLine="709"/>
+        <w:rPr>
+          <w:lang w:eastAsia="zh-CN"/>
+        </w:rPr>
+      </w:pPr>
+    </w:p>
+    <w:p>
+      <w:pPr>
+        <w:tabs>
+          <w:tab w:val="center" w:pos="4536"/>
+          <w:tab w:val="right" w:pos="9355"/>
+        </w:tabs>
+        <w:spacing w:line="240" w:lineRule="auto"/>
+        <w:ind w:firstLine="709"/>
+      </w:pPr>
+      <w:r>
+        <w:rPr>
+          <w:lang w:eastAsia="zh-CN"/>
+        </w:rPr>
+        <w:t xml:space="preserve">где </w:t>
+      </w:r>
+      <w:proofErr w:type="spellStart"/>
+      <w:proofErr w:type="gramStart"/>
+      <w:r>
+        <w:rPr>
+          <w:lang w:eastAsia="zh-CN"/>
+        </w:rPr>
+        <w:t>П</w:t>
+      </w:r>
+      <w:r>
+        <w:rPr>
+          <w:vertAlign w:val="subscript"/>
+          <w:lang w:eastAsia="zh-CN"/>
+        </w:rPr>
+        <w:t>п.с</w:t>
+      </w:r>
+      <w:proofErr w:type="spellEnd"/>
+      <w:proofErr w:type="gramEnd"/>
+      <w:r>
+        <w:rPr>
+          <w:lang w:eastAsia="zh-CN"/>
+        </w:rPr>
+        <w:t xml:space="preserve"> –</w:t>
+      </w:r>
+      <w:r>
+        <w:t xml:space="preserve"> прибыль, включаем</w:t>
+      </w:r>
+      <w:r>
+        <w:t>ая в цену программного средства.</w:t>
+      </w:r>
+    </w:p>
+    <w:p>
+      <w:pPr>
+        <w:tabs>
+          <w:tab w:val="center" w:pos="4536"/>
+          <w:tab w:val="right" w:pos="9355"/>
+        </w:tabs>
+        <w:spacing w:line="240" w:lineRule="auto"/>
+        <w:ind w:firstLine="709"/>
+      </w:pPr>
+      <w:r>
+        <w:t xml:space="preserve"> </w:t>
+      </w:r>
+    </w:p>
+    <w:p>
+      <w:pPr>
+        <w:tabs>
+          <w:tab w:val="center" w:pos="4536"/>
+          <w:tab w:val="right" w:pos="9355"/>
+        </w:tabs>
+        <w:spacing w:line="240" w:lineRule="auto"/>
+        <w:ind w:firstLine="709"/>
+      </w:pPr>
+      <w:r>
+        <w:t xml:space="preserve">Так как СООО </w:t>
+      </w:r>
+      <w:r>
+        <w:rPr>
+          <w:lang w:eastAsia="zh-CN"/>
+        </w:rPr>
+        <w:t>«</w:t>
+      </w:r>
+      <w:proofErr w:type="spellStart"/>
+      <w:r>
+        <w:rPr>
+          <w:lang w:eastAsia="zh-CN"/>
+        </w:rPr>
+        <w:t>Элилинк</w:t>
+      </w:r>
+      <w:proofErr w:type="spellEnd"/>
+      <w:r>
+        <w:rPr>
+          <w:lang w:eastAsia="zh-CN"/>
+        </w:rPr>
+        <w:t xml:space="preserve"> Консалтинг</w:t>
+      </w:r>
+      <w:r>
+        <w:rPr>
+          <w:lang w:eastAsia="zh-CN"/>
+        </w:rPr>
+        <w:t>»</w:t>
+      </w:r>
+      <w:r>
+        <w:rPr>
+          <w:lang w:eastAsia="zh-CN"/>
+        </w:rPr>
+        <w:t xml:space="preserve"> является резидентом Парка высоких технологий, то оно освобождается от налога на прибыль. </w:t>
+      </w:r>
+      <w:r>
+        <w:t>Подставляя соответствующие значения, получим</w:t>
+      </w:r>
+      <w:r>
+        <w:t>:</w:t>
+      </w:r>
+    </w:p>
+    <w:p>
+      <w:pPr>
+        <w:tabs>
+          <w:tab w:val="center" w:pos="4536"/>
+          <w:tab w:val="right" w:pos="9355"/>
+        </w:tabs>
+        <w:spacing w:line="240" w:lineRule="auto"/>
+        <w:ind w:firstLine="709"/>
+      </w:pPr>
+    </w:p>
+    <w:tbl>
+      <w:tblPr>
+        <w:tblStyle w:val="a7"/>
+        <w:tblW w:w="5157" w:type="pct"/>
+        <w:jc w:val="center"/>
+        <w:tblLook w:val="04A0" w:firstRow="1" w:lastRow="0" w:firstColumn="1" w:lastColumn="0" w:noHBand="0" w:noVBand="1"/>
+      </w:tblPr>
+      <w:tblGrid>
+        <w:gridCol w:w="8798"/>
+        <w:gridCol w:w="851"/>
+      </w:tblGrid>
+      <w:tr>
+        <w:trPr>
+          <w:jc w:val="center"/>
+        </w:trPr>
+        <w:tc>
+          <w:tcPr>
+            <w:tcW w:w="4559" w:type="pct"/>
+            <w:tcBorders>
+              <w:top w:val="nil"/>
+              <w:left w:val="nil"/>
+              <w:bottom w:val="nil"/>
+              <w:right w:val="nil"/>
+            </w:tcBorders>
+          </w:tcPr>
+          <w:p>
+            <w:pPr>
+              <w:tabs>
+                <w:tab w:val="center" w:pos="4536"/>
+                <w:tab w:val="right" w:pos="9355"/>
+              </w:tabs>
+              <w:spacing w:line="240" w:lineRule="auto"/>
+              <w:ind w:left="851" w:firstLine="709"/>
+            </w:pPr>
+            <m:oMathPara>
+              <m:oMath>
+                <m:r>
+                  <w:rPr>
+                    <w:rFonts w:ascii="Cambria Math" w:hAnsi="Cambria Math"/>
+                    <w:lang w:val="en-US"/>
+                  </w:rPr>
+                  <m:t>∆</m:t>
+                </m:r>
+                <m:sSub>
+                  <m:sSubPr>
+                    <m:ctrlPr>
+                      <w:rPr>
+                        <w:rFonts w:ascii="Cambria Math" w:hAnsi="Cambria Math"/>
+                        <w:i/>
+                        <w:lang w:val="en-US"/>
+                      </w:rPr>
+                    </m:ctrlPr>
+                  </m:sSubPr>
+                  <m:e>
+                    <m:r>
+                      <w:rPr>
+                        <w:rFonts w:ascii="Cambria Math" w:hAnsi="Cambria Math"/>
+                        <w:lang w:val="en-US"/>
+                      </w:rPr>
+                      <m:t>П</m:t>
+                    </m:r>
+                  </m:e>
+                  <m:sub>
+                    <m:r>
+                      <w:rPr>
+                        <w:rFonts w:ascii="Cambria Math" w:hAnsi="Cambria Math"/>
+                        <w:lang w:val="en-US"/>
+                      </w:rPr>
+                      <m:t>ч</m:t>
+                    </m:r>
+                  </m:sub>
+                </m:sSub>
+                <m:r>
+                  <w:rPr>
+                    <w:rFonts w:ascii="Cambria Math" w:hAnsi="Cambria Math"/>
+                    <w:lang w:val="en-US"/>
+                  </w:rPr>
+                  <m:t>=</m:t>
+                </m:r>
+                <m:r>
+                  <m:rPr>
+                    <m:sty m:val="p"/>
+                  </m:rPr>
+                  <w:rPr>
+                    <w:rFonts w:ascii="Cambria Math" w:hAnsi="Cambria Math"/>
+                    <w:szCs w:val="28"/>
+                  </w:rPr>
+                  <m:t>9125,04</m:t>
+                </m:r>
+                <m:r>
+                  <m:rPr>
+                    <m:sty m:val="p"/>
+                  </m:rPr>
+                  <w:rPr>
+                    <w:rFonts w:ascii="Cambria Math" w:hAnsi="Cambria Math"/>
+                    <w:szCs w:val="28"/>
+                  </w:rPr>
+                  <m:t>∙</m:t>
+                </m:r>
+                <m:d>
+                  <m:dPr>
+                    <m:ctrlPr>
+                      <w:rPr>
+                        <w:rFonts w:ascii="Cambria Math"/>
+                        <w:szCs w:val="28"/>
+                      </w:rPr>
+                    </m:ctrlPr>
+                  </m:dPr>
+                  <m:e>
+                    <m:r>
+                      <m:rPr>
+                        <m:sty m:val="p"/>
+                      </m:rPr>
+                      <w:rPr>
+                        <w:rFonts w:ascii="Cambria Math"/>
+                        <w:szCs w:val="28"/>
+                      </w:rPr>
+                      <m:t>1</m:t>
+                    </m:r>
+                    <m:r>
+                      <m:rPr>
+                        <m:sty m:val="p"/>
+                      </m:rPr>
+                      <w:rPr>
+                        <w:rFonts w:ascii="Cambria Math"/>
+                        <w:szCs w:val="28"/>
+                      </w:rPr>
+                      <m:t>-</m:t>
+                    </m:r>
+                    <m:f>
+                      <m:fPr>
+                        <m:ctrlPr>
+                          <w:rPr>
+                            <w:rFonts w:ascii="Cambria Math" w:hAnsi="Cambria Math"/>
+                            <w:szCs w:val="28"/>
+                          </w:rPr>
+                        </m:ctrlPr>
+                      </m:fPr>
+                      <m:num>
+                        <m:r>
+                          <w:rPr>
+                            <w:rFonts w:ascii="Cambria Math" w:hAnsi="Cambria Math"/>
+                            <w:szCs w:val="28"/>
+                          </w:rPr>
+                          <m:t>0</m:t>
+                        </m:r>
+                      </m:num>
+                      <m:den>
+                        <m:r>
+                          <w:rPr>
+                            <w:rFonts w:ascii="Cambria Math" w:hAnsi="Cambria Math"/>
+                            <w:szCs w:val="28"/>
+                          </w:rPr>
+                          <m:t>100</m:t>
+                        </m:r>
+                      </m:den>
+                    </m:f>
+                  </m:e>
+                </m:d>
+                <m:r>
+                  <m:rPr>
+                    <m:sty m:val="p"/>
+                  </m:rPr>
+                  <w:rPr>
+                    <w:rFonts w:ascii="Cambria Math"/>
+                    <w:szCs w:val="28"/>
+                  </w:rPr>
+                  <m:t>=</m:t>
+                </m:r>
+                <m:r>
+                  <m:rPr>
+                    <m:sty m:val="p"/>
+                  </m:rPr>
+                  <w:rPr>
+                    <w:rFonts w:ascii="Cambria Math" w:hAnsi="Cambria Math"/>
+                    <w:szCs w:val="28"/>
+                  </w:rPr>
+                  <m:t>9125,04</m:t>
+                </m:r>
+                <m:r>
+                  <m:rPr>
+                    <m:sty m:val="p"/>
+                  </m:rPr>
+                  <w:rPr>
+                    <w:rFonts w:ascii="Cambria Math"/>
+                    <w:szCs w:val="28"/>
+                  </w:rPr>
+                  <m:t xml:space="preserve"> </m:t>
+                </m:r>
+                <m:r>
+                  <m:rPr>
+                    <m:sty m:val="p"/>
+                  </m:rPr>
+                  <w:rPr>
+                    <w:rFonts w:ascii="Cambria Math"/>
+                    <w:szCs w:val="28"/>
+                  </w:rPr>
+                  <m:t>р</m:t>
+                </m:r>
+                <m:r>
+                  <m:rPr>
+                    <m:sty m:val="p"/>
+                  </m:rPr>
+                  <w:rPr>
+                    <w:rFonts w:ascii="Cambria Math"/>
+                    <w:szCs w:val="28"/>
+                  </w:rPr>
+                  <m:t>.</m:t>
+                </m:r>
+              </m:oMath>
+            </m:oMathPara>
+          </w:p>
+        </w:tc>
+        <w:tc>
+          <w:tcPr>
+            <w:tcW w:w="441" w:type="pct"/>
+            <w:tcBorders>
+              <w:top w:val="nil"/>
+              <w:left w:val="nil"/>
+              <w:bottom w:val="nil"/>
+              <w:right w:val="nil"/>
+            </w:tcBorders>
+            <w:vAlign w:val="center"/>
+          </w:tcPr>
+          <w:p>
+            <w:pPr>
+              <w:tabs>
+                <w:tab w:val="center" w:pos="4536"/>
+                <w:tab w:val="right" w:pos="9355"/>
+              </w:tabs>
+              <w:spacing w:line="240" w:lineRule="auto"/>
+              <w:jc w:val="right"/>
+            </w:pPr>
+          </w:p>
+        </w:tc>
+      </w:tr>
+    </w:tbl>
+    <w:p>
+      <w:pPr>
+        <w:tabs>
+          <w:tab w:val="center" w:pos="4536"/>
+          <w:tab w:val="right" w:pos="9355"/>
+        </w:tabs>
+        <w:spacing w:line="240" w:lineRule="auto"/>
+        <w:ind w:firstLine="709"/>
+      </w:pPr>
+    </w:p>
+    <w:p>
+      <w:pPr>
+        <w:tabs>
+          <w:tab w:val="center" w:pos="4536"/>
+          <w:tab w:val="right" w:pos="9355"/>
+        </w:tabs>
+        <w:spacing w:line="240" w:lineRule="auto"/>
+        <w:ind w:firstLine="709"/>
+      </w:pPr>
+      <w:r>
+        <w:t>Для организации-заказчика расче</w:t>
+      </w:r>
+      <w:r>
+        <w:t>т экономического эффекта от ис</w:t>
+      </w:r>
+      <w:r>
+        <w:t>пользования программного средства, разраб</w:t>
+      </w:r>
+      <w:r>
+        <w:t>отанного по индивидуальному за</w:t>
+      </w:r>
+      <w:r>
+        <w:t xml:space="preserve">казу сторонней организацией, осуществляется в </w:t>
+      </w:r>
+      <w:r>
+        <w:t>соответствии с методикой, представленной в формулах 4.9–4.12.</w:t>
+      </w:r>
+    </w:p>
+    <w:p>
+      <w:pPr>
+        <w:tabs>
+          <w:tab w:val="center" w:pos="4536"/>
+          <w:tab w:val="right" w:pos="9355"/>
+        </w:tabs>
+        <w:spacing w:line="240" w:lineRule="auto"/>
+        <w:ind w:firstLine="709"/>
+      </w:pPr>
+    </w:p>
+    <w:tbl>
+      <w:tblPr>
+        <w:tblStyle w:val="a7"/>
+        <w:tblW w:w="5157" w:type="pct"/>
+        <w:jc w:val="center"/>
+        <w:tblLook w:val="04A0" w:firstRow="1" w:lastRow="0" w:firstColumn="1" w:lastColumn="0" w:noHBand="0" w:noVBand="1"/>
+      </w:tblPr>
+      <w:tblGrid>
+        <w:gridCol w:w="8756"/>
+        <w:gridCol w:w="893"/>
+      </w:tblGrid>
+      <w:tr>
+        <w:trPr>
+          <w:jc w:val="center"/>
+        </w:trPr>
+        <w:tc>
+          <w:tcPr>
+            <w:tcW w:w="4559" w:type="pct"/>
+            <w:tcBorders>
+              <w:top w:val="nil"/>
+              <w:left w:val="nil"/>
+              <w:bottom w:val="nil"/>
+              <w:right w:val="nil"/>
+            </w:tcBorders>
+          </w:tcPr>
+          <w:p>
+            <w:pPr>
+              <w:tabs>
+                <w:tab w:val="center" w:pos="4536"/>
+                <w:tab w:val="right" w:pos="9355"/>
+              </w:tabs>
+              <w:spacing w:line="240" w:lineRule="auto"/>
+              <w:ind w:left="851" w:firstLine="709"/>
+              <w:rPr>
+                <w:szCs w:val="28"/>
+              </w:rPr>
+            </w:pPr>
+            <m:oMathPara>
+              <m:oMath>
+                <m:sSub>
+                  <m:sSubPr>
+                    <m:ctrlPr>
+                      <w:rPr>
+                        <w:rFonts w:ascii="Cambria Math" w:hAnsi="Cambria Math"/>
+                        <w:i/>
+                        <w:lang w:val="en-US"/>
+                      </w:rPr>
+                    </m:ctrlPr>
+                  </m:sSubPr>
+                  <m:e>
+                    <m:r>
+                      <w:rPr>
+                        <w:rFonts w:ascii="Cambria Math" w:hAnsi="Cambria Math"/>
+                        <w:lang w:val="en-US"/>
+                      </w:rPr>
+                      <m:t>Э</m:t>
+                    </m:r>
+                  </m:e>
+                  <m:sub>
+                    <m:r>
+                      <w:rPr>
+                        <w:rFonts w:ascii="Cambria Math" w:hAnsi="Cambria Math"/>
+                        <w:lang w:val="en-US"/>
+                      </w:rPr>
+                      <m:t>з.п</m:t>
+                    </m:r>
+                  </m:sub>
+                </m:sSub>
+                <m:r>
+                  <w:rPr>
+                    <w:rFonts w:ascii="Cambria Math" w:hAnsi="Cambria Math"/>
+                    <w:lang w:val="en-US"/>
+                  </w:rPr>
+                  <m:t>=</m:t>
+                </m:r>
+                <m:sSub>
+                  <m:sSubPr>
+                    <m:ctrlPr>
+                      <w:rPr>
+                        <w:rFonts w:ascii="Cambria Math" w:hAnsi="Cambria Math"/>
+                        <w:szCs w:val="28"/>
+                      </w:rPr>
+                    </m:ctrlPr>
+                  </m:sSubPr>
+                  <m:e>
+                    <m:r>
+                      <w:rPr>
+                        <w:rFonts w:ascii="Cambria Math" w:hAnsi="Cambria Math"/>
+                        <w:szCs w:val="28"/>
+                      </w:rPr>
+                      <m:t>К</m:t>
+                    </m:r>
+                  </m:e>
+                  <m:sub>
+                    <m:r>
+                      <w:rPr>
+                        <w:rFonts w:ascii="Cambria Math" w:hAnsi="Cambria Math"/>
+                        <w:szCs w:val="28"/>
+                      </w:rPr>
+                      <m:t>пр</m:t>
+                    </m:r>
+                  </m:sub>
+                </m:sSub>
+                <m:r>
+                  <w:rPr>
+                    <w:rFonts w:ascii="Cambria Math" w:hAnsi="Cambria Math"/>
+                    <w:szCs w:val="28"/>
+                  </w:rPr>
+                  <m:t>∙</m:t>
+                </m:r>
+                <m:d>
+                  <m:dPr>
+                    <m:ctrlPr>
+                      <w:rPr>
+                        <w:rFonts w:ascii="Cambria Math" w:hAnsi="Cambria Math"/>
+                        <w:i/>
+                        <w:szCs w:val="28"/>
+                      </w:rPr>
+                    </m:ctrlPr>
+                  </m:dPr>
+                  <m:e>
+                    <m:sSubSup>
+                      <m:sSubSupPr>
+                        <m:ctrlPr>
+                          <w:rPr>
+                            <w:rFonts w:ascii="Cambria Math" w:hAnsi="Cambria Math"/>
+                            <w:i/>
+                            <w:szCs w:val="28"/>
+                          </w:rPr>
+                        </m:ctrlPr>
+                      </m:sSubSupPr>
+                      <m:e>
+                        <m:r>
+                          <w:rPr>
+                            <w:rFonts w:ascii="Cambria Math" w:hAnsi="Cambria Math"/>
+                            <w:szCs w:val="28"/>
+                            <w:lang w:val="en-US"/>
+                          </w:rPr>
+                          <m:t>t</m:t>
+                        </m:r>
+                      </m:e>
+                      <m:sub>
+                        <m:r>
+                          <w:rPr>
+                            <w:rFonts w:ascii="Cambria Math" w:hAnsi="Cambria Math"/>
+                            <w:szCs w:val="28"/>
+                          </w:rPr>
+                          <m:t>р</m:t>
+                        </m:r>
+                      </m:sub>
+                      <m:sup>
+                        <m:r>
+                          <w:rPr>
+                            <w:rFonts w:ascii="Cambria Math" w:hAnsi="Cambria Math"/>
+                            <w:szCs w:val="28"/>
+                          </w:rPr>
+                          <m:t>без п.с</m:t>
+                        </m:r>
+                      </m:sup>
+                    </m:sSubSup>
+                    <m:r>
+                      <w:rPr>
+                        <w:rFonts w:ascii="Cambria Math" w:hAnsi="Cambria Math"/>
+                        <w:szCs w:val="28"/>
+                      </w:rPr>
+                      <m:t>-</m:t>
+                    </m:r>
+                    <m:sSubSup>
+                      <m:sSubSupPr>
+                        <m:ctrlPr>
+                          <w:rPr>
+                            <w:rFonts w:ascii="Cambria Math" w:hAnsi="Cambria Math"/>
+                            <w:i/>
+                            <w:szCs w:val="28"/>
+                            <w:lang w:val="en-US"/>
+                          </w:rPr>
+                        </m:ctrlPr>
+                      </m:sSubSupPr>
+                      <m:e>
+                        <m:r>
+                          <w:rPr>
+                            <w:rFonts w:ascii="Cambria Math" w:hAnsi="Cambria Math"/>
+                            <w:szCs w:val="28"/>
+                            <w:lang w:val="en-US"/>
+                          </w:rPr>
+                          <m:t>t</m:t>
+                        </m:r>
+                      </m:e>
+                      <m:sub>
+                        <m:r>
+                          <w:rPr>
+                            <w:rFonts w:ascii="Cambria Math" w:hAnsi="Cambria Math"/>
+                            <w:szCs w:val="28"/>
+                            <w:lang w:val="en-US"/>
+                          </w:rPr>
+                          <m:t>р</m:t>
+                        </m:r>
+                      </m:sub>
+                      <m:sup>
+                        <m:r>
+                          <w:rPr>
+                            <w:rFonts w:ascii="Cambria Math" w:hAnsi="Cambria Math"/>
+                            <w:szCs w:val="28"/>
+                            <w:lang w:val="en-US"/>
+                          </w:rPr>
+                          <m:t>с п.с</m:t>
+                        </m:r>
+                      </m:sup>
+                    </m:sSubSup>
+                  </m:e>
+                </m:d>
+                <m:r>
+                  <w:rPr>
+                    <w:rFonts w:ascii="Cambria Math" w:hAnsi="Cambria Math"/>
+                    <w:szCs w:val="28"/>
+                  </w:rPr>
+                  <m:t>∙</m:t>
+                </m:r>
+                <m:sSub>
+                  <m:sSubPr>
+                    <m:ctrlPr>
+                      <w:rPr>
+                        <w:rFonts w:ascii="Cambria Math" w:hAnsi="Cambria Math"/>
+                        <w:i/>
+                        <w:szCs w:val="28"/>
+                      </w:rPr>
+                    </m:ctrlPr>
+                  </m:sSubPr>
+                  <m:e>
+                    <m:r>
+                      <w:rPr>
+                        <w:rFonts w:ascii="Cambria Math" w:hAnsi="Cambria Math"/>
+                        <w:szCs w:val="28"/>
+                      </w:rPr>
+                      <m:t>Т</m:t>
+                    </m:r>
+                  </m:e>
+                  <m:sub>
+                    <m:r>
+                      <w:rPr>
+                        <w:rFonts w:ascii="Cambria Math" w:hAnsi="Cambria Math"/>
+                        <w:szCs w:val="28"/>
+                      </w:rPr>
+                      <m:t>ч</m:t>
+                    </m:r>
+                  </m:sub>
+                </m:sSub>
+                <m:r>
+                  <w:rPr>
+                    <w:rFonts w:ascii="Cambria Math" w:hAnsi="Cambria Math"/>
+                    <w:szCs w:val="28"/>
+                  </w:rPr>
+                  <m:t>∙</m:t>
+                </m:r>
+                <m:sSub>
+                  <m:sSubPr>
+                    <m:ctrlPr>
+                      <w:rPr>
+                        <w:rFonts w:ascii="Cambria Math" w:hAnsi="Cambria Math"/>
+                        <w:i/>
+                        <w:szCs w:val="28"/>
+                      </w:rPr>
+                    </m:ctrlPr>
+                  </m:sSubPr>
+                  <m:e>
+                    <m:r>
+                      <w:rPr>
+                        <w:rFonts w:ascii="Cambria Math" w:hAnsi="Cambria Math"/>
+                        <w:szCs w:val="28"/>
+                      </w:rPr>
+                      <m:t>N</m:t>
+                    </m:r>
+                  </m:e>
+                  <m:sub>
+                    <m:r>
+                      <w:rPr>
+                        <w:rFonts w:ascii="Cambria Math" w:hAnsi="Cambria Math"/>
+                        <w:szCs w:val="28"/>
+                      </w:rPr>
+                      <m:t>п</m:t>
+                    </m:r>
+                  </m:sub>
+                </m:sSub>
+                <m:r>
+                  <w:rPr>
+                    <w:rFonts w:ascii="Cambria Math" w:hAnsi="Cambria Math"/>
+                    <w:szCs w:val="28"/>
+                    <w:lang w:val="en-US"/>
+                  </w:rPr>
+                  <m:t>∙</m:t>
+                </m:r>
+                <m:d>
+                  <m:dPr>
+                    <m:ctrlPr>
+                      <w:rPr>
+                        <w:rFonts w:ascii="Cambria Math" w:hAnsi="Cambria Math"/>
+                        <w:i/>
+                        <w:szCs w:val="28"/>
+                        <w:lang w:val="en-US"/>
+                      </w:rPr>
+                    </m:ctrlPr>
+                  </m:dPr>
+                  <m:e>
+                    <m:r>
+                      <w:rPr>
+                        <w:rFonts w:ascii="Cambria Math" w:hAnsi="Cambria Math"/>
+                        <w:szCs w:val="28"/>
+                        <w:lang w:val="en-US"/>
+                      </w:rPr>
+                      <m:t>1+</m:t>
+                    </m:r>
+                    <m:f>
+                      <m:fPr>
+                        <m:ctrlPr>
+                          <w:rPr>
+                            <w:rFonts w:ascii="Cambria Math" w:hAnsi="Cambria Math"/>
+                            <w:i/>
+                            <w:szCs w:val="28"/>
+                            <w:lang w:val="en-US"/>
+                          </w:rPr>
+                        </m:ctrlPr>
+                      </m:fPr>
+                      <m:num>
+                        <m:sSub>
+                          <m:sSubPr>
+                            <m:ctrlPr>
+                              <w:rPr>
+                                <w:rFonts w:ascii="Cambria Math" w:hAnsi="Cambria Math"/>
+                                <w:i/>
+                                <w:szCs w:val="28"/>
+                                <w:lang w:val="en-US"/>
+                              </w:rPr>
+                            </m:ctrlPr>
+                          </m:sSubPr>
+                          <m:e>
+                            <m:r>
+                              <w:rPr>
+                                <w:rFonts w:ascii="Cambria Math" w:hAnsi="Cambria Math"/>
+                                <w:szCs w:val="28"/>
+                              </w:rPr>
+                              <m:t>Н</m:t>
+                            </m:r>
+                          </m:e>
+                          <m:sub>
+                            <m:r>
+                              <w:rPr>
+                                <w:rFonts w:ascii="Cambria Math" w:hAnsi="Cambria Math"/>
+                                <w:szCs w:val="28"/>
+                                <w:lang w:val="en-US"/>
+                              </w:rPr>
+                              <m:t>д</m:t>
+                            </m:r>
+                          </m:sub>
+                        </m:sSub>
+                      </m:num>
+                      <m:den>
+                        <m:r>
+                          <w:rPr>
+                            <w:rFonts w:ascii="Cambria Math" w:hAnsi="Cambria Math"/>
+                            <w:szCs w:val="28"/>
+                            <w:lang w:val="en-US"/>
+                          </w:rPr>
+                          <m:t>100</m:t>
+                        </m:r>
+                      </m:den>
+                    </m:f>
+                  </m:e>
+                </m:d>
+                <m:r>
+                  <w:rPr>
+                    <w:rFonts w:ascii="Cambria Math" w:hAnsi="Cambria Math"/>
+                    <w:szCs w:val="28"/>
+                    <w:lang w:val="en-US"/>
+                  </w:rPr>
+                  <m:t>∙</m:t>
+                </m:r>
+                <m:r>
+                  <w:rPr>
+                    <w:rFonts w:ascii="Cambria Math" w:hAnsi="Cambria Math"/>
+                    <w:szCs w:val="28"/>
+                  </w:rPr>
+                  <m:t>(1+</m:t>
+                </m:r>
+                <m:f>
+                  <m:fPr>
+                    <m:ctrlPr>
+                      <w:rPr>
+                        <w:rFonts w:ascii="Cambria Math" w:hAnsi="Cambria Math"/>
+                        <w:i/>
+                        <w:szCs w:val="28"/>
+                      </w:rPr>
+                    </m:ctrlPr>
+                  </m:fPr>
+                  <m:num>
+                    <m:sSub>
+                      <m:sSubPr>
+                        <m:ctrlPr>
+                          <w:rPr>
+                            <w:rFonts w:ascii="Cambria Math" w:hAnsi="Cambria Math"/>
+                            <w:i/>
+                            <w:szCs w:val="28"/>
+                          </w:rPr>
+                        </m:ctrlPr>
+                      </m:sSubPr>
+                      <m:e>
+                        <m:r>
+                          <w:rPr>
+                            <w:rFonts w:ascii="Cambria Math" w:hAnsi="Cambria Math"/>
+                            <w:szCs w:val="28"/>
+                          </w:rPr>
+                          <m:t>Н</m:t>
+                        </m:r>
+                      </m:e>
+                      <m:sub>
+                        <m:r>
+                          <w:rPr>
+                            <w:rFonts w:ascii="Cambria Math" w:hAnsi="Cambria Math"/>
+                            <w:szCs w:val="28"/>
+                          </w:rPr>
+                          <m:t>соц</m:t>
+                        </m:r>
+                      </m:sub>
+                    </m:sSub>
+                  </m:num>
+                  <m:den>
+                    <m:r>
+                      <w:rPr>
+                        <w:rFonts w:ascii="Cambria Math" w:hAnsi="Cambria Math"/>
+                        <w:szCs w:val="28"/>
+                      </w:rPr>
+                      <m:t>100</m:t>
+                    </m:r>
+                  </m:den>
+                </m:f>
+                <m:r>
+                  <w:rPr>
+                    <w:rFonts w:ascii="Cambria Math" w:hAnsi="Cambria Math"/>
+                    <w:szCs w:val="28"/>
+                  </w:rPr>
+                  <m:t>)</m:t>
+                </m:r>
+              </m:oMath>
+            </m:oMathPara>
+          </w:p>
+          <w:p>
+            <w:pPr>
+              <w:tabs>
+                <w:tab w:val="center" w:pos="4536"/>
+                <w:tab w:val="right" w:pos="9355"/>
+              </w:tabs>
+              <w:spacing w:line="240" w:lineRule="auto"/>
+              <w:ind w:left="851" w:firstLine="709"/>
+              <w:rPr>
+                <w:lang w:val="en-US"/>
+              </w:rPr>
+            </w:pPr>
+          </w:p>
+        </w:tc>
+        <w:tc>
+          <w:tcPr>
+            <w:tcW w:w="441" w:type="pct"/>
+            <w:tcBorders>
+              <w:top w:val="nil"/>
+              <w:left w:val="nil"/>
+              <w:bottom w:val="nil"/>
+              <w:right w:val="nil"/>
+            </w:tcBorders>
+            <w:vAlign w:val="center"/>
+          </w:tcPr>
+          <w:p>
+            <w:pPr>
+              <w:tabs>
+                <w:tab w:val="center" w:pos="4536"/>
+                <w:tab w:val="right" w:pos="9355"/>
+              </w:tabs>
+              <w:spacing w:line="240" w:lineRule="auto"/>
+              <w:jc w:val="right"/>
+            </w:pPr>
+            <w:r>
+              <w:lastRenderedPageBreak/>
+              <w:t>(4.9)</w:t>
+            </w:r>
+          </w:p>
+        </w:tc>
+      </w:tr>
+      <w:tr>
+        <w:trPr>
+          <w:jc w:val="center"/>
+        </w:trPr>
+        <w:tc>
+          <w:tcPr>
+            <w:tcW w:w="4559" w:type="pct"/>
+            <w:tcBorders>
+              <w:top w:val="nil"/>
+              <w:left w:val="nil"/>
+              <w:bottom w:val="nil"/>
+              <w:right w:val="nil"/>
+            </w:tcBorders>
+          </w:tcPr>
+          <w:p>
+            <w:pPr>
+              <w:tabs>
+                <w:tab w:val="center" w:pos="4536"/>
+                <w:tab w:val="right" w:pos="9355"/>
+              </w:tabs>
+              <w:spacing w:line="240" w:lineRule="auto"/>
+              <w:ind w:left="851" w:firstLine="709"/>
+            </w:pPr>
+            <m:oMathPara>
+              <m:oMath>
+                <m:sSub>
+                  <m:sSubPr>
+                    <m:ctrlPr>
+                      <w:rPr>
+                        <w:rFonts w:ascii="Cambria Math" w:hAnsi="Cambria Math"/>
+                        <w:i/>
+                        <w:lang w:val="en-US"/>
+                      </w:rPr>
+                    </m:ctrlPr>
+                  </m:sSubPr>
+                  <m:e>
+                    <m:r>
+                      <w:rPr>
+                        <w:rFonts w:ascii="Cambria Math" w:hAnsi="Cambria Math"/>
+                        <w:lang w:val="en-US"/>
+                      </w:rPr>
+                      <m:t>Э</m:t>
+                    </m:r>
+                  </m:e>
+                  <m:sub>
+                    <m:r>
+                      <w:rPr>
+                        <w:rFonts w:ascii="Cambria Math" w:hAnsi="Cambria Math"/>
+                        <w:lang w:val="en-US"/>
+                      </w:rPr>
+                      <m:t>м</m:t>
+                    </m:r>
+                  </m:sub>
+                </m:sSub>
+                <m:r>
+                  <w:rPr>
+                    <w:rFonts w:ascii="Cambria Math" w:hAnsi="Cambria Math"/>
+                    <w:lang w:val="en-US"/>
+                  </w:rPr>
+                  <m:t>=</m:t>
+                </m:r>
+                <m:sSub>
+                  <m:sSubPr>
+                    <m:ctrlPr>
+                      <w:rPr>
+                        <w:rFonts w:ascii="Cambria Math" w:hAnsi="Cambria Math"/>
+                        <w:szCs w:val="28"/>
+                      </w:rPr>
+                    </m:ctrlPr>
+                  </m:sSubPr>
+                  <m:e>
+                    <m:r>
+                      <w:rPr>
+                        <w:rFonts w:ascii="Cambria Math" w:hAnsi="Cambria Math"/>
+                        <w:szCs w:val="28"/>
+                      </w:rPr>
+                      <m:t>К</m:t>
+                    </m:r>
+                  </m:e>
+                  <m:sub>
+                    <m:r>
+                      <w:rPr>
+                        <w:rFonts w:ascii="Cambria Math" w:hAnsi="Cambria Math"/>
+                        <w:szCs w:val="28"/>
+                      </w:rPr>
+                      <m:t>т.</m:t>
+                    </m:r>
+                    <m:r>
+                      <w:rPr>
+                        <w:rFonts w:ascii="Cambria Math" w:hAnsi="Cambria Math"/>
+                        <w:szCs w:val="28"/>
+                      </w:rPr>
+                      <m:t>р</m:t>
+                    </m:r>
+                  </m:sub>
+                </m:sSub>
+                <m:r>
+                  <w:rPr>
+                    <w:rFonts w:ascii="Cambria Math" w:hAnsi="Cambria Math"/>
+                    <w:szCs w:val="28"/>
+                  </w:rPr>
+                  <m:t>∙</m:t>
+                </m:r>
+                <m:d>
+                  <m:dPr>
+                    <m:ctrlPr>
+                      <w:rPr>
+                        <w:rFonts w:ascii="Cambria Math" w:hAnsi="Cambria Math"/>
+                        <w:i/>
+                        <w:szCs w:val="28"/>
+                      </w:rPr>
+                    </m:ctrlPr>
+                  </m:dPr>
+                  <m:e>
+                    <m:sSubSup>
+                      <m:sSubSupPr>
+                        <m:ctrlPr>
+                          <w:rPr>
+                            <w:rFonts w:ascii="Cambria Math" w:hAnsi="Cambria Math"/>
+                            <w:i/>
+                            <w:szCs w:val="28"/>
+                          </w:rPr>
+                        </m:ctrlPr>
+                      </m:sSubSupPr>
+                      <m:e>
+                        <m:r>
+                          <w:rPr>
+                            <w:rFonts w:ascii="Cambria Math" w:hAnsi="Cambria Math"/>
+                            <w:szCs w:val="28"/>
+                            <w:lang w:val="en-US"/>
+                          </w:rPr>
+                          <m:t>Н</m:t>
+                        </m:r>
+                      </m:e>
+                      <m:sub>
+                        <m:r>
+                          <w:rPr>
+                            <w:rFonts w:ascii="Cambria Math" w:hAnsi="Cambria Math"/>
+                            <w:szCs w:val="28"/>
+                          </w:rPr>
+                          <m:t>р</m:t>
+                        </m:r>
+                      </m:sub>
+                      <m:sup>
+                        <m:r>
+                          <w:rPr>
+                            <w:rFonts w:ascii="Cambria Math" w:hAnsi="Cambria Math"/>
+                            <w:szCs w:val="28"/>
+                          </w:rPr>
+                          <m:t>без п.с</m:t>
+                        </m:r>
+                      </m:sup>
+                    </m:sSubSup>
+                    <m:r>
+                      <w:rPr>
+                        <w:rFonts w:ascii="Cambria Math" w:hAnsi="Cambria Math"/>
+                        <w:szCs w:val="28"/>
+                      </w:rPr>
+                      <m:t>-</m:t>
+                    </m:r>
+                    <m:sSubSup>
+                      <m:sSubSupPr>
+                        <m:ctrlPr>
+                          <w:rPr>
+                            <w:rFonts w:ascii="Cambria Math" w:hAnsi="Cambria Math"/>
+                            <w:i/>
+                            <w:szCs w:val="28"/>
+                            <w:lang w:val="en-US"/>
+                          </w:rPr>
+                        </m:ctrlPr>
+                      </m:sSubSupPr>
+                      <m:e>
+                        <m:r>
+                          <w:rPr>
+                            <w:rFonts w:ascii="Cambria Math" w:hAnsi="Cambria Math"/>
+                            <w:szCs w:val="28"/>
+                            <w:lang w:val="en-US"/>
+                          </w:rPr>
+                          <m:t>Н</m:t>
+                        </m:r>
+                      </m:e>
+                      <m:sub>
+                        <m:r>
+                          <w:rPr>
+                            <w:rFonts w:ascii="Cambria Math" w:hAnsi="Cambria Math"/>
+                            <w:szCs w:val="28"/>
+                            <w:lang w:val="en-US"/>
+                          </w:rPr>
+                          <m:t>р</m:t>
+                        </m:r>
+                      </m:sub>
+                      <m:sup>
+                        <m:r>
+                          <w:rPr>
+                            <w:rFonts w:ascii="Cambria Math" w:hAnsi="Cambria Math"/>
+                            <w:szCs w:val="28"/>
+                            <w:lang w:val="en-US"/>
+                          </w:rPr>
+                          <m:t>с п.с</m:t>
+                        </m:r>
+                      </m:sup>
+                    </m:sSubSup>
+                  </m:e>
+                </m:d>
+                <m:r>
+                  <w:rPr>
+                    <w:rFonts w:ascii="Cambria Math" w:hAnsi="Cambria Math"/>
+                    <w:szCs w:val="28"/>
+                  </w:rPr>
+                  <m:t>∙</m:t>
+                </m:r>
+                <m:sSub>
+                  <m:sSubPr>
+                    <m:ctrlPr>
+                      <w:rPr>
+                        <w:rFonts w:ascii="Cambria Math" w:hAnsi="Cambria Math"/>
+                        <w:i/>
+                        <w:szCs w:val="28"/>
+                      </w:rPr>
+                    </m:ctrlPr>
+                  </m:sSubPr>
+                  <m:e>
+                    <m:r>
+                      <w:rPr>
+                        <w:rFonts w:ascii="Cambria Math" w:hAnsi="Cambria Math"/>
+                        <w:szCs w:val="28"/>
+                      </w:rPr>
+                      <m:t>Ц</m:t>
+                    </m:r>
+                  </m:e>
+                  <m:sub>
+                    <m:r>
+                      <w:rPr>
+                        <w:rFonts w:ascii="Cambria Math" w:hAnsi="Cambria Math"/>
+                        <w:szCs w:val="28"/>
+                      </w:rPr>
+                      <m:t>м</m:t>
+                    </m:r>
+                  </m:sub>
+                </m:sSub>
+                <m:r>
+                  <w:rPr>
+                    <w:rFonts w:ascii="Cambria Math" w:hAnsi="Cambria Math"/>
+                    <w:szCs w:val="28"/>
+                  </w:rPr>
+                  <m:t>∙</m:t>
+                </m:r>
+                <m:sSub>
+                  <m:sSubPr>
+                    <m:ctrlPr>
+                      <w:rPr>
+                        <w:rFonts w:ascii="Cambria Math" w:hAnsi="Cambria Math"/>
+                        <w:i/>
+                        <w:szCs w:val="28"/>
+                      </w:rPr>
+                    </m:ctrlPr>
+                  </m:sSubPr>
+                  <m:e>
+                    <m:r>
+                      <w:rPr>
+                        <w:rFonts w:ascii="Cambria Math" w:hAnsi="Cambria Math"/>
+                        <w:szCs w:val="28"/>
+                      </w:rPr>
+                      <m:t>N</m:t>
+                    </m:r>
+                  </m:e>
+                  <m:sub>
+                    <m:r>
+                      <w:rPr>
+                        <w:rFonts w:ascii="Cambria Math" w:hAnsi="Cambria Math"/>
+                        <w:szCs w:val="28"/>
+                      </w:rPr>
+                      <m:t>п</m:t>
+                    </m:r>
+                  </m:sub>
+                </m:sSub>
+              </m:oMath>
+            </m:oMathPara>
+          </w:p>
+        </w:tc>
+        <w:tc>
+          <w:tcPr>
+            <w:tcW w:w="441" w:type="pct"/>
+            <w:tcBorders>
+              <w:top w:val="nil"/>
+              <w:left w:val="nil"/>
+              <w:bottom w:val="nil"/>
+              <w:right w:val="nil"/>
+            </w:tcBorders>
+            <w:vAlign w:val="center"/>
+          </w:tcPr>
+          <w:p>
+            <w:pPr>
+              <w:tabs>
+                <w:tab w:val="center" w:pos="4536"/>
+                <w:tab w:val="right" w:pos="9355"/>
+              </w:tabs>
+              <w:spacing w:line="240" w:lineRule="auto"/>
+              <w:jc w:val="right"/>
+            </w:pPr>
+            <w:r>
+              <w:t>(</w:t>
+            </w:r>
+            <w:r>
+              <w:t>4.10</w:t>
+            </w:r>
+            <w:r>
+              <w:t>)</w:t>
+            </w:r>
+          </w:p>
+        </w:tc>
+      </w:tr>
+    </w:tbl>
+    <w:p>
+      <w:pPr>
+        <w:tabs>
+          <w:tab w:val="center" w:pos="4536"/>
+          <w:tab w:val="right" w:pos="9355"/>
+        </w:tabs>
+        <w:spacing w:line="240" w:lineRule="auto"/>
+        <w:ind w:firstLine="709"/>
+      </w:pPr>
+    </w:p>
+    <w:tbl>
+      <w:tblPr>
+        <w:tblStyle w:val="a7"/>
+        <w:tblW w:w="5157" w:type="pct"/>
+        <w:jc w:val="center"/>
+        <w:tblLook w:val="04A0" w:firstRow="1" w:lastRow="0" w:firstColumn="1" w:lastColumn="0" w:noHBand="0" w:noVBand="1"/>
+      </w:tblPr>
+      <w:tblGrid>
+        <w:gridCol w:w="8756"/>
+        <w:gridCol w:w="893"/>
+      </w:tblGrid>
+      <w:tr>
+        <w:trPr>
+          <w:jc w:val="center"/>
+        </w:trPr>
+        <w:tc>
+          <w:tcPr>
+            <w:tcW w:w="4559" w:type="pct"/>
+            <w:tcBorders>
+              <w:top w:val="nil"/>
+              <w:left w:val="nil"/>
+              <w:bottom w:val="nil"/>
+              <w:right w:val="nil"/>
+            </w:tcBorders>
+          </w:tcPr>
+          <w:p>
+            <w:pPr>
+              <w:tabs>
+                <w:tab w:val="center" w:pos="4536"/>
+                <w:tab w:val="right" w:pos="9355"/>
+              </w:tabs>
+              <w:spacing w:line="240" w:lineRule="auto"/>
+              <w:ind w:left="851" w:firstLine="709"/>
+            </w:pPr>
+            <m:oMathPara>
+              <m:oMath>
+                <m:sSubSup>
+                  <m:sSubSupPr>
+                    <m:ctrlPr>
+                      <w:rPr>
+                        <w:rFonts w:ascii="Cambria Math" w:hAnsi="Cambria Math"/>
+                        <w:i/>
+                        <w:lang w:val="en-US"/>
+                      </w:rPr>
+                    </m:ctrlPr>
+                  </m:sSubSupPr>
+                  <m:e>
+                    <m:r>
+                      <w:rPr>
+                        <w:rFonts w:ascii="Cambria Math" w:hAnsi="Cambria Math"/>
+                        <w:lang w:val="en-US"/>
+                      </w:rPr>
+                      <m:t>Э</m:t>
+                    </m:r>
+                  </m:e>
+                  <m:sub>
+                    <m:r>
+                      <w:rPr>
+                        <w:rFonts w:ascii="Cambria Math" w:hAnsi="Cambria Math"/>
+                        <w:lang w:val="en-US"/>
+                      </w:rPr>
+                      <m:t>з.п</m:t>
+                    </m:r>
+                  </m:sub>
+                  <m:sup>
+                    <m:r>
+                      <w:rPr>
+                        <w:rFonts w:ascii="Cambria Math" w:hAnsi="Cambria Math"/>
+                        <w:lang w:val="en-US"/>
+                      </w:rPr>
+                      <m:t>п</m:t>
+                    </m:r>
+                  </m:sup>
+                </m:sSubSup>
+                <m:r>
+                  <w:rPr>
+                    <w:rFonts w:ascii="Cambria Math" w:hAnsi="Cambria Math"/>
+                    <w:lang w:val="en-US"/>
+                  </w:rPr>
+                  <m:t>=</m:t>
+                </m:r>
+                <m:nary>
+                  <m:naryPr>
+                    <m:chr m:val="∑"/>
+                    <m:limLoc m:val="undOvr"/>
+                    <m:ctrlPr>
+                      <w:rPr>
+                        <w:rFonts w:ascii="Cambria Math" w:hAnsi="Cambria Math"/>
+                        <w:i/>
+                        <w:lang w:val="en-US"/>
+                      </w:rPr>
+                    </m:ctrlPr>
+                  </m:naryPr>
+                  <m:sub>
+                    <m:r>
+                      <w:rPr>
+                        <w:rFonts w:ascii="Cambria Math" w:hAnsi="Cambria Math"/>
+                        <w:lang w:val="en-US"/>
+                      </w:rPr>
+                      <m:t>i=1</m:t>
+                    </m:r>
+                  </m:sub>
+                  <m:sup>
+                    <m:r>
+                      <w:rPr>
+                        <w:rFonts w:ascii="Cambria Math" w:hAnsi="Cambria Math"/>
+                        <w:lang w:val="en-US"/>
+                      </w:rPr>
+                      <m:t>n</m:t>
+                    </m:r>
+                  </m:sup>
+                  <m:e>
+                    <m:r>
+                      <w:rPr>
+                        <w:rFonts w:ascii="Cambria Math" w:hAnsi="Cambria Math"/>
+                        <w:lang w:val="en-US"/>
+                      </w:rPr>
+                      <m:t>∆</m:t>
+                    </m:r>
+                    <m:sSub>
+                      <m:sSubPr>
+                        <m:ctrlPr>
+                          <w:rPr>
+                            <w:rFonts w:ascii="Cambria Math" w:hAnsi="Cambria Math"/>
+                            <w:i/>
+                            <w:lang w:val="en-US"/>
+                          </w:rPr>
+                        </m:ctrlPr>
+                      </m:sSubPr>
+                      <m:e>
+                        <m:r>
+                          <w:rPr>
+                            <w:rFonts w:ascii="Cambria Math" w:hAnsi="Cambria Math"/>
+                            <w:lang w:val="en-US"/>
+                          </w:rPr>
+                          <m:t>Ч</m:t>
+                        </m:r>
+                      </m:e>
+                      <m:sub>
+                        <m:r>
+                          <w:rPr>
+                            <w:rFonts w:ascii="Cambria Math" w:hAnsi="Cambria Math"/>
+                            <w:lang w:val="en-US"/>
+                          </w:rPr>
+                          <m:t>i</m:t>
+                        </m:r>
+                      </m:sub>
+                    </m:sSub>
+                    <m:r>
+                      <w:rPr>
+                        <w:rFonts w:ascii="Cambria Math" w:hAnsi="Cambria Math"/>
+                        <w:lang w:val="en-US"/>
+                      </w:rPr>
+                      <m:t>∙</m:t>
+                    </m:r>
+                    <m:sSub>
+                      <m:sSubPr>
+                        <m:ctrlPr>
+                          <w:rPr>
+                            <w:rFonts w:ascii="Cambria Math" w:hAnsi="Cambria Math"/>
+                            <w:i/>
+                            <w:lang w:val="en-US"/>
+                          </w:rPr>
+                        </m:ctrlPr>
+                      </m:sSubPr>
+                      <m:e>
+                        <m:r>
+                          <w:rPr>
+                            <w:rFonts w:ascii="Cambria Math" w:hAnsi="Cambria Math"/>
+                          </w:rPr>
+                          <m:t>З</m:t>
+                        </m:r>
+                      </m:e>
+                      <m:sub>
+                        <m:r>
+                          <w:rPr>
+                            <w:rFonts w:ascii="Cambria Math" w:hAnsi="Cambria Math"/>
+                            <w:lang w:val="en-US"/>
+                          </w:rPr>
+                          <m:t>i</m:t>
+                        </m:r>
+                      </m:sub>
+                    </m:sSub>
+                    <m:r>
+                      <w:rPr>
+                        <w:rFonts w:ascii="Cambria Math" w:hAnsi="Cambria Math"/>
+                        <w:lang w:val="en-US"/>
+                      </w:rPr>
+                      <m:t>∙</m:t>
+                    </m:r>
+                  </m:e>
+                </m:nary>
+                <m:d>
+                  <m:dPr>
+                    <m:ctrlPr>
+                      <w:rPr>
+                        <w:rFonts w:ascii="Cambria Math" w:hAnsi="Cambria Math"/>
+                        <w:i/>
+                        <w:szCs w:val="28"/>
+                        <w:lang w:val="en-US"/>
+                      </w:rPr>
+                    </m:ctrlPr>
+                  </m:dPr>
+                  <m:e>
+                    <m:r>
+                      <w:rPr>
+                        <w:rFonts w:ascii="Cambria Math" w:hAnsi="Cambria Math"/>
+                        <w:szCs w:val="28"/>
+                        <w:lang w:val="en-US"/>
+                      </w:rPr>
+                      <m:t>1+</m:t>
+                    </m:r>
+                    <m:f>
+                      <m:fPr>
+                        <m:ctrlPr>
+                          <w:rPr>
+                            <w:rFonts w:ascii="Cambria Math" w:hAnsi="Cambria Math"/>
+                            <w:i/>
+                            <w:szCs w:val="28"/>
+                            <w:lang w:val="en-US"/>
+                          </w:rPr>
+                        </m:ctrlPr>
+                      </m:fPr>
+                      <m:num>
+                        <m:sSub>
+                          <m:sSubPr>
+                            <m:ctrlPr>
+                              <w:rPr>
+                                <w:rFonts w:ascii="Cambria Math" w:hAnsi="Cambria Math"/>
+                                <w:i/>
+                                <w:szCs w:val="28"/>
+                                <w:lang w:val="en-US"/>
+                              </w:rPr>
+                            </m:ctrlPr>
+                          </m:sSubPr>
+                          <m:e>
+                            <m:r>
+                              <w:rPr>
+                                <w:rFonts w:ascii="Cambria Math" w:hAnsi="Cambria Math"/>
+                                <w:szCs w:val="28"/>
+                              </w:rPr>
+                              <m:t>Н</m:t>
+                            </m:r>
+                          </m:e>
+                          <m:sub>
+                            <m:r>
+                              <w:rPr>
+                                <w:rFonts w:ascii="Cambria Math" w:hAnsi="Cambria Math"/>
+                                <w:szCs w:val="28"/>
+                                <w:lang w:val="en-US"/>
+                              </w:rPr>
+                              <m:t>д</m:t>
+                            </m:r>
+                          </m:sub>
+                        </m:sSub>
+                      </m:num>
+                      <m:den>
+                        <m:r>
+                          <w:rPr>
+                            <w:rFonts w:ascii="Cambria Math" w:hAnsi="Cambria Math"/>
+                            <w:szCs w:val="28"/>
+                            <w:lang w:val="en-US"/>
+                          </w:rPr>
+                          <m:t>100</m:t>
+                        </m:r>
+                      </m:den>
+                    </m:f>
+                  </m:e>
+                </m:d>
+                <m:r>
+                  <w:rPr>
+                    <w:rFonts w:ascii="Cambria Math" w:hAnsi="Cambria Math"/>
+                    <w:szCs w:val="28"/>
+                    <w:lang w:val="en-US"/>
+                  </w:rPr>
+                  <m:t>∙</m:t>
+                </m:r>
+                <m:r>
+                  <w:rPr>
+                    <w:rFonts w:ascii="Cambria Math" w:hAnsi="Cambria Math"/>
+                    <w:szCs w:val="28"/>
+                  </w:rPr>
+                  <m:t>(1+</m:t>
+                </m:r>
+                <m:f>
+                  <m:fPr>
+                    <m:ctrlPr>
+                      <w:rPr>
+                        <w:rFonts w:ascii="Cambria Math" w:hAnsi="Cambria Math"/>
+                        <w:i/>
+                        <w:szCs w:val="28"/>
+                      </w:rPr>
+                    </m:ctrlPr>
+                  </m:fPr>
+                  <m:num>
+                    <m:sSub>
+                      <m:sSubPr>
+                        <m:ctrlPr>
+                          <w:rPr>
+                            <w:rFonts w:ascii="Cambria Math" w:hAnsi="Cambria Math"/>
+                            <w:i/>
+                            <w:szCs w:val="28"/>
+                          </w:rPr>
+                        </m:ctrlPr>
+                      </m:sSubPr>
+                      <m:e>
+                        <m:r>
+                          <w:rPr>
+                            <w:rFonts w:ascii="Cambria Math" w:hAnsi="Cambria Math"/>
+                            <w:szCs w:val="28"/>
+                          </w:rPr>
+                          <m:t>Н</m:t>
+                        </m:r>
+                      </m:e>
+                      <m:sub>
+                        <m:r>
+                          <w:rPr>
+                            <w:rFonts w:ascii="Cambria Math" w:hAnsi="Cambria Math"/>
+                            <w:szCs w:val="28"/>
+                          </w:rPr>
+                          <m:t>соц</m:t>
+                        </m:r>
+                      </m:sub>
+                    </m:sSub>
+                  </m:num>
+                  <m:den>
+                    <m:r>
+                      <w:rPr>
+                        <w:rFonts w:ascii="Cambria Math" w:hAnsi="Cambria Math"/>
+                        <w:szCs w:val="28"/>
+                      </w:rPr>
+                      <m:t>100</m:t>
+                    </m:r>
+                  </m:den>
+                </m:f>
+                <m:r>
+                  <w:rPr>
+                    <w:rFonts w:ascii="Cambria Math" w:hAnsi="Cambria Math"/>
+                    <w:szCs w:val="28"/>
+                  </w:rPr>
+                  <m:t>)</m:t>
+                </m:r>
+              </m:oMath>
+            </m:oMathPara>
+          </w:p>
+        </w:tc>
+        <w:tc>
+          <w:tcPr>
+            <w:tcW w:w="441" w:type="pct"/>
+            <w:tcBorders>
+              <w:top w:val="nil"/>
+              <w:left w:val="nil"/>
+              <w:bottom w:val="nil"/>
+              <w:right w:val="nil"/>
+            </w:tcBorders>
+            <w:vAlign w:val="center"/>
+          </w:tcPr>
+          <w:p>
+            <w:pPr>
+              <w:tabs>
+                <w:tab w:val="center" w:pos="4536"/>
+                <w:tab w:val="right" w:pos="9355"/>
+              </w:tabs>
+              <w:spacing w:line="240" w:lineRule="auto"/>
+              <w:jc w:val="right"/>
+            </w:pPr>
+            <w:r>
+              <w:t>(4.11)</w:t>
+            </w:r>
+          </w:p>
+        </w:tc>
+      </w:tr>
+    </w:tbl>
+    <w:p>
+      <w:pPr>
+        <w:tabs>
+          <w:tab w:val="center" w:pos="4536"/>
+          <w:tab w:val="right" w:pos="9355"/>
+        </w:tabs>
+        <w:spacing w:line="240" w:lineRule="auto"/>
+        <w:ind w:firstLine="709"/>
+      </w:pPr>
+    </w:p>
+    <w:tbl>
+      <w:tblPr>
+        <w:tblStyle w:val="a7"/>
+        <w:tblW w:w="5157" w:type="pct"/>
+        <w:jc w:val="center"/>
+        <w:tblLook w:val="04A0" w:firstRow="1" w:lastRow="0" w:firstColumn="1" w:lastColumn="0" w:noHBand="0" w:noVBand="1"/>
+      </w:tblPr>
+      <w:tblGrid>
+        <w:gridCol w:w="8756"/>
+        <w:gridCol w:w="893"/>
+      </w:tblGrid>
+      <w:tr>
+        <w:trPr>
+          <w:jc w:val="center"/>
+        </w:trPr>
+        <w:tc>
+          <w:tcPr>
+            <w:tcW w:w="4559" w:type="pct"/>
+            <w:tcBorders>
+              <w:top w:val="nil"/>
+              <w:left w:val="nil"/>
+              <w:bottom w:val="nil"/>
+              <w:right w:val="nil"/>
+            </w:tcBorders>
+          </w:tcPr>
+          <w:p>
+            <w:pPr>
+              <w:tabs>
+                <w:tab w:val="center" w:pos="4536"/>
+                <w:tab w:val="right" w:pos="9355"/>
+              </w:tabs>
+              <w:spacing w:line="240" w:lineRule="auto"/>
+              <w:ind w:left="851" w:firstLine="709"/>
+            </w:pPr>
+            <m:oMathPara>
+              <m:oMath>
+                <m:r>
+                  <w:rPr>
+                    <w:rFonts w:ascii="Cambria Math" w:hAnsi="Cambria Math"/>
+                    <w:lang w:val="en-US"/>
+                  </w:rPr>
+                  <m:t>∆</m:t>
+                </m:r>
+                <m:sSub>
+                  <m:sSubPr>
+                    <m:ctrlPr>
+                      <w:rPr>
+                        <w:rFonts w:ascii="Cambria Math" w:hAnsi="Cambria Math"/>
+                        <w:i/>
+                        <w:lang w:val="en-US"/>
+                      </w:rPr>
+                    </m:ctrlPr>
+                  </m:sSubPr>
+                  <m:e>
+                    <m:r>
+                      <w:rPr>
+                        <w:rFonts w:ascii="Cambria Math" w:hAnsi="Cambria Math"/>
+                        <w:lang w:val="en-US"/>
+                      </w:rPr>
+                      <m:t>П</m:t>
+                    </m:r>
+                  </m:e>
+                  <m:sub>
+                    <m:r>
+                      <w:rPr>
+                        <w:rFonts w:ascii="Cambria Math" w:hAnsi="Cambria Math"/>
+                        <w:lang w:val="en-US"/>
+                      </w:rPr>
+                      <m:t>ч</m:t>
+                    </m:r>
+                  </m:sub>
+                </m:sSub>
+                <m:r>
+                  <w:rPr>
+                    <w:rFonts w:ascii="Cambria Math" w:hAnsi="Cambria Math"/>
+                    <w:lang w:val="en-US"/>
+                  </w:rPr>
+                  <m:t>=</m:t>
+                </m:r>
+                <m:r>
+                  <w:rPr>
+                    <w:rFonts w:ascii="Cambria Math" w:hAnsi="Cambria Math"/>
+                    <w:lang w:val="en-US"/>
+                  </w:rPr>
+                  <m:t>(</m:t>
+                </m:r>
+                <m:sSub>
+                  <m:sSubPr>
+                    <m:ctrlPr>
+                      <w:rPr>
+                        <w:rFonts w:ascii="Cambria Math" w:hAnsi="Cambria Math"/>
+                        <w:i/>
+                        <w:lang w:val="en-US"/>
+                      </w:rPr>
+                    </m:ctrlPr>
+                  </m:sSubPr>
+                  <m:e>
+                    <m:r>
+                      <w:rPr>
+                        <w:rFonts w:ascii="Cambria Math" w:hAnsi="Cambria Math"/>
+                        <w:lang w:val="en-US"/>
+                      </w:rPr>
+                      <m:t>Э</m:t>
+                    </m:r>
+                  </m:e>
+                  <m:sub>
+                    <m:r>
+                      <w:rPr>
+                        <w:rFonts w:ascii="Cambria Math" w:hAnsi="Cambria Math"/>
+                        <w:lang w:val="en-US"/>
+                      </w:rPr>
+                      <m:t>тек</m:t>
+                    </m:r>
+                  </m:sub>
+                </m:sSub>
+                <m:r>
+                  <w:rPr>
+                    <w:rFonts w:ascii="Cambria Math" w:hAnsi="Cambria Math"/>
+                    <w:lang w:val="en-US"/>
+                  </w:rPr>
+                  <m:t>-∆</m:t>
+                </m:r>
+                <m:sSubSup>
+                  <m:sSubSupPr>
+                    <m:ctrlPr>
+                      <w:rPr>
+                        <w:rFonts w:ascii="Cambria Math" w:hAnsi="Cambria Math"/>
+                        <w:i/>
+                        <w:lang w:val="en-US"/>
+                      </w:rPr>
+                    </m:ctrlPr>
+                  </m:sSubSupPr>
+                  <m:e>
+                    <m:r>
+                      <w:rPr>
+                        <w:rFonts w:ascii="Cambria Math" w:hAnsi="Cambria Math"/>
+                        <w:lang w:val="en-US"/>
+                      </w:rPr>
+                      <m:t>З</m:t>
+                    </m:r>
+                  </m:e>
+                  <m:sub>
+                    <m:r>
+                      <w:rPr>
+                        <w:rFonts w:ascii="Cambria Math" w:hAnsi="Cambria Math"/>
+                        <w:lang w:val="en-US"/>
+                      </w:rPr>
+                      <m:t>тек</m:t>
+                    </m:r>
+                  </m:sub>
+                  <m:sup>
+                    <m:r>
+                      <w:rPr>
+                        <w:rFonts w:ascii="Cambria Math" w:hAnsi="Cambria Math"/>
+                        <w:lang w:val="en-US"/>
+                      </w:rPr>
+                      <m:t>п.с</m:t>
+                    </m:r>
+                  </m:sup>
+                </m:sSubSup>
+                <m:r>
+                  <w:rPr>
+                    <w:rFonts w:ascii="Cambria Math" w:hAnsi="Cambria Math"/>
+                    <w:lang w:val="en-US"/>
+                  </w:rPr>
+                  <m:t>)(1-</m:t>
+                </m:r>
+                <m:f>
+                  <m:fPr>
+                    <m:ctrlPr>
+                      <w:rPr>
+                        <w:rFonts w:ascii="Cambria Math" w:hAnsi="Cambria Math"/>
+                        <w:i/>
+                        <w:lang w:val="en-US"/>
+                      </w:rPr>
+                    </m:ctrlPr>
+                  </m:fPr>
+                  <m:num>
+                    <m:sSub>
+                      <m:sSubPr>
+                        <m:ctrlPr>
+                          <w:rPr>
+                            <w:rFonts w:ascii="Cambria Math" w:hAnsi="Cambria Math"/>
+                            <w:i/>
+                            <w:lang w:val="en-US"/>
+                          </w:rPr>
+                        </m:ctrlPr>
+                      </m:sSubPr>
+                      <m:e>
+                        <m:r>
+                          <w:rPr>
+                            <w:rFonts w:ascii="Cambria Math" w:hAnsi="Cambria Math"/>
+                            <w:lang w:val="en-US"/>
+                          </w:rPr>
+                          <m:t>Н</m:t>
+                        </m:r>
+                      </m:e>
+                      <m:sub>
+                        <m:r>
+                          <w:rPr>
+                            <w:rFonts w:ascii="Cambria Math" w:hAnsi="Cambria Math"/>
+                            <w:lang w:val="en-US"/>
+                          </w:rPr>
+                          <m:t>п</m:t>
+                        </m:r>
+                      </m:sub>
+                    </m:sSub>
+                  </m:num>
+                  <m:den>
+                    <m:r>
+                      <w:rPr>
+                        <w:rFonts w:ascii="Cambria Math" w:hAnsi="Cambria Math"/>
+                        <w:lang w:val="en-US"/>
+                      </w:rPr>
+                      <m:t>100</m:t>
+                    </m:r>
+                  </m:den>
+                </m:f>
+                <m:r>
+                  <w:rPr>
+                    <w:rFonts w:ascii="Cambria Math" w:hAnsi="Cambria Math"/>
+                    <w:lang w:val="en-US"/>
+                  </w:rPr>
+                  <m:t>)</m:t>
+                </m:r>
+              </m:oMath>
+            </m:oMathPara>
+          </w:p>
+        </w:tc>
+        <w:tc>
+          <w:tcPr>
+            <w:tcW w:w="441" w:type="pct"/>
+            <w:tcBorders>
+              <w:top w:val="nil"/>
+              <w:left w:val="nil"/>
+              <w:bottom w:val="nil"/>
+              <w:right w:val="nil"/>
+            </w:tcBorders>
+            <w:vAlign w:val="center"/>
+          </w:tcPr>
+          <w:p>
+            <w:pPr>
+              <w:tabs>
+                <w:tab w:val="center" w:pos="4536"/>
+                <w:tab w:val="right" w:pos="9355"/>
+              </w:tabs>
+              <w:spacing w:line="240" w:lineRule="auto"/>
+              <w:jc w:val="right"/>
+            </w:pPr>
+            <w:r>
+              <w:t>(4.12)</w:t>
+            </w:r>
+          </w:p>
+        </w:tc>
+      </w:tr>
+    </w:tbl>
+    <w:p>
+      <w:pPr>
+        <w:tabs>
+          <w:tab w:val="center" w:pos="4536"/>
+          <w:tab w:val="right" w:pos="9355"/>
+        </w:tabs>
+        <w:spacing w:line="240" w:lineRule="auto"/>
+        <w:ind w:firstLine="709"/>
+      </w:pPr>
+    </w:p>
+    <w:p>
+      <w:pPr>
+        <w:tabs>
+          <w:tab w:val="center" w:pos="4536"/>
+          <w:tab w:val="right" w:pos="9355"/>
+        </w:tabs>
+        <w:spacing w:line="240" w:lineRule="auto"/>
+        <w:ind w:firstLine="709"/>
+      </w:pPr>
+      <w:r>
+        <w:t xml:space="preserve">По формуле 4.9 высчитывается экономия на заработной плате и начислениях на заработную плату сотрудников за счет снижения трудоемкости работ. </w:t>
+      </w:r>
+      <w:r>
+        <w:rPr>
+          <w:szCs w:val="28"/>
+        </w:rPr>
+        <w:t>Экономия на заработной плате и начислениях на заработную плату сотрудников за счёт снижения трудоёмкости работ</w:t>
+      </w:r>
+      <w:r>
+        <w:rPr>
+          <w:szCs w:val="28"/>
+        </w:rPr>
+        <w:t xml:space="preserve"> составит</w:t>
+      </w:r>
+      <w:r>
+        <w:t>:</w:t>
+      </w:r>
+    </w:p>
+    <w:p>
+      <w:pPr>
+        <w:tabs>
+          <w:tab w:val="center" w:pos="4536"/>
+          <w:tab w:val="right" w:pos="9355"/>
+        </w:tabs>
+        <w:spacing w:line="240" w:lineRule="auto"/>
+        <w:ind w:firstLine="709"/>
+      </w:pPr>
+    </w:p>
+    <w:p>
+      <w:pPr>
+        <w:tabs>
+          <w:tab w:val="center" w:pos="4536"/>
+          <w:tab w:val="right" w:pos="9355"/>
+        </w:tabs>
+        <w:spacing w:line="240" w:lineRule="auto"/>
+        <w:ind w:firstLine="709"/>
+        <w:rPr>
+          <w:szCs w:val="28"/>
+        </w:rPr>
+      </w:pPr>
+      <m:oMathPara>
+        <m:oMath>
+          <m:sSub>
+            <m:sSubPr>
+              <m:ctrlPr>
+                <w:rPr>
+                  <w:rFonts w:ascii="Cambria Math" w:hAnsi="Cambria Math"/>
+                  <w:i/>
+                  <w:lang w:val="en-US"/>
+                </w:rPr>
+              </m:ctrlPr>
+            </m:sSubPr>
+            <m:e>
+              <m:r>
+                <w:rPr>
+                  <w:rFonts w:ascii="Cambria Math" w:hAnsi="Cambria Math"/>
+                </w:rPr>
+                <m:t>Э</m:t>
+              </m:r>
+            </m:e>
+            <m:sub>
+              <m:r>
+                <w:rPr>
+                  <w:rFonts w:ascii="Cambria Math" w:hAnsi="Cambria Math"/>
+                </w:rPr>
+                <m:t>з.п</m:t>
+              </m:r>
+            </m:sub>
+          </m:sSub>
+          <m:r>
+            <w:rPr>
+              <w:rFonts w:ascii="Cambria Math" w:hAnsi="Cambria Math"/>
+            </w:rPr>
+            <m:t>=</m:t>
+          </m:r>
+          <m:r>
+            <m:rPr>
+              <m:sty m:val="p"/>
+            </m:rPr>
+            <w:rPr>
+              <w:rFonts w:ascii="Cambria Math" w:hAnsi="Cambria Math"/>
+              <w:szCs w:val="28"/>
+            </w:rPr>
+            <m:t>1,5</m:t>
+          </m:r>
+          <m:r>
+            <w:rPr>
+              <w:rFonts w:ascii="Cambria Math" w:hAnsi="Cambria Math"/>
+              <w:szCs w:val="28"/>
+            </w:rPr>
+            <m:t>∙</m:t>
+          </m:r>
+          <m:d>
+            <m:dPr>
+              <m:ctrlPr>
+                <w:rPr>
+                  <w:rFonts w:ascii="Cambria Math" w:hAnsi="Cambria Math"/>
+                  <w:i/>
+                  <w:szCs w:val="28"/>
+                </w:rPr>
+              </m:ctrlPr>
+            </m:dPr>
+            <m:e>
+              <m:r>
+                <w:rPr>
+                  <w:rFonts w:ascii="Cambria Math" w:hAnsi="Cambria Math"/>
+                  <w:szCs w:val="28"/>
+                </w:rPr>
+                <m:t>160</m:t>
+              </m:r>
+              <m:r>
+                <w:rPr>
+                  <w:rFonts w:ascii="Cambria Math" w:hAnsi="Cambria Math"/>
+                  <w:szCs w:val="28"/>
+                </w:rPr>
+                <m:t>-</m:t>
+              </m:r>
+              <m:r>
+                <w:rPr>
+                  <w:rFonts w:ascii="Cambria Math" w:hAnsi="Cambria Math"/>
+                  <w:szCs w:val="28"/>
+                </w:rPr>
+                <m:t>140</m:t>
+              </m:r>
+            </m:e>
+          </m:d>
+          <m:r>
+            <w:rPr>
+              <w:rFonts w:ascii="Cambria Math" w:hAnsi="Cambria Math"/>
+              <w:szCs w:val="28"/>
+            </w:rPr>
+            <m:t>∙</m:t>
+          </m:r>
+          <m:r>
+            <w:rPr>
+              <w:rFonts w:ascii="Cambria Math" w:hAnsi="Cambria Math"/>
+              <w:szCs w:val="28"/>
+            </w:rPr>
+            <m:t>6</m:t>
+          </m:r>
+          <m:r>
+            <w:rPr>
+              <w:rFonts w:ascii="Cambria Math" w:hAnsi="Cambria Math"/>
+              <w:szCs w:val="28"/>
+            </w:rPr>
+            <m:t>∙</m:t>
+          </m:r>
+          <m:r>
+            <w:rPr>
+              <w:rFonts w:ascii="Cambria Math" w:hAnsi="Cambria Math"/>
+              <w:szCs w:val="28"/>
+            </w:rPr>
+            <m:t>4</m:t>
+          </m:r>
+          <m:r>
+            <w:rPr>
+              <w:rFonts w:ascii="Cambria Math" w:hAnsi="Cambria Math"/>
+              <w:szCs w:val="28"/>
+            </w:rPr>
+            <m:t>∙</m:t>
+          </m:r>
+          <m:d>
+            <m:dPr>
+              <m:ctrlPr>
+                <w:rPr>
+                  <w:rFonts w:ascii="Cambria Math" w:hAnsi="Cambria Math"/>
+                  <w:i/>
+                  <w:szCs w:val="28"/>
+                  <w:lang w:val="en-US"/>
+                </w:rPr>
+              </m:ctrlPr>
+            </m:dPr>
+            <m:e>
+              <m:r>
+                <w:rPr>
+                  <w:rFonts w:ascii="Cambria Math" w:hAnsi="Cambria Math"/>
+                  <w:szCs w:val="28"/>
+                </w:rPr>
+                <m:t>1+</m:t>
+              </m:r>
+              <m:f>
+                <m:fPr>
+                  <m:ctrlPr>
+                    <w:rPr>
+                      <w:rFonts w:ascii="Cambria Math" w:hAnsi="Cambria Math"/>
+                      <w:i/>
+                      <w:szCs w:val="28"/>
+                      <w:lang w:val="en-US"/>
+                    </w:rPr>
+                  </m:ctrlPr>
+                </m:fPr>
+                <m:num>
+                  <m:r>
+                    <w:rPr>
+                      <w:rFonts w:ascii="Cambria Math" w:hAnsi="Cambria Math"/>
+                      <w:szCs w:val="28"/>
+                    </w:rPr>
+                    <m:t>10</m:t>
+                  </m:r>
+                </m:num>
+                <m:den>
+                  <m:r>
+                    <w:rPr>
+                      <w:rFonts w:ascii="Cambria Math" w:hAnsi="Cambria Math"/>
+                      <w:szCs w:val="28"/>
+                    </w:rPr>
+                    <m:t>100</m:t>
+                  </m:r>
+                </m:den>
+              </m:f>
+            </m:e>
+          </m:d>
+          <m:r>
+            <w:rPr>
+              <w:rFonts w:ascii="Cambria Math" w:hAnsi="Cambria Math"/>
+              <w:szCs w:val="28"/>
+            </w:rPr>
+            <m:t>∙</m:t>
+          </m:r>
+          <m:d>
+            <m:dPr>
+              <m:ctrlPr>
+                <w:rPr>
+                  <w:rFonts w:ascii="Cambria Math" w:hAnsi="Cambria Math"/>
+                  <w:i/>
+                  <w:szCs w:val="28"/>
+                </w:rPr>
+              </m:ctrlPr>
+            </m:dPr>
+            <m:e>
+              <m:r>
+                <w:rPr>
+                  <w:rFonts w:ascii="Cambria Math" w:hAnsi="Cambria Math"/>
+                  <w:szCs w:val="28"/>
+                </w:rPr>
+                <m:t>1+</m:t>
+              </m:r>
+              <m:f>
+                <m:fPr>
+                  <m:ctrlPr>
+                    <w:rPr>
+                      <w:rFonts w:ascii="Cambria Math" w:hAnsi="Cambria Math"/>
+                      <w:i/>
+                      <w:szCs w:val="28"/>
+                    </w:rPr>
+                  </m:ctrlPr>
+                </m:fPr>
+                <m:num>
+                  <m:r>
+                    <w:rPr>
+                      <w:rFonts w:ascii="Cambria Math" w:hAnsi="Cambria Math"/>
+                      <w:szCs w:val="28"/>
+                    </w:rPr>
+                    <m:t>34,6</m:t>
+                  </m:r>
+                </m:num>
+                <m:den>
+                  <m:r>
+                    <w:rPr>
+                      <w:rFonts w:ascii="Cambria Math" w:hAnsi="Cambria Math"/>
+                      <w:szCs w:val="28"/>
+                    </w:rPr>
+                    <m:t>100</m:t>
+                  </m:r>
+                </m:den>
+              </m:f>
+            </m:e>
+          </m:d>
+          <m:r>
+            <w:rPr>
+              <w:rFonts w:ascii="Cambria Math" w:hAnsi="Cambria Math"/>
+              <w:szCs w:val="28"/>
+            </w:rPr>
+            <m:t>=1</m:t>
+          </m:r>
+          <m:r>
+            <w:rPr>
+              <w:rFonts w:ascii="Cambria Math" w:hAnsi="Cambria Math"/>
+              <w:szCs w:val="28"/>
+            </w:rPr>
+            <m:t>066,32</m:t>
+          </m:r>
+          <m:r>
+            <w:rPr>
+              <w:rFonts w:ascii="Cambria Math" w:hAnsi="Cambria Math"/>
+              <w:szCs w:val="28"/>
+            </w:rPr>
+            <m:t xml:space="preserve"> р</m:t>
+          </m:r>
+          <m:r>
+            <w:rPr>
+              <w:rFonts w:ascii="Cambria Math" w:hAnsi="Cambria Math"/>
+              <w:szCs w:val="28"/>
+            </w:rPr>
+            <m:t>.</m:t>
+          </m:r>
+        </m:oMath>
+      </m:oMathPara>
+    </w:p>
+    <w:p>
+      <w:pPr>
+        <w:tabs>
+          <w:tab w:val="center" w:pos="4536"/>
+          <w:tab w:val="right" w:pos="9355"/>
+        </w:tabs>
+        <w:spacing w:line="240" w:lineRule="auto"/>
+        <w:ind w:firstLine="709"/>
+        <w:rPr>
+          <w:szCs w:val="28"/>
+        </w:rPr>
+      </w:pPr>
+    </w:p>
+    <w:p>
+      <w:pPr>
+        <w:tabs>
+          <w:tab w:val="center" w:pos="4536"/>
+          <w:tab w:val="right" w:pos="9355"/>
+        </w:tabs>
+        <w:spacing w:line="240" w:lineRule="auto"/>
+        <w:ind w:firstLine="709"/>
+        <w:rPr>
+          <w:rFonts w:eastAsia="Times New Roman"/>
+          <w:szCs w:val="28"/>
+          <w:lang w:eastAsia="ru-RU"/>
+        </w:rPr>
+      </w:pPr>
+      <w:r>
+        <w:t>По формуле 4.11</w:t>
+      </w:r>
+      <w:r>
+        <w:t xml:space="preserve"> высчитывается экономия на заработной плате и начислениях на заработную плату </w:t>
+      </w:r>
+      <w:r>
+        <w:rPr>
+          <w:rFonts w:eastAsia="Times New Roman"/>
+          <w:szCs w:val="28"/>
+          <w:lang w:eastAsia="ru-RU"/>
+        </w:rPr>
+        <w:t>в результате сокращения численности работников</w:t>
+      </w:r>
+      <w:r>
+        <w:rPr>
+          <w:rFonts w:eastAsia="Times New Roman"/>
+          <w:szCs w:val="28"/>
+          <w:lang w:eastAsia="ru-RU"/>
+        </w:rPr>
+        <w:t xml:space="preserve">. </w:t>
+      </w:r>
+      <w:r>
+        <w:rPr>
+          <w:rFonts w:eastAsia="Times New Roman"/>
+          <w:szCs w:val="28"/>
+          <w:lang w:eastAsia="ru-RU"/>
+        </w:rPr>
+        <w:t>Экономия на заработной плате и начислениях на заработную плату в результате сокращения численности работников</w:t>
+      </w:r>
+      <w:r>
+        <w:rPr>
+          <w:rFonts w:eastAsia="Times New Roman"/>
+          <w:szCs w:val="28"/>
+          <w:lang w:eastAsia="ru-RU"/>
+        </w:rPr>
+        <w:t xml:space="preserve"> </w:t>
+      </w:r>
+      <w:r>
+        <w:rPr>
+          <w:rFonts w:eastAsia="Times New Roman"/>
+          <w:szCs w:val="28"/>
+          <w:lang w:eastAsia="ru-RU"/>
+        </w:rPr>
+        <w:t>в результате составит</w:t>
+      </w:r>
+      <w:r>
+        <w:rPr>
+          <w:rFonts w:eastAsia="Times New Roman"/>
+          <w:szCs w:val="28"/>
+          <w:lang w:eastAsia="ru-RU"/>
+        </w:rPr>
+        <w:t>:</w:t>
+      </w:r>
+    </w:p>
+    <w:p>
+      <w:pPr>
+        <w:tabs>
+          <w:tab w:val="center" w:pos="4536"/>
+          <w:tab w:val="right" w:pos="9355"/>
+        </w:tabs>
+        <w:spacing w:line="240" w:lineRule="auto"/>
+        <w:ind w:firstLine="709"/>
+        <w:rPr>
+          <w:rFonts w:eastAsia="Times New Roman"/>
+          <w:szCs w:val="28"/>
+          <w:lang w:eastAsia="ru-RU"/>
+        </w:rPr>
+      </w:pPr>
+    </w:p>
+    <w:p>
+      <w:pPr>
+        <w:tabs>
+          <w:tab w:val="left" w:pos="993"/>
+        </w:tabs>
+        <w:spacing w:line="20" w:lineRule="atLeast"/>
+        <w:rPr>
+          <w:szCs w:val="28"/>
+        </w:rPr>
+      </w:pPr>
+      <m:oMathPara>
+        <m:oMathParaPr>
+          <m:jc m:val="center"/>
+        </m:oMathParaPr>
+        <m:oMath>
+          <m:sSubSup>
+            <m:sSubSupPr>
+              <m:ctrlPr>
+                <w:rPr>
+                  <w:rFonts w:ascii="Cambria Math" w:eastAsia="Cambria Math" w:hAnsi="Cambria Math" w:cs="Cambria Math"/>
+                  <w:i/>
+                  <w:szCs w:val="28"/>
+                  <w:lang w:val="en-US"/>
+                </w:rPr>
+              </m:ctrlPr>
+            </m:sSubSupPr>
+            <m:e>
+              <m:r>
+                <w:rPr>
+                  <w:rFonts w:ascii="Cambria Math" w:eastAsia="Cambria Math" w:hAnsi="Cambria Math" w:cs="Cambria Math"/>
+                  <w:szCs w:val="28"/>
+                  <w:lang w:val="en-US"/>
+                </w:rPr>
+                <m:t xml:space="preserve">         Э</m:t>
+              </m:r>
+            </m:e>
+            <m:sub>
+              <m:r>
+                <w:rPr>
+                  <w:rFonts w:ascii="Cambria Math" w:eastAsia="Cambria Math" w:hAnsi="Cambria Math" w:cs="Cambria Math"/>
+                  <w:szCs w:val="28"/>
+                  <w:lang w:val="en-US"/>
+                </w:rPr>
+                <m:t>зп</m:t>
+              </m:r>
+            </m:sub>
+            <m:sup>
+              <m:r>
+                <w:rPr>
+                  <w:rFonts w:ascii="Cambria Math" w:eastAsia="Cambria Math" w:hAnsi="Cambria Math" w:cs="Cambria Math"/>
+                  <w:szCs w:val="28"/>
+                  <w:lang w:val="en-US"/>
+                </w:rPr>
+                <m:t>п</m:t>
+              </m:r>
+            </m:sup>
+          </m:sSubSup>
+          <m:r>
+            <w:rPr>
+              <w:rFonts w:ascii="Cambria Math" w:hAnsi="Cambria Math"/>
+              <w:szCs w:val="28"/>
+            </w:rPr>
+            <m:t>=1·1· 10</m:t>
+          </m:r>
+          <m:r>
+            <w:rPr>
+              <w:rFonts w:ascii="Cambria Math" w:hAnsi="Cambria Math"/>
+              <w:szCs w:val="28"/>
+            </w:rPr>
+            <m:t>00∙</m:t>
+          </m:r>
+          <m:d>
+            <m:dPr>
+              <m:ctrlPr>
+                <w:rPr>
+                  <w:rFonts w:ascii="Cambria Math" w:hAnsi="Cambria Math"/>
+                  <w:i/>
+                  <w:szCs w:val="28"/>
+                </w:rPr>
+              </m:ctrlPr>
+            </m:dPr>
+            <m:e>
+              <m:r>
+                <w:rPr>
+                  <w:rFonts w:ascii="Cambria Math" w:hAnsi="Cambria Math"/>
+                  <w:szCs w:val="28"/>
+                </w:rPr>
+                <m:t>1+</m:t>
+              </m:r>
+              <m:f>
+                <m:fPr>
+                  <m:ctrlPr>
+                    <w:rPr>
+                      <w:rFonts w:ascii="Cambria Math" w:hAnsi="Cambria Math"/>
+                      <w:i/>
+                      <w:szCs w:val="28"/>
+                    </w:rPr>
+                  </m:ctrlPr>
+                </m:fPr>
+                <m:num>
+                  <m:r>
+                    <w:rPr>
+                      <w:rFonts w:ascii="Cambria Math" w:hAnsi="Cambria Math"/>
+                      <w:szCs w:val="28"/>
+                    </w:rPr>
+                    <m:t>10</m:t>
+                  </m:r>
+                </m:num>
+                <m:den>
+                  <m:r>
+                    <w:rPr>
+                      <w:rFonts w:ascii="Cambria Math" w:hAnsi="Cambria Math"/>
+                      <w:szCs w:val="28"/>
+                    </w:rPr>
+                    <m:t>100</m:t>
+                  </m:r>
+                </m:den>
+              </m:f>
+            </m:e>
+          </m:d>
+          <m:d>
+            <m:dPr>
+              <m:ctrlPr>
+                <w:rPr>
+                  <w:rFonts w:ascii="Cambria Math" w:hAnsi="Cambria Math"/>
+                  <w:i/>
+                  <w:szCs w:val="28"/>
+                </w:rPr>
+              </m:ctrlPr>
+            </m:dPr>
+            <m:e>
+              <m:r>
+                <w:rPr>
+                  <w:rFonts w:ascii="Cambria Math" w:hAnsi="Cambria Math"/>
+                  <w:szCs w:val="28"/>
+                </w:rPr>
+                <m:t>1+</m:t>
+              </m:r>
+              <m:f>
+                <m:fPr>
+                  <m:ctrlPr>
+                    <w:rPr>
+                      <w:rFonts w:ascii="Cambria Math" w:hAnsi="Cambria Math"/>
+                      <w:i/>
+                      <w:szCs w:val="28"/>
+                    </w:rPr>
+                  </m:ctrlPr>
+                </m:fPr>
+                <m:num>
+                  <m:r>
+                    <w:rPr>
+                      <w:rFonts w:ascii="Cambria Math" w:hAnsi="Cambria Math"/>
+                      <w:szCs w:val="28"/>
+                    </w:rPr>
+                    <m:t>34,6</m:t>
+                  </m:r>
+                </m:num>
+                <m:den>
+                  <m:r>
+                    <w:rPr>
+                      <w:rFonts w:ascii="Cambria Math" w:hAnsi="Cambria Math"/>
+                      <w:szCs w:val="28"/>
+                    </w:rPr>
+                    <m:t>100</m:t>
+                  </m:r>
+                </m:den>
+              </m:f>
+            </m:e>
+          </m:d>
+          <m:r>
+            <w:rPr>
+              <w:rFonts w:ascii="Cambria Math" w:hAnsi="Cambria Math"/>
+              <w:szCs w:val="28"/>
+            </w:rPr>
+            <m:t xml:space="preserve">= </m:t>
+          </m:r>
+          <m:r>
+            <w:rPr>
+              <w:rFonts w:ascii="Cambria Math" w:hAnsi="Cambria Math"/>
+              <w:szCs w:val="28"/>
+            </w:rPr>
+            <m:t>1480,6</m:t>
+          </m:r>
+          <m:r>
+            <w:rPr>
+              <w:rFonts w:ascii="Cambria Math" w:hAnsi="Cambria Math"/>
+              <w:szCs w:val="28"/>
+            </w:rPr>
+            <m:t xml:space="preserve"> руб</m:t>
+          </m:r>
+          <m:r>
+            <w:rPr>
+              <w:rFonts w:ascii="Cambria Math" w:hAnsi="Cambria Math"/>
+              <w:szCs w:val="28"/>
+            </w:rPr>
+            <m:t>.</m:t>
+          </m:r>
+        </m:oMath>
+      </m:oMathPara>
+    </w:p>
+    <w:p>
+      <w:pPr>
+        <w:tabs>
+          <w:tab w:val="left" w:pos="993"/>
+        </w:tabs>
+        <w:spacing w:line="20" w:lineRule="atLeast"/>
+        <w:rPr>
+          <w:szCs w:val="28"/>
+        </w:rPr>
+      </w:pPr>
+    </w:p>
+    <w:p>
+      <w:pPr>
+        <w:tabs>
+          <w:tab w:val="center" w:pos="4536"/>
+          <w:tab w:val="right" w:pos="9355"/>
+        </w:tabs>
+        <w:spacing w:line="240" w:lineRule="auto"/>
+        <w:ind w:firstLine="709"/>
+      </w:pPr>
+      <w:r>
+        <w:t>По формуле 4.10 высчитывается экономия на материальных ресурсах, однако в нашем случае им можно пренебречь, т.к. внедрение программного средства организацией-заказчиком не позволит ему экономить денежные средства на материальных ресурсах.</w:t>
+      </w:r>
       <w:bookmarkStart w:id="2" w:name="_GoBack"/>
       <w:bookmarkEnd w:id="2"/>
     </w:p>

</xml_diff>

<commit_message>
Finished remading of teo
</commit_message>
<xml_diff>
--- a/Docs/тэо.docx
+++ b/Docs/тэо.docx
@@ -1008,7 +1008,7 @@
           <v:shape id="_x0000_i1025" type="#_x0000_t75" style="width:99pt;height:44.25pt" o:ole="">
             <v:imagedata r:id="rId5" o:title=""/>
           </v:shape>
-          <o:OLEObject Type="Embed" ProgID="Equation.3" ShapeID="_x0000_i1025" DrawAspect="Content" ObjectID="_1712426034" r:id="rId6"/>
+          <o:OLEObject Type="Embed" ProgID="Equation.3" ShapeID="_x0000_i1025" DrawAspect="Content" ObjectID="_1712432822" r:id="rId6"/>
         </w:object>
       </w:r>
       <w:r>
@@ -2649,7 +2649,7 @@
                 <v:shape id="_x0000_i1026" type="#_x0000_t75" style="width:75.75pt;height:37.5pt" o:ole="">
                   <v:imagedata r:id="rId7" o:title=""/>
                 </v:shape>
-                <o:OLEObject Type="Embed" ProgID="Equation.3" ShapeID="_x0000_i1026" DrawAspect="Content" ObjectID="_1712426035" r:id="rId8"/>
+                <o:OLEObject Type="Embed" ProgID="Equation.3" ShapeID="_x0000_i1026" DrawAspect="Content" ObjectID="_1712432823" r:id="rId8"/>
               </w:object>
             </w:r>
             <w:r>
@@ -2913,7 +2913,7 @@
                 <v:shape id="_x0000_i1027" type="#_x0000_t75" style="width:108.75pt;height:33.75pt" o:ole="">
                   <v:imagedata r:id="rId9" o:title=""/>
                 </v:shape>
-                <o:OLEObject Type="Embed" ProgID="Equation.3" ShapeID="_x0000_i1027" DrawAspect="Content" ObjectID="_1712426036" r:id="rId10"/>
+                <o:OLEObject Type="Embed" ProgID="Equation.3" ShapeID="_x0000_i1027" DrawAspect="Content" ObjectID="_1712432824" r:id="rId10"/>
               </w:object>
             </w:r>
             <w:r>
@@ -6465,7 +6465,10 @@
               <w:jc w:val="right"/>
             </w:pPr>
             <w:r>
-              <w:t>(4.13)</w:t>
+              <w:t>(4.10</w:t>
+            </w:r>
+            <w:r>
+              <w:t>)</w:t>
             </w:r>
           </w:p>
         </w:tc>
@@ -6994,7 +6997,7 @@
           <w:szCs w:val="28"/>
           <w:lang w:eastAsia="ru-RU"/>
         </w:rPr>
-        <w:t>14</w:t>
+        <w:t>11</w:t>
       </w:r>
       <w:r>
         <w:rPr>
@@ -8184,7 +8187,7 @@
           <w:szCs w:val="28"/>
           <w:lang w:eastAsia="ru-RU"/>
         </w:rPr>
-        <w:t>15</w:t>
+        <w:t>12</w:t>
       </w:r>
       <w:r>
         <w:rPr>
@@ -8643,7 +8646,7 @@
           <w:szCs w:val="28"/>
           <w:lang w:eastAsia="ru-RU"/>
         </w:rPr>
-        <w:t>16</w:t>
+        <w:t>13</w:t>
       </w:r>
       <w:r>
         <w:rPr>
@@ -8773,7 +8776,16 @@
           <w:szCs w:val="28"/>
           <w:lang w:eastAsia="ru-RU"/>
         </w:rPr>
-        <w:t>По формулам (4</w:t>
+        <w:t xml:space="preserve">По формуле </w:t>
+      </w:r>
+      <w:r>
+        <w:rPr>
+          <w:rFonts w:eastAsia="Times New Roman"/>
+          <w:color w:val="000000"/>
+          <w:szCs w:val="28"/>
+          <w:lang w:eastAsia="ru-RU"/>
+        </w:rPr>
+        <w:t>4</w:t>
       </w:r>
       <w:r>
         <w:rPr>
@@ -8791,7 +8803,7 @@
           <w:szCs w:val="28"/>
           <w:lang w:eastAsia="ru-RU"/>
         </w:rPr>
-        <w:t>12)</w:t>
+        <w:t>13</w:t>
       </w:r>
       <w:r>
         <w:rPr>
@@ -8813,38 +8825,9 @@
       </w:r>
       <w:r>
         <w:rPr>
-          <w:sz w:val="26"/>
           <w:szCs w:val="26"/>
         </w:rPr>
-        <w:t>среднегодов</w:t>
-      </w:r>
-      <w:r>
-        <w:rPr>
-          <w:sz w:val="26"/>
-          <w:szCs w:val="26"/>
-        </w:rPr>
-        <w:t>ая</w:t>
-      </w:r>
-      <w:r>
-        <w:rPr>
-          <w:sz w:val="26"/>
-          <w:szCs w:val="26"/>
-        </w:rPr>
-        <w:t xml:space="preserve"> чист</w:t>
-      </w:r>
-      <w:r>
-        <w:rPr>
-          <w:sz w:val="26"/>
-          <w:szCs w:val="26"/>
-        </w:rPr>
-        <w:t>ая</w:t>
-      </w:r>
-      <w:r>
-        <w:rPr>
-          <w:sz w:val="26"/>
-          <w:szCs w:val="26"/>
-        </w:rPr>
-        <w:t xml:space="preserve"> прибыль</w:t>
+        <w:t>среднегодовая чистая прибыль</w:t>
       </w:r>
       <w:r>
         <w:rPr>
@@ -10472,7 +10455,25 @@
           <w:szCs w:val="28"/>
           <w:lang w:eastAsia="ru-RU"/>
         </w:rPr>
+        <w:t xml:space="preserve">рентабельность инвестиций, высчитанная по формуле 4.12 </w:t>
+      </w:r>
+      <w:r>
+        <w:rPr>
+          <w:rFonts w:eastAsia="Times New Roman"/>
+          <w:color w:val="000000"/>
+          <w:szCs w:val="28"/>
+          <w:lang w:eastAsia="ru-RU"/>
+        </w:rPr>
         <w:t>получается</w:t>
+      </w:r>
+      <w:r>
+        <w:rPr>
+          <w:rFonts w:eastAsia="Times New Roman"/>
+          <w:color w:val="000000"/>
+          <w:szCs w:val="28"/>
+          <w:lang w:eastAsia="ru-RU"/>
+        </w:rPr>
+        <w:t xml:space="preserve"> равна</w:t>
       </w:r>
       <w:r>
         <w:rPr>
@@ -10648,23 +10649,30 @@
           <w:lang w:eastAsia="ru-RU"/>
         </w:rPr>
       </w:pPr>
-      <w:r>
-        <w:rPr>
-          <w:rFonts w:eastAsia="Times New Roman"/>
-          <w:color w:val="000000"/>
-          <w:szCs w:val="28"/>
-          <w:lang w:eastAsia="ru-RU"/>
-        </w:rPr>
-        <w:tab/>
-      </w:r>
-      <w:r>
-        <w:rPr>
-          <w:rFonts w:eastAsia="Times New Roman"/>
-          <w:color w:val="000000"/>
-          <w:szCs w:val="28"/>
-          <w:lang w:eastAsia="ru-RU"/>
-        </w:rPr>
-        <w:tab/>
+    </w:p>
+    <w:p>
+      <w:pPr>
+        <w:tabs>
+          <w:tab w:val="left" w:pos="851"/>
+          <w:tab w:val="left" w:pos="4256"/>
+        </w:tabs>
+        <w:spacing w:line="240" w:lineRule="auto"/>
+        <w:ind w:firstLine="709"/>
+        <w:rPr>
+          <w:rFonts w:eastAsia="Times New Roman"/>
+          <w:color w:val="000000"/>
+          <w:szCs w:val="28"/>
+          <w:lang w:eastAsia="ru-RU"/>
+        </w:rPr>
+      </w:pPr>
+      <w:r>
+        <w:rPr>
+          <w:rFonts w:eastAsia="Times New Roman"/>
+          <w:color w:val="000000"/>
+          <w:szCs w:val="28"/>
+          <w:lang w:eastAsia="ru-RU"/>
+        </w:rPr>
+        <w:t>Полученная рентабельность говорит о том, что организации-заказчику будет выгодно вложить свои средства в внедрение разрабатываемое программное средство.</w:t>
       </w:r>
     </w:p>
     <w:p>
@@ -10706,7 +10714,25 @@
           <w:szCs w:val="28"/>
           <w:lang w:eastAsia="ru-RU"/>
         </w:rPr>
-        <w:t>а фактора времени определяется по формуле:</w:t>
+        <w:t>а фактора времени определяется по формуле</w:t>
+      </w:r>
+      <w:r>
+        <w:rPr>
+          <w:rFonts w:eastAsia="Times New Roman"/>
+          <w:color w:val="000000"/>
+          <w:szCs w:val="28"/>
+          <w:lang w:eastAsia="ru-RU"/>
+        </w:rPr>
+        <w:t xml:space="preserve"> 4.14</w:t>
+      </w:r>
+      <w:r>
+        <w:rPr>
+          <w:rFonts w:eastAsia="Times New Roman"/>
+          <w:color w:val="000000"/>
+          <w:szCs w:val="28"/>
+          <w:lang w:eastAsia="ru-RU"/>
+        </w:rPr>
+        <w:t>:</w:t>
       </w:r>
     </w:p>
     <w:p>
@@ -10867,10 +10893,17 @@
                     <w:rFonts w:ascii="Cambria Math" w:hAnsi="Cambria Math"/>
                     <w:szCs w:val="28"/>
                   </w:rPr>
-                  <m:t>Р</m:t>
+                  <m:t>П</m:t>
                 </m:r>
               </m:e>
               <m:sub>
+                <m:r>
+                  <w:rPr>
+                    <w:rFonts w:ascii="Cambria Math" w:hAnsi="Cambria Math"/>
+                    <w:szCs w:val="28"/>
+                  </w:rPr>
+                  <m:t>ч</m:t>
+                </m:r>
                 <m:r>
                   <w:rPr>
                     <w:rFonts w:ascii="Cambria Math" w:hAnsi="Cambria Math"/>
@@ -10944,7 +10977,7 @@
           <w:szCs w:val="28"/>
           <w:lang w:eastAsia="ru-RU"/>
         </w:rPr>
-        <w:t>17</w:t>
+        <w:t>14</w:t>
       </w:r>
       <w:r>
         <w:rPr>
@@ -10993,16 +11026,17 @@
           <w:szCs w:val="28"/>
           <w:lang w:eastAsia="ru-RU"/>
         </w:rPr>
-        <w:t xml:space="preserve">Таким образом, </w:t>
-      </w:r>
-      <w:r>
-        <w:rPr>
-          <w:rFonts w:eastAsia="Times New Roman"/>
-          <w:color w:val="000000"/>
-          <w:szCs w:val="28"/>
-          <w:lang w:eastAsia="ru-RU"/>
-        </w:rPr>
-        <w:t>получается</w:t>
+        <w:lastRenderedPageBreak/>
+        <w:t xml:space="preserve">Затраты вносится только в первый год и равны отпускной цене программного средства, высчитанной в таблице 4.2. </w:t>
+      </w:r>
+      <w:r>
+        <w:rPr>
+          <w:rFonts w:eastAsia="Times New Roman"/>
+          <w:color w:val="000000"/>
+          <w:szCs w:val="28"/>
+          <w:lang w:eastAsia="ru-RU"/>
+        </w:rPr>
+        <w:t>Среднегодовая чистая прибыль высчитана по формуле 4.12. Подставив значения в формулу, получим</w:t>
       </w:r>
       <w:r>
         <w:rPr>
@@ -11165,6 +11199,59 @@
     </w:p>
     <w:p>
       <w:pPr>
+        <w:tabs>
+          <w:tab w:val="left" w:pos="851"/>
+        </w:tabs>
+        <w:spacing w:line="240" w:lineRule="auto"/>
+        <w:ind w:firstLine="709"/>
+        <w:rPr>
+          <w:rFonts w:eastAsia="Times New Roman"/>
+          <w:color w:val="000000"/>
+          <w:szCs w:val="28"/>
+          <w:lang w:eastAsia="ru-RU"/>
+        </w:rPr>
+      </w:pPr>
+      <w:r>
+        <w:rPr>
+          <w:rFonts w:eastAsia="Times New Roman"/>
+          <w:color w:val="000000"/>
+          <w:szCs w:val="28"/>
+          <w:lang w:eastAsia="ru-RU"/>
+        </w:rPr>
+        <w:t>Данный показатель говорит о том, что уже на 2 год эксплуатации программного продукта</w:t>
+      </w:r>
+      <w:r>
+        <w:rPr>
+          <w:rFonts w:eastAsia="Times New Roman"/>
+          <w:color w:val="000000"/>
+          <w:szCs w:val="28"/>
+          <w:lang w:eastAsia="ru-RU"/>
+        </w:rPr>
+        <w:t>,</w:t>
+      </w:r>
+      <w:r>
+        <w:rPr>
+          <w:rFonts w:eastAsia="Times New Roman"/>
+          <w:color w:val="000000"/>
+          <w:szCs w:val="28"/>
+          <w:lang w:eastAsia="ru-RU"/>
+        </w:rPr>
+        <w:t xml:space="preserve"> заказчик </w:t>
+      </w:r>
+      <w:r>
+        <w:rPr>
+          <w:rFonts w:eastAsia="Times New Roman"/>
+          <w:color w:val="000000"/>
+          <w:szCs w:val="28"/>
+          <w:lang w:eastAsia="ru-RU"/>
+        </w:rPr>
+        <w:t>окупит вложенные в закупку программного продукта денежные средства.</w:t>
+      </w:r>
+      <w:bookmarkStart w:id="2" w:name="_GoBack"/>
+      <w:bookmarkEnd w:id="2"/>
+    </w:p>
+    <w:p>
+      <w:pPr>
         <w:spacing w:line="240" w:lineRule="auto"/>
         <w:ind w:firstLine="708"/>
         <w:rPr>
@@ -11177,7 +11264,6 @@
           <w:szCs w:val="28"/>
           <w:lang w:eastAsia="ru-RU"/>
         </w:rPr>
-        <w:lastRenderedPageBreak/>
         <w:t xml:space="preserve">В результате технико-экономического обоснования разработки и </w:t>
       </w:r>
       <w:r>
@@ -11313,8 +11399,6 @@
       <w:r>
         <w:t>.</w:t>
       </w:r>
-      <w:bookmarkStart w:id="2" w:name="_GoBack"/>
-      <w:bookmarkEnd w:id="2"/>
     </w:p>
     <w:p>
       <w:pPr>

</xml_diff>

<commit_message>
Teo. The last one (i hope)
</commit_message>
<xml_diff>
--- a/Docs/тэо.docx
+++ b/Docs/тэо.docx
@@ -1005,10 +1005,10 @@
             <v:path o:extrusionok="f" gradientshapeok="t" o:connecttype="rect"/>
             <o:lock v:ext="edit" aspectratio="t"/>
           </v:shapetype>
-          <v:shape id="_x0000_i1025" type="#_x0000_t75" style="width:99pt;height:44.25pt" o:ole="">
-            <v:imagedata r:id="rId5" o:title=""/>
+          <v:shape id="_x0000_i1025" type="#_x0000_t75" style="width:99.1pt;height:43.95pt" o:ole="">
+            <v:imagedata r:id="rId6" o:title=""/>
           </v:shape>
-          <o:OLEObject Type="Embed" ProgID="Equation.3" ShapeID="_x0000_i1025" DrawAspect="Content" ObjectID="_1712432822" r:id="rId6"/>
+          <o:OLEObject Type="Embed" ProgID="Equation.3" ShapeID="_x0000_i1025" DrawAspect="Content" ObjectID="_1712492623" r:id="rId7"/>
         </w:object>
       </w:r>
       <w:r>
@@ -2646,10 +2646,10 @@
                 <w:lang w:eastAsia="ru-RU"/>
               </w:rPr>
               <w:object w:dxaOrig="1500" w:dyaOrig="740">
-                <v:shape id="_x0000_i1026" type="#_x0000_t75" style="width:75.75pt;height:37.5pt" o:ole="">
-                  <v:imagedata r:id="rId7" o:title=""/>
+                <v:shape id="_x0000_i1026" type="#_x0000_t75" style="width:75.75pt;height:37.4pt" o:ole="">
+                  <v:imagedata r:id="rId8" o:title=""/>
                 </v:shape>
-                <o:OLEObject Type="Embed" ProgID="Equation.3" ShapeID="_x0000_i1026" DrawAspect="Content" ObjectID="_1712432823" r:id="rId8"/>
+                <o:OLEObject Type="Embed" ProgID="Equation.3" ShapeID="_x0000_i1026" DrawAspect="Content" ObjectID="_1712492624" r:id="rId9"/>
               </w:object>
             </w:r>
             <w:r>
@@ -2910,10 +2910,10 @@
                 <w:lang w:eastAsia="ru-RU"/>
               </w:rPr>
               <w:object w:dxaOrig="2160" w:dyaOrig="660">
-                <v:shape id="_x0000_i1027" type="#_x0000_t75" style="width:108.75pt;height:33.75pt" o:ole="">
-                  <v:imagedata r:id="rId9" o:title=""/>
+                <v:shape id="_x0000_i1027" type="#_x0000_t75" style="width:108.45pt;height:33.65pt" o:ole="">
+                  <v:imagedata r:id="rId10" o:title=""/>
                 </v:shape>
-                <o:OLEObject Type="Embed" ProgID="Equation.3" ShapeID="_x0000_i1027" DrawAspect="Content" ObjectID="_1712432824" r:id="rId10"/>
+                <o:OLEObject Type="Embed" ProgID="Equation.3" ShapeID="_x0000_i1027" DrawAspect="Content" ObjectID="_1712492625" r:id="rId11"/>
               </w:object>
             </w:r>
             <w:r>
@@ -5180,7 +5180,19 @@
         <w:t xml:space="preserve"> Консалтинг» является резидентом Парка высоких технологий, то оно освобождается от налога на прибыль. </w:t>
       </w:r>
       <w:r>
-        <w:t>Подставляя соответствующие значения, получим</w:t>
+        <w:t>Поэтому</w:t>
+      </w:r>
+      <w:r>
+        <w:t xml:space="preserve"> </w:t>
+      </w:r>
+      <w:r>
+        <w:t xml:space="preserve">получим </w:t>
+      </w:r>
+      <w:r>
+        <w:t>с</w:t>
+      </w:r>
+      <w:r>
+        <w:t>оответствующее значение</w:t>
       </w:r>
       <w:r>
         <w:t>:</w:t>
@@ -5364,7 +5376,731 @@
                     <w:rFonts w:ascii="Cambria Math" w:hAnsi="Cambria Math"/>
                     <w:szCs w:val="28"/>
                   </w:rPr>
-                  <m:t>2315,69</m:t>
+                  <m:t xml:space="preserve">2315,69 </m:t>
+                </m:r>
+                <m:r>
+                  <m:rPr>
+                    <m:sty m:val="p"/>
+                  </m:rPr>
+                  <w:rPr>
+                    <w:rFonts w:ascii="Cambria Math"/>
+                    <w:szCs w:val="28"/>
+                  </w:rPr>
+                  <m:t>р</m:t>
+                </m:r>
+                <m:r>
+                  <m:rPr>
+                    <m:sty m:val="p"/>
+                  </m:rPr>
+                  <w:rPr>
+                    <w:rFonts w:ascii="Cambria Math"/>
+                    <w:szCs w:val="28"/>
+                  </w:rPr>
+                  <m:t>.</m:t>
+                </m:r>
+              </m:oMath>
+            </m:oMathPara>
+          </w:p>
+        </w:tc>
+        <w:tc>
+          <w:tcPr>
+            <w:tcW w:w="441" w:type="pct"/>
+            <w:tcBorders>
+              <w:top w:val="nil"/>
+              <w:left w:val="nil"/>
+              <w:bottom w:val="nil"/>
+              <w:right w:val="nil"/>
+            </w:tcBorders>
+            <w:vAlign w:val="center"/>
+          </w:tcPr>
+          <w:p>
+            <w:pPr>
+              <w:tabs>
+                <w:tab w:val="center" w:pos="4536"/>
+                <w:tab w:val="right" w:pos="9355"/>
+              </w:tabs>
+              <w:spacing w:line="240" w:lineRule="auto"/>
+              <w:jc w:val="right"/>
+            </w:pPr>
+          </w:p>
+        </w:tc>
+      </w:tr>
+    </w:tbl>
+    <w:p>
+      <w:pPr>
+        <w:tabs>
+          <w:tab w:val="center" w:pos="4536"/>
+          <w:tab w:val="right" w:pos="9355"/>
+        </w:tabs>
+        <w:spacing w:line="240" w:lineRule="auto"/>
+        <w:ind w:firstLine="709"/>
+      </w:pPr>
+    </w:p>
+    <w:p>
+      <w:pPr>
+        <w:tabs>
+          <w:tab w:val="center" w:pos="4536"/>
+          <w:tab w:val="right" w:pos="9355"/>
+        </w:tabs>
+        <w:spacing w:line="240" w:lineRule="auto"/>
+        <w:ind w:firstLine="709"/>
+      </w:pPr>
+      <w:r>
+        <w:rPr>
+          <w:b/>
+        </w:rPr>
+        <w:t>4.3.2</w:t>
+      </w:r>
+      <w:r>
+        <w:t xml:space="preserve"> Оценка экономического эффекта у пользователя</w:t>
+      </w:r>
+    </w:p>
+    <w:p>
+      <w:pPr>
+        <w:spacing w:line="240" w:lineRule="auto"/>
+        <w:ind w:firstLine="709"/>
+        <w:rPr>
+          <w:szCs w:val="28"/>
+        </w:rPr>
+      </w:pPr>
+      <w:r>
+        <w:rPr>
+          <w:szCs w:val="28"/>
+        </w:rPr>
+        <w:t>Организация-заказчик приобрела программный продукт с целью увеличить количество заказов на их продукцию. Планируется покрывать расходы на приобретение программного средства за счет увеличения чистой прибыли от увеличения количества заказов.</w:t>
+      </w:r>
+    </w:p>
+    <w:p>
+      <w:pPr>
+        <w:spacing w:line="240" w:lineRule="auto"/>
+        <w:ind w:firstLine="709"/>
+        <w:rPr>
+          <w:szCs w:val="28"/>
+        </w:rPr>
+      </w:pPr>
+      <w:r>
+        <w:rPr>
+          <w:szCs w:val="28"/>
+        </w:rPr>
+        <w:t xml:space="preserve">Согласно данным заказчика, </w:t>
+      </w:r>
+      <w:r>
+        <w:rPr>
+          <w:szCs w:val="28"/>
+        </w:rPr>
+        <w:t>средни</w:t>
+      </w:r>
+      <w:r>
+        <w:rPr>
+          <w:szCs w:val="28"/>
+        </w:rPr>
+        <w:t>й чек покупки в магазине равен 3</w:t>
+      </w:r>
+      <w:r>
+        <w:rPr>
+          <w:szCs w:val="28"/>
+        </w:rPr>
+        <w:t>5 рублям, а среднее количество продаж за год равно 1210</w:t>
+      </w:r>
+      <w:r>
+        <w:rPr>
+          <w:szCs w:val="28"/>
+        </w:rPr>
+        <w:t>.</w:t>
+      </w:r>
+      <w:r>
+        <w:rPr>
+          <w:szCs w:val="28"/>
+        </w:rPr>
+        <w:t xml:space="preserve"> За счет внедрения программного продукта, заказчик планирует увеличить количество </w:t>
+      </w:r>
+      <w:r>
+        <w:rPr>
+          <w:szCs w:val="28"/>
+        </w:rPr>
+        <w:t>продаж</w:t>
+      </w:r>
+      <w:r>
+        <w:rPr>
+          <w:szCs w:val="28"/>
+        </w:rPr>
+        <w:t xml:space="preserve"> </w:t>
+      </w:r>
+      <w:r>
+        <w:rPr>
+          <w:szCs w:val="28"/>
+        </w:rPr>
+        <w:t xml:space="preserve">до </w:t>
+      </w:r>
+      <w:r>
+        <w:rPr>
+          <w:szCs w:val="28"/>
+        </w:rPr>
+        <w:t>2100</w:t>
+      </w:r>
+      <w:r>
+        <w:rPr>
+          <w:szCs w:val="28"/>
+        </w:rPr>
+        <w:t xml:space="preserve"> </w:t>
+      </w:r>
+      <w:r>
+        <w:rPr>
+          <w:szCs w:val="28"/>
+        </w:rPr>
+        <w:t xml:space="preserve">за счет </w:t>
+      </w:r>
+      <w:proofErr w:type="spellStart"/>
+      <w:r>
+        <w:rPr>
+          <w:szCs w:val="28"/>
+          <w:lang w:val="en-US"/>
+        </w:rPr>
+        <w:t>Seo</w:t>
+      </w:r>
+      <w:proofErr w:type="spellEnd"/>
+      <w:r>
+        <w:rPr>
+          <w:szCs w:val="28"/>
+        </w:rPr>
+        <w:t>-</w:t>
+      </w:r>
+      <w:r>
+        <w:rPr>
+          <w:szCs w:val="28"/>
+        </w:rPr>
+        <w:t xml:space="preserve">продвижения веб-приложения в интернете. </w:t>
+      </w:r>
+      <w:r>
+        <w:rPr>
+          <w:szCs w:val="28"/>
+        </w:rPr>
+        <w:t xml:space="preserve">Выручка </w:t>
+      </w:r>
+      <w:r>
+        <w:rPr>
+          <w:szCs w:val="28"/>
+        </w:rPr>
+        <w:t>для организации-заказчика рассчитывается по формуле 4.9</w:t>
+      </w:r>
+      <w:r>
+        <w:rPr>
+          <w:szCs w:val="28"/>
+        </w:rPr>
+        <w:t>:</w:t>
+      </w:r>
+    </w:p>
+    <w:p>
+      <w:pPr>
+        <w:spacing w:line="240" w:lineRule="auto"/>
+        <w:ind w:firstLine="709"/>
+        <w:rPr>
+          <w:szCs w:val="28"/>
+        </w:rPr>
+      </w:pPr>
+    </w:p>
+    <w:tbl>
+      <w:tblPr>
+        <w:tblStyle w:val="a7"/>
+        <w:tblW w:w="5157" w:type="pct"/>
+        <w:jc w:val="center"/>
+        <w:tblLook w:val="04A0" w:firstRow="1" w:lastRow="0" w:firstColumn="1" w:lastColumn="0" w:noHBand="0" w:noVBand="1"/>
+      </w:tblPr>
+      <w:tblGrid>
+        <w:gridCol w:w="8798"/>
+        <w:gridCol w:w="851"/>
+      </w:tblGrid>
+      <w:tr>
+        <w:trPr>
+          <w:jc w:val="center"/>
+        </w:trPr>
+        <w:tc>
+          <w:tcPr>
+            <w:tcW w:w="4559" w:type="pct"/>
+            <w:tcBorders>
+              <w:top w:val="nil"/>
+              <w:left w:val="nil"/>
+              <w:bottom w:val="nil"/>
+              <w:right w:val="nil"/>
+            </w:tcBorders>
+          </w:tcPr>
+          <w:p>
+            <w:pPr>
+              <w:tabs>
+                <w:tab w:val="center" w:pos="4536"/>
+                <w:tab w:val="right" w:pos="9355"/>
+              </w:tabs>
+              <w:ind w:left="851" w:firstLine="709"/>
+              <w:rPr>
+                <w:i/>
+              </w:rPr>
+            </w:pPr>
+            <m:oMathPara>
+              <m:oMath>
+                <m:r>
+                  <w:rPr>
+                    <w:rFonts w:ascii="Cambria Math" w:hAnsi="Cambria Math"/>
+                    <w:lang w:val="en-US"/>
+                  </w:rPr>
+                  <m:t>∆</m:t>
+                </m:r>
+                <m:sSub>
+                  <m:sSubPr>
+                    <m:ctrlPr>
+                      <w:rPr>
+                        <w:rFonts w:ascii="Cambria Math" w:hAnsi="Cambria Math"/>
+                        <w:i/>
+                        <w:lang w:val="en-US"/>
+                      </w:rPr>
+                    </m:ctrlPr>
+                  </m:sSubPr>
+                  <m:e>
+                    <m:r>
+                      <w:rPr>
+                        <w:rFonts w:ascii="Cambria Math" w:hAnsi="Cambria Math"/>
+                        <w:lang w:val="en-US"/>
+                      </w:rPr>
+                      <m:t>В</m:t>
+                    </m:r>
+                  </m:e>
+                  <m:sub>
+                    <m:r>
+                      <w:rPr>
+                        <w:rFonts w:ascii="Cambria Math" w:hAnsi="Cambria Math"/>
+                        <w:lang w:val="en-US"/>
+                      </w:rPr>
+                      <m:t>р</m:t>
+                    </m:r>
+                  </m:sub>
+                </m:sSub>
+                <m:r>
+                  <w:rPr>
+                    <w:rFonts w:ascii="Cambria Math" w:hAnsi="Cambria Math"/>
+                    <w:lang w:val="en-US"/>
+                  </w:rPr>
+                  <m:t>=</m:t>
+                </m:r>
+                <m:sSub>
+                  <m:sSubPr>
+                    <m:ctrlPr>
+                      <w:rPr>
+                        <w:rFonts w:ascii="Cambria Math" w:hAnsi="Cambria Math"/>
+                        <w:i/>
+                        <w:szCs w:val="28"/>
+                      </w:rPr>
+                    </m:ctrlPr>
+                  </m:sSubPr>
+                  <m:e>
+                    <m:r>
+                      <w:rPr>
+                        <w:rFonts w:ascii="Cambria Math" w:hAnsi="Cambria Math"/>
+                        <w:szCs w:val="28"/>
+                      </w:rPr>
+                      <m:t>Ч</m:t>
+                    </m:r>
+                  </m:e>
+                  <m:sub>
+                    <m:r>
+                      <w:rPr>
+                        <w:rFonts w:ascii="Cambria Math" w:hAnsi="Cambria Math"/>
+                        <w:szCs w:val="28"/>
+                      </w:rPr>
+                      <m:t>с</m:t>
+                    </m:r>
+                  </m:sub>
+                </m:sSub>
+                <m:r>
+                  <w:rPr>
+                    <w:rFonts w:ascii="Cambria Math" w:hAnsi="Cambria Math"/>
+                    <w:szCs w:val="28"/>
+                  </w:rPr>
+                  <m:t>∙(</m:t>
+                </m:r>
+                <m:sSub>
+                  <m:sSubPr>
+                    <m:ctrlPr>
+                      <w:rPr>
+                        <w:rFonts w:ascii="Cambria Math" w:hAnsi="Cambria Math"/>
+                        <w:i/>
+                        <w:szCs w:val="28"/>
+                      </w:rPr>
+                    </m:ctrlPr>
+                  </m:sSubPr>
+                  <m:e>
+                    <m:r>
+                      <w:rPr>
+                        <w:rFonts w:ascii="Cambria Math" w:hAnsi="Cambria Math"/>
+                        <w:szCs w:val="28"/>
+                        <w:lang w:val="en-US"/>
+                      </w:rPr>
+                      <m:t>N</m:t>
+                    </m:r>
+                  </m:e>
+                  <m:sub>
+                    <m:r>
+                      <w:rPr>
+                        <w:rFonts w:ascii="Cambria Math" w:hAnsi="Cambria Math"/>
+                        <w:szCs w:val="28"/>
+                      </w:rPr>
+                      <m:t>п.в</m:t>
+                    </m:r>
+                  </m:sub>
+                </m:sSub>
+                <m:r>
+                  <w:rPr>
+                    <w:rFonts w:ascii="Cambria Math" w:hAnsi="Cambria Math"/>
+                    <w:szCs w:val="28"/>
+                  </w:rPr>
+                  <m:t>-</m:t>
+                </m:r>
+                <m:sSub>
+                  <m:sSubPr>
+                    <m:ctrlPr>
+                      <w:rPr>
+                        <w:rFonts w:ascii="Cambria Math" w:hAnsi="Cambria Math"/>
+                        <w:i/>
+                        <w:szCs w:val="28"/>
+                      </w:rPr>
+                    </m:ctrlPr>
+                  </m:sSubPr>
+                  <m:e>
+                    <m:r>
+                      <w:rPr>
+                        <w:rFonts w:ascii="Cambria Math" w:hAnsi="Cambria Math"/>
+                        <w:szCs w:val="28"/>
+                      </w:rPr>
+                      <m:t>N</m:t>
+                    </m:r>
+                  </m:e>
+                  <m:sub>
+                    <m:r>
+                      <w:rPr>
+                        <w:rFonts w:ascii="Cambria Math" w:hAnsi="Cambria Math"/>
+                        <w:szCs w:val="28"/>
+                      </w:rPr>
+                      <m:t>д.в.</m:t>
+                    </m:r>
+                  </m:sub>
+                </m:sSub>
+                <m:r>
+                  <w:rPr>
+                    <w:rFonts w:ascii="Cambria Math" w:hAnsi="Cambria Math"/>
+                    <w:szCs w:val="28"/>
+                  </w:rPr>
+                  <m:t>)</m:t>
+                </m:r>
+              </m:oMath>
+            </m:oMathPara>
+          </w:p>
+        </w:tc>
+        <w:tc>
+          <w:tcPr>
+            <w:tcW w:w="441" w:type="pct"/>
+            <w:tcBorders>
+              <w:top w:val="nil"/>
+              <w:left w:val="nil"/>
+              <w:bottom w:val="nil"/>
+              <w:right w:val="nil"/>
+            </w:tcBorders>
+            <w:vAlign w:val="center"/>
+          </w:tcPr>
+          <w:p>
+            <w:pPr>
+              <w:tabs>
+                <w:tab w:val="center" w:pos="4536"/>
+                <w:tab w:val="right" w:pos="9355"/>
+              </w:tabs>
+              <w:jc w:val="right"/>
+            </w:pPr>
+            <w:r>
+              <w:t>(4.9)</w:t>
+            </w:r>
+          </w:p>
+        </w:tc>
+      </w:tr>
+    </w:tbl>
+    <w:p>
+      <w:pPr>
+        <w:spacing w:line="240" w:lineRule="auto"/>
+        <w:ind w:firstLine="709"/>
+        <w:rPr>
+          <w:szCs w:val="28"/>
+          <w:lang w:val="en-US"/>
+        </w:rPr>
+      </w:pPr>
+    </w:p>
+    <w:p>
+      <w:pPr>
+        <w:spacing w:line="240" w:lineRule="auto"/>
+        <w:ind w:firstLine="709"/>
+      </w:pPr>
+      <w:r>
+        <w:rPr>
+          <w:szCs w:val="28"/>
+        </w:rPr>
+        <w:t xml:space="preserve">где </w:t>
+      </w:r>
+      <w:r>
+        <w:rPr>
+          <w:szCs w:val="28"/>
+          <w:lang w:val="en-US"/>
+        </w:rPr>
+        <w:t>N</w:t>
+      </w:r>
+      <w:proofErr w:type="spellStart"/>
+      <w:r>
+        <w:rPr>
+          <w:szCs w:val="28"/>
+          <w:vertAlign w:val="subscript"/>
+        </w:rPr>
+        <w:t>д.в</w:t>
+      </w:r>
+      <w:proofErr w:type="spellEnd"/>
+      <w:r>
+        <w:rPr>
+          <w:szCs w:val="28"/>
+          <w:vertAlign w:val="subscript"/>
+        </w:rPr>
+        <w:t xml:space="preserve">. </w:t>
+      </w:r>
+      <w:r>
+        <w:rPr>
+          <w:szCs w:val="28"/>
+        </w:rPr>
+        <w:t>–</w:t>
+      </w:r>
+      <w:r>
+        <w:t xml:space="preserve"> количество заказов до внедрения программного средства, </w:t>
+      </w:r>
+      <w:r>
+        <w:rPr>
+          <w:lang w:val="en-US"/>
+        </w:rPr>
+        <w:t>N</w:t>
+      </w:r>
+      <w:proofErr w:type="spellStart"/>
+      <w:r>
+        <w:rPr>
+          <w:vertAlign w:val="subscript"/>
+        </w:rPr>
+        <w:t>п.в</w:t>
+      </w:r>
+      <w:proofErr w:type="spellEnd"/>
+      <w:r>
+        <w:rPr>
+          <w:vertAlign w:val="subscript"/>
+        </w:rPr>
+        <w:t xml:space="preserve">. </w:t>
+      </w:r>
+      <w:r>
+        <w:t>– количество заказов после внедрения программного средства</w:t>
+      </w:r>
+      <w:r>
+        <w:rPr>
+          <w:szCs w:val="28"/>
+        </w:rPr>
+        <w:t xml:space="preserve">, </w:t>
+      </w:r>
+      <w:proofErr w:type="spellStart"/>
+      <w:r>
+        <w:rPr>
+          <w:szCs w:val="28"/>
+        </w:rPr>
+        <w:t>Ч</w:t>
+      </w:r>
+      <w:r>
+        <w:rPr>
+          <w:szCs w:val="28"/>
+          <w:vertAlign w:val="subscript"/>
+        </w:rPr>
+        <w:t>с</w:t>
+      </w:r>
+      <w:proofErr w:type="spellEnd"/>
+      <w:r>
+        <w:rPr>
+          <w:szCs w:val="28"/>
+        </w:rPr>
+        <w:t xml:space="preserve"> –</w:t>
+      </w:r>
+      <w:r>
+        <w:t xml:space="preserve"> </w:t>
+      </w:r>
+      <w:r>
+        <w:t>средний чек закупки в магазине</w:t>
+      </w:r>
+      <w:r>
+        <w:t>.</w:t>
+      </w:r>
+    </w:p>
+    <w:p>
+      <w:pPr>
+        <w:spacing w:line="240" w:lineRule="auto"/>
+        <w:ind w:firstLine="709"/>
+      </w:pPr>
+      <w:r>
+        <w:t xml:space="preserve">Примем </w:t>
+      </w:r>
+      <w:r>
+        <w:t>количество заказов</w:t>
+      </w:r>
+      <w:r>
+        <w:t xml:space="preserve"> до внедр</w:t>
+      </w:r>
+      <w:r>
+        <w:t>ения программного средства равным 1210</w:t>
+      </w:r>
+      <w:r>
+        <w:t xml:space="preserve">, </w:t>
+      </w:r>
+      <w:r>
+        <w:t>количество заказов после внедрения п</w:t>
+      </w:r>
+      <w:r>
+        <w:t>рограммного средства равным 2100</w:t>
+      </w:r>
+      <w:r>
+        <w:t>, средний</w:t>
+      </w:r>
+      <w:r>
+        <w:t xml:space="preserve"> чек закупки в магазине равным 3</w:t>
+      </w:r>
+      <w:r>
+        <w:t>5 рублям</w:t>
+      </w:r>
+      <w:r>
+        <w:t xml:space="preserve">. </w:t>
+      </w:r>
+      <w:r>
+        <w:t>Подставив соответствующие значения в формулу 4.9, получим</w:t>
+      </w:r>
+      <w:r>
+        <w:t>:</w:t>
+      </w:r>
+    </w:p>
+    <w:p>
+      <w:pPr>
+        <w:spacing w:line="240" w:lineRule="auto"/>
+        <w:ind w:firstLine="709"/>
+      </w:pPr>
+    </w:p>
+    <w:tbl>
+      <w:tblPr>
+        <w:tblStyle w:val="a7"/>
+        <w:tblW w:w="5157" w:type="pct"/>
+        <w:jc w:val="center"/>
+        <w:tblLook w:val="04A0" w:firstRow="1" w:lastRow="0" w:firstColumn="1" w:lastColumn="0" w:noHBand="0" w:noVBand="1"/>
+      </w:tblPr>
+      <w:tblGrid>
+        <w:gridCol w:w="8798"/>
+        <w:gridCol w:w="851"/>
+      </w:tblGrid>
+      <w:tr>
+        <w:trPr>
+          <w:jc w:val="center"/>
+        </w:trPr>
+        <w:tc>
+          <w:tcPr>
+            <w:tcW w:w="4559" w:type="pct"/>
+            <w:tcBorders>
+              <w:top w:val="nil"/>
+              <w:left w:val="nil"/>
+              <w:bottom w:val="nil"/>
+              <w:right w:val="nil"/>
+            </w:tcBorders>
+          </w:tcPr>
+          <w:p>
+            <w:pPr>
+              <w:tabs>
+                <w:tab w:val="center" w:pos="4536"/>
+                <w:tab w:val="right" w:pos="9355"/>
+              </w:tabs>
+              <w:ind w:left="851" w:firstLine="709"/>
+              <w:rPr>
+                <w:szCs w:val="28"/>
+              </w:rPr>
+            </w:pPr>
+            <m:oMathPara>
+              <m:oMath>
+                <m:r>
+                  <w:rPr>
+                    <w:rFonts w:ascii="Cambria Math" w:hAnsi="Cambria Math"/>
+                    <w:lang w:val="en-US"/>
+                  </w:rPr>
+                  <m:t>∆</m:t>
+                </m:r>
+                <m:sSub>
+                  <m:sSubPr>
+                    <m:ctrlPr>
+                      <w:rPr>
+                        <w:rFonts w:ascii="Cambria Math" w:hAnsi="Cambria Math"/>
+                        <w:i/>
+                        <w:lang w:val="en-US"/>
+                      </w:rPr>
+                    </m:ctrlPr>
+                  </m:sSubPr>
+                  <m:e>
+                    <m:r>
+                      <w:rPr>
+                        <w:rFonts w:ascii="Cambria Math" w:hAnsi="Cambria Math"/>
+                        <w:lang w:val="en-US"/>
+                      </w:rPr>
+                      <m:t>В</m:t>
+                    </m:r>
+                  </m:e>
+                  <m:sub>
+                    <m:r>
+                      <w:rPr>
+                        <w:rFonts w:ascii="Cambria Math" w:hAnsi="Cambria Math"/>
+                        <w:lang w:val="en-US"/>
+                      </w:rPr>
+                      <m:t>р</m:t>
+                    </m:r>
+                  </m:sub>
+                </m:sSub>
+                <m:r>
+                  <w:rPr>
+                    <w:rFonts w:ascii="Cambria Math" w:hAnsi="Cambria Math"/>
+                    <w:lang w:val="en-US"/>
+                  </w:rPr>
+                  <m:t>=</m:t>
+                </m:r>
+                <m:r>
+                  <w:rPr>
+                    <w:rFonts w:ascii="Cambria Math" w:hAnsi="Cambria Math"/>
+                    <w:szCs w:val="28"/>
+                  </w:rPr>
+                  <m:t>3</m:t>
+                </m:r>
+                <m:r>
+                  <w:rPr>
+                    <w:rFonts w:ascii="Cambria Math" w:hAnsi="Cambria Math"/>
+                    <w:szCs w:val="28"/>
+                  </w:rPr>
+                  <m:t>5∙(</m:t>
+                </m:r>
+                <m:r>
+                  <w:rPr>
+                    <w:rFonts w:ascii="Cambria Math" w:hAnsi="Cambria Math"/>
+                    <w:szCs w:val="28"/>
+                  </w:rPr>
+                  <m:t>2100</m:t>
+                </m:r>
+                <m:r>
+                  <w:rPr>
+                    <w:rFonts w:ascii="Cambria Math" w:hAnsi="Cambria Math"/>
+                    <w:szCs w:val="28"/>
+                  </w:rPr>
+                  <m:t>-1210)</m:t>
+                </m:r>
+                <m:r>
+                  <m:rPr>
+                    <m:sty m:val="p"/>
+                  </m:rPr>
+                  <w:rPr>
+                    <w:rFonts w:ascii="Cambria Math"/>
+                    <w:szCs w:val="28"/>
+                  </w:rPr>
+                  <m:t>=</m:t>
                 </m:r>
                 <m:r>
                   <m:rPr>
@@ -5372,6 +6108,16 @@
                   </m:rPr>
                   <w:rPr>
                     <w:rFonts w:ascii="Cambria Math" w:hAnsi="Cambria Math"/>
+                    <w:szCs w:val="28"/>
+                  </w:rPr>
+                  <m:t>31150</m:t>
+                </m:r>
+                <m:r>
+                  <m:rPr>
+                    <m:sty m:val="p"/>
+                  </m:rPr>
+                  <w:rPr>
+                    <w:rFonts w:ascii="Cambria Math"/>
                     <w:szCs w:val="28"/>
                   </w:rPr>
                   <m:t xml:space="preserve"> </m:t>
@@ -5399,6 +6145,15 @@
               </m:oMath>
             </m:oMathPara>
           </w:p>
+          <w:p>
+            <w:pPr>
+              <w:tabs>
+                <w:tab w:val="center" w:pos="4536"/>
+                <w:tab w:val="right" w:pos="9355"/>
+              </w:tabs>
+              <w:ind w:left="851" w:firstLine="709"/>
+            </w:pPr>
+          </w:p>
         </w:tc>
         <w:tc>
           <w:tcPr>
@@ -5417,7 +6172,6 @@
                 <w:tab w:val="center" w:pos="4536"/>
                 <w:tab w:val="right" w:pos="9355"/>
               </w:tabs>
-              <w:spacing w:line="240" w:lineRule="auto"/>
               <w:jc w:val="right"/>
             </w:pPr>
           </w:p>
@@ -5426,127 +6180,32 @@
     </w:tbl>
     <w:p>
       <w:pPr>
-        <w:tabs>
-          <w:tab w:val="center" w:pos="4536"/>
-          <w:tab w:val="right" w:pos="9355"/>
-        </w:tabs>
         <w:spacing w:line="240" w:lineRule="auto"/>
         <w:ind w:firstLine="709"/>
       </w:pPr>
+      <w:r>
+        <w:t xml:space="preserve">Высчитанное значение является </w:t>
+      </w:r>
+      <w:r>
+        <w:t>годовым приростом выручки</w:t>
+      </w:r>
+      <w:r>
+        <w:t xml:space="preserve"> для организации-заказчика</w:t>
+      </w:r>
+      <w:r>
+        <w:t>.</w:t>
+      </w:r>
+      <w:r>
+        <w:t xml:space="preserve"> Для расчета чистой годовой прибыли используется формула 4.10</w:t>
+      </w:r>
+      <w:r>
+        <w:t>:</w:t>
+      </w:r>
     </w:p>
     <w:p>
       <w:pPr>
-        <w:tabs>
-          <w:tab w:val="center" w:pos="4536"/>
-          <w:tab w:val="right" w:pos="9355"/>
-        </w:tabs>
         <w:spacing w:line="240" w:lineRule="auto"/>
         <w:ind w:firstLine="709"/>
-      </w:pPr>
-      <w:r>
-        <w:rPr>
-          <w:b/>
-        </w:rPr>
-        <w:t>4.3.2</w:t>
-      </w:r>
-      <w:r>
-        <w:t xml:space="preserve"> Оценка экономического эффекта у пользователя</w:t>
-      </w:r>
-    </w:p>
-    <w:p>
-      <w:pPr>
-        <w:spacing w:line="240" w:lineRule="auto"/>
-        <w:ind w:firstLine="709"/>
-        <w:rPr>
-          <w:szCs w:val="28"/>
-        </w:rPr>
-      </w:pPr>
-      <w:r>
-        <w:rPr>
-          <w:szCs w:val="28"/>
-        </w:rPr>
-        <w:t>Организация-заказчик приобрела программный продукт с целью увеличить количество заказов на их продукцию. Планируется покрывать расходы на приобретение программного средства за счет увеличения чистой прибыли от увеличения количества заказов.</w:t>
-      </w:r>
-    </w:p>
-    <w:p>
-      <w:pPr>
-        <w:spacing w:line="240" w:lineRule="auto"/>
-        <w:ind w:firstLine="709"/>
-        <w:rPr>
-          <w:szCs w:val="28"/>
-        </w:rPr>
-      </w:pPr>
-      <w:r>
-        <w:rPr>
-          <w:szCs w:val="28"/>
-        </w:rPr>
-        <w:t xml:space="preserve">Согласно данным заказчика, до внедрения программного средства среднегодовая прибыль магазина </w:t>
-      </w:r>
-      <w:r>
-        <w:rPr>
-          <w:szCs w:val="28"/>
-        </w:rPr>
-        <w:t xml:space="preserve">до вычета налогов </w:t>
-      </w:r>
-      <w:r>
-        <w:rPr>
-          <w:szCs w:val="28"/>
-        </w:rPr>
-        <w:t>находится в пределах 18150 рублей.</w:t>
-      </w:r>
-      <w:r>
-        <w:rPr>
-          <w:szCs w:val="28"/>
-        </w:rPr>
-        <w:t xml:space="preserve"> За счет внедрения программного продукта, заказчик планирует увеличить количество </w:t>
-      </w:r>
-      <w:r>
-        <w:rPr>
-          <w:szCs w:val="28"/>
-        </w:rPr>
-        <w:t>продаж</w:t>
-      </w:r>
-      <w:r>
-        <w:rPr>
-          <w:szCs w:val="28"/>
-        </w:rPr>
-        <w:t xml:space="preserve"> в 1,5 раза за счет </w:t>
-      </w:r>
-      <w:proofErr w:type="spellStart"/>
-      <w:r>
-        <w:rPr>
-          <w:szCs w:val="28"/>
-          <w:lang w:val="en-US"/>
-        </w:rPr>
-        <w:t>Seo</w:t>
-      </w:r>
-      <w:proofErr w:type="spellEnd"/>
-      <w:r>
-        <w:rPr>
-          <w:szCs w:val="28"/>
-        </w:rPr>
-        <w:t>-</w:t>
-      </w:r>
-      <w:r>
-        <w:rPr>
-          <w:szCs w:val="28"/>
-        </w:rPr>
-        <w:t>продвижения веб-приложения в интернете. Экономический эффект для организации-заказчика рассчитывается по формуле 4.9</w:t>
-      </w:r>
-      <w:r>
-        <w:rPr>
-          <w:szCs w:val="28"/>
-        </w:rPr>
-        <w:t>:</w:t>
-      </w:r>
-    </w:p>
-    <w:p>
-      <w:pPr>
-        <w:spacing w:line="240" w:lineRule="auto"/>
-        <w:ind w:firstLine="709"/>
-        <w:rPr>
-          <w:szCs w:val="28"/>
-        </w:rPr>
       </w:pPr>
     </w:p>
     <w:tbl>
@@ -5557,381 +6216,8 @@
         <w:tblLook w:val="04A0" w:firstRow="1" w:lastRow="0" w:firstColumn="1" w:lastColumn="0" w:noHBand="0" w:noVBand="1"/>
       </w:tblPr>
       <w:tblGrid>
-        <w:gridCol w:w="8798"/>
-        <w:gridCol w:w="851"/>
-      </w:tblGrid>
-      <w:tr>
-        <w:trPr>
-          <w:jc w:val="center"/>
-        </w:trPr>
-        <w:tc>
-          <w:tcPr>
-            <w:tcW w:w="4559" w:type="pct"/>
-            <w:tcBorders>
-              <w:top w:val="nil"/>
-              <w:left w:val="nil"/>
-              <w:bottom w:val="nil"/>
-              <w:right w:val="nil"/>
-            </w:tcBorders>
-          </w:tcPr>
-          <w:p>
-            <w:pPr>
-              <w:tabs>
-                <w:tab w:val="center" w:pos="4536"/>
-                <w:tab w:val="right" w:pos="9355"/>
-              </w:tabs>
-              <w:ind w:left="851" w:firstLine="709"/>
-              <w:rPr>
-                <w:i/>
-              </w:rPr>
-            </w:pPr>
-            <m:oMathPara>
-              <m:oMath>
-                <m:r>
-                  <w:rPr>
-                    <w:rFonts w:ascii="Cambria Math" w:hAnsi="Cambria Math"/>
-                    <w:lang w:val="en-US"/>
-                  </w:rPr>
-                  <m:t>∆</m:t>
-                </m:r>
-                <m:sSub>
-                  <m:sSubPr>
-                    <m:ctrlPr>
-                      <w:rPr>
-                        <w:rFonts w:ascii="Cambria Math" w:hAnsi="Cambria Math"/>
-                        <w:i/>
-                        <w:lang w:val="en-US"/>
-                      </w:rPr>
-                    </m:ctrlPr>
-                  </m:sSubPr>
-                  <m:e>
-                    <m:r>
-                      <w:rPr>
-                        <w:rFonts w:ascii="Cambria Math" w:hAnsi="Cambria Math"/>
-                        <w:lang w:val="en-US"/>
-                      </w:rPr>
-                      <m:t>П</m:t>
-                    </m:r>
-                  </m:e>
-                  <m:sub>
-                    <m:r>
-                      <w:rPr>
-                        <w:rFonts w:ascii="Cambria Math" w:hAnsi="Cambria Math"/>
-                        <w:lang w:val="en-US"/>
-                      </w:rPr>
-                      <m:t>ч</m:t>
-                    </m:r>
-                  </m:sub>
-                </m:sSub>
-                <m:r>
-                  <w:rPr>
-                    <w:rFonts w:ascii="Cambria Math" w:hAnsi="Cambria Math"/>
-                    <w:lang w:val="en-US"/>
-                  </w:rPr>
-                  <m:t>=</m:t>
-                </m:r>
-                <m:sSub>
-                  <m:sSubPr>
-                    <m:ctrlPr>
-                      <w:rPr>
-                        <w:rFonts w:ascii="Cambria Math" w:hAnsi="Cambria Math"/>
-                        <w:i/>
-                        <w:szCs w:val="28"/>
-                      </w:rPr>
-                    </m:ctrlPr>
-                  </m:sSubPr>
-                  <m:e>
-                    <m:r>
-                      <w:rPr>
-                        <w:rFonts w:ascii="Cambria Math" w:hAnsi="Cambria Math"/>
-                        <w:szCs w:val="28"/>
-                      </w:rPr>
-                      <m:t>П</m:t>
-                    </m:r>
-                  </m:e>
-                  <m:sub>
-                    <m:r>
-                      <w:rPr>
-                        <w:rFonts w:ascii="Cambria Math" w:hAnsi="Cambria Math"/>
-                        <w:szCs w:val="28"/>
-                      </w:rPr>
-                      <m:t>д.в</m:t>
-                    </m:r>
-                  </m:sub>
-                </m:sSub>
-                <m:r>
-                  <w:rPr>
-                    <w:rFonts w:ascii="Cambria Math" w:hAnsi="Cambria Math"/>
-                    <w:szCs w:val="28"/>
-                  </w:rPr>
-                  <m:t>(</m:t>
-                </m:r>
-                <m:sSub>
-                  <m:sSubPr>
-                    <m:ctrlPr>
-                      <w:rPr>
-                        <w:rFonts w:ascii="Cambria Math" w:hAnsi="Cambria Math"/>
-                        <w:i/>
-                        <w:szCs w:val="28"/>
-                      </w:rPr>
-                    </m:ctrlPr>
-                  </m:sSubPr>
-                  <m:e>
-                    <m:r>
-                      <w:rPr>
-                        <w:rFonts w:ascii="Cambria Math" w:hAnsi="Cambria Math"/>
-                        <w:szCs w:val="28"/>
-                      </w:rPr>
-                      <m:t>К</m:t>
-                    </m:r>
-                  </m:e>
-                  <m:sub>
-                    <m:r>
-                      <w:rPr>
-                        <w:rFonts w:ascii="Cambria Math" w:hAnsi="Cambria Math"/>
-                        <w:szCs w:val="28"/>
-                      </w:rPr>
-                      <m:t>у.п</m:t>
-                    </m:r>
-                  </m:sub>
-                </m:sSub>
-                <m:r>
-                  <w:rPr>
-                    <w:rFonts w:ascii="Cambria Math" w:hAnsi="Cambria Math"/>
-                    <w:szCs w:val="28"/>
-                  </w:rPr>
-                  <m:t>-1)∙(1-</m:t>
-                </m:r>
-                <m:f>
-                  <m:fPr>
-                    <m:ctrlPr>
-                      <w:rPr>
-                        <w:rFonts w:ascii="Cambria Math" w:hAnsi="Cambria Math"/>
-                        <w:i/>
-                        <w:szCs w:val="28"/>
-                      </w:rPr>
-                    </m:ctrlPr>
-                  </m:fPr>
-                  <m:num>
-                    <m:sSub>
-                      <m:sSubPr>
-                        <m:ctrlPr>
-                          <w:rPr>
-                            <w:rFonts w:ascii="Cambria Math" w:hAnsi="Cambria Math"/>
-                            <w:i/>
-                            <w:szCs w:val="28"/>
-                          </w:rPr>
-                        </m:ctrlPr>
-                      </m:sSubPr>
-                      <m:e>
-                        <m:r>
-                          <w:rPr>
-                            <w:rFonts w:ascii="Cambria Math" w:hAnsi="Cambria Math"/>
-                            <w:szCs w:val="28"/>
-                          </w:rPr>
-                          <m:t>Н</m:t>
-                        </m:r>
-                      </m:e>
-                      <m:sub>
-                        <m:r>
-                          <w:rPr>
-                            <w:rFonts w:ascii="Cambria Math" w:hAnsi="Cambria Math"/>
-                            <w:szCs w:val="28"/>
-                          </w:rPr>
-                          <m:t>п</m:t>
-                        </m:r>
-                      </m:sub>
-                    </m:sSub>
-                  </m:num>
-                  <m:den>
-                    <m:r>
-                      <w:rPr>
-                        <w:rFonts w:ascii="Cambria Math" w:hAnsi="Cambria Math"/>
-                        <w:szCs w:val="28"/>
-                      </w:rPr>
-                      <m:t>100</m:t>
-                    </m:r>
-                  </m:den>
-                </m:f>
-                <m:r>
-                  <w:rPr>
-                    <w:rFonts w:ascii="Cambria Math" w:hAnsi="Cambria Math"/>
-                    <w:szCs w:val="28"/>
-                  </w:rPr>
-                  <m:t>)</m:t>
-                </m:r>
-              </m:oMath>
-            </m:oMathPara>
-          </w:p>
-        </w:tc>
-        <w:tc>
-          <w:tcPr>
-            <w:tcW w:w="441" w:type="pct"/>
-            <w:tcBorders>
-              <w:top w:val="nil"/>
-              <w:left w:val="nil"/>
-              <w:bottom w:val="nil"/>
-              <w:right w:val="nil"/>
-            </w:tcBorders>
-            <w:vAlign w:val="center"/>
-          </w:tcPr>
-          <w:p>
-            <w:pPr>
-              <w:tabs>
-                <w:tab w:val="center" w:pos="4536"/>
-                <w:tab w:val="right" w:pos="9355"/>
-              </w:tabs>
-              <w:jc w:val="right"/>
-            </w:pPr>
-            <w:r>
-              <w:t>(4.9)</w:t>
-            </w:r>
-          </w:p>
-        </w:tc>
-      </w:tr>
-    </w:tbl>
-    <w:p>
-      <w:pPr>
-        <w:spacing w:line="240" w:lineRule="auto"/>
-        <w:ind w:firstLine="709"/>
-        <w:rPr>
-          <w:szCs w:val="28"/>
-          <w:lang w:val="en-US"/>
-        </w:rPr>
-      </w:pPr>
-    </w:p>
-    <w:p>
-      <w:pPr>
-        <w:spacing w:line="240" w:lineRule="auto"/>
-        <w:ind w:firstLine="709"/>
-      </w:pPr>
-      <w:r>
-        <w:rPr>
-          <w:szCs w:val="28"/>
-        </w:rPr>
-        <w:t xml:space="preserve">где </w:t>
-      </w:r>
-      <w:proofErr w:type="spellStart"/>
-      <w:r>
-        <w:rPr>
-          <w:szCs w:val="28"/>
-        </w:rPr>
-        <w:t>П</w:t>
-      </w:r>
-      <w:r>
-        <w:rPr>
-          <w:szCs w:val="28"/>
-          <w:vertAlign w:val="subscript"/>
-        </w:rPr>
-        <w:t>д.в</w:t>
-      </w:r>
-      <w:proofErr w:type="spellEnd"/>
-      <w:r>
-        <w:rPr>
-          <w:szCs w:val="28"/>
-          <w:vertAlign w:val="subscript"/>
-        </w:rPr>
-        <w:t xml:space="preserve">. </w:t>
-      </w:r>
-      <w:r>
-        <w:rPr>
-          <w:szCs w:val="28"/>
-        </w:rPr>
-        <w:t xml:space="preserve">– прибыль до внедрения программного средства, </w:t>
-      </w:r>
-      <w:proofErr w:type="spellStart"/>
-      <w:proofErr w:type="gramStart"/>
-      <w:r>
-        <w:rPr>
-          <w:szCs w:val="28"/>
-        </w:rPr>
-        <w:t>К</w:t>
-      </w:r>
-      <w:r>
-        <w:rPr>
-          <w:szCs w:val="28"/>
-          <w:vertAlign w:val="subscript"/>
-        </w:rPr>
-        <w:t>у.п</w:t>
-      </w:r>
-      <w:proofErr w:type="spellEnd"/>
-      <w:proofErr w:type="gramEnd"/>
-      <w:r>
-        <w:rPr>
-          <w:szCs w:val="28"/>
-        </w:rPr>
-        <w:t xml:space="preserve"> –</w:t>
-      </w:r>
-      <w:r>
-        <w:t xml:space="preserve"> коэффициент увеличения продаж</w:t>
-      </w:r>
-      <w:r>
-        <w:t xml:space="preserve">, </w:t>
-      </w:r>
-      <w:proofErr w:type="spellStart"/>
-      <w:r>
-        <w:t>Н</w:t>
-      </w:r>
-      <w:r>
-        <w:rPr>
-          <w:vertAlign w:val="subscript"/>
-        </w:rPr>
-        <w:t>п</w:t>
-      </w:r>
-      <w:proofErr w:type="spellEnd"/>
-      <w:r>
-        <w:t xml:space="preserve"> – налог на прибыль (равен 18</w:t>
-      </w:r>
-      <w:r>
-        <w:t xml:space="preserve">% </w:t>
-      </w:r>
-      <w:r>
-        <w:t>на 25 апреля 2022 года).</w:t>
-      </w:r>
-    </w:p>
-    <w:p>
-      <w:pPr>
-        <w:spacing w:line="240" w:lineRule="auto"/>
-        <w:ind w:firstLine="709"/>
-        <w:rPr>
-          <w:lang w:val="en-US"/>
-        </w:rPr>
-      </w:pPr>
-      <w:r>
-        <w:t>Примем прибыль до внедрения программного средства равную 18150 рублям, коэффициент увеличения продаж равным 1,5 и налог на прибыль равный 18</w:t>
-      </w:r>
-      <w:r>
-        <w:t xml:space="preserve">%. </w:t>
-      </w:r>
-      <w:r>
-        <w:t>Подставив соответствующие значения в формулу 4.9, получим</w:t>
-      </w:r>
-      <w:r>
-        <w:rPr>
-          <w:lang w:val="en-US"/>
-        </w:rPr>
-        <w:t>:</w:t>
-      </w:r>
-    </w:p>
-    <w:p>
-      <w:pPr>
-        <w:spacing w:line="240" w:lineRule="auto"/>
-        <w:ind w:firstLine="709"/>
-        <w:rPr>
-          <w:lang w:val="en-US"/>
-        </w:rPr>
-      </w:pPr>
-    </w:p>
-    <w:tbl>
-      <w:tblPr>
-        <w:tblStyle w:val="a7"/>
-        <w:tblW w:w="5157" w:type="pct"/>
-        <w:jc w:val="center"/>
-        <w:tblLook w:val="04A0" w:firstRow="1" w:lastRow="0" w:firstColumn="1" w:lastColumn="0" w:noHBand="0" w:noVBand="1"/>
-      </w:tblPr>
-      <w:tblGrid>
-        <w:gridCol w:w="8798"/>
-        <w:gridCol w:w="851"/>
+        <w:gridCol w:w="8756"/>
+        <w:gridCol w:w="893"/>
       </w:tblGrid>
       <w:tr>
         <w:trPr>
@@ -6008,17 +6294,17 @@
                     <w:rFonts w:ascii="Cambria Math" w:hAnsi="Cambria Math"/>
                     <w:szCs w:val="28"/>
                   </w:rPr>
-                  <m:t>18150∙</m:t>
+                  <m:t>∆</m:t>
                 </m:r>
-                <m:d>
-                  <m:dPr>
+                <m:sSub>
+                  <m:sSubPr>
                     <m:ctrlPr>
                       <w:rPr>
-                        <w:rFonts w:ascii="Cambria Math" w:hAnsi="Cambria Math"/>
+                        <w:rFonts w:ascii="Cambria Math"/>
                         <w:szCs w:val="28"/>
                       </w:rPr>
                     </m:ctrlPr>
-                  </m:dPr>
+                  </m:sSubPr>
                   <m:e>
                     <m:r>
                       <m:rPr>
@@ -6028,8 +6314,10 @@
                         <w:rFonts w:ascii="Cambria Math"/>
                         <w:szCs w:val="28"/>
                       </w:rPr>
-                      <m:t>1,5</m:t>
+                      <m:t>В</m:t>
                     </m:r>
+                  </m:e>
+                  <m:sub>
                     <m:r>
                       <m:rPr>
                         <m:sty m:val="p"/>
@@ -6038,20 +6326,10 @@
                         <w:rFonts w:ascii="Cambria Math"/>
                         <w:szCs w:val="28"/>
                       </w:rPr>
-                      <m:t>-</m:t>
+                      <m:t>ч</m:t>
                     </m:r>
-                    <m:r>
-                      <m:rPr>
-                        <m:sty m:val="p"/>
-                      </m:rPr>
-                      <w:rPr>
-                        <w:rFonts w:ascii="Cambria Math" w:hAnsi="Cambria Math"/>
-                        <w:szCs w:val="28"/>
-                      </w:rPr>
-                      <m:t>1</m:t>
-                    </m:r>
-                  </m:e>
-                </m:d>
+                  </m:sub>
+                </m:sSub>
                 <m:r>
                   <m:rPr>
                     <m:sty m:val="p"/>
@@ -6086,19 +6364,107 @@
                   <m:fPr>
                     <m:ctrlPr>
                       <w:rPr>
+                        <w:rFonts w:ascii="Cambria Math"/>
+                        <w:szCs w:val="28"/>
+                      </w:rPr>
+                    </m:ctrlPr>
+                  </m:fPr>
+                  <m:num>
+                    <m:r>
+                      <m:rPr>
+                        <m:sty m:val="p"/>
+                      </m:rPr>
+                      <w:rPr>
+                        <w:rFonts w:ascii="Cambria Math"/>
+                        <w:szCs w:val="28"/>
+                      </w:rPr>
+                      <m:t>НДС</m:t>
+                    </m:r>
+                  </m:num>
+                  <m:den>
+                    <m:r>
+                      <w:rPr>
+                        <w:rFonts w:ascii="Cambria Math"/>
+                        <w:szCs w:val="28"/>
+                      </w:rPr>
+                      <m:t>100</m:t>
+                    </m:r>
+                  </m:den>
+                </m:f>
+                <m:r>
+                  <m:rPr>
+                    <m:sty m:val="p"/>
+                  </m:rPr>
+                  <w:rPr>
+                    <w:rFonts w:ascii="Cambria Math" w:hAnsi="Cambria Math"/>
+                    <w:szCs w:val="28"/>
+                  </w:rPr>
+                  <m:t>)</m:t>
+                </m:r>
+                <m:r>
+                  <m:rPr>
+                    <m:sty m:val="p"/>
+                  </m:rPr>
+                  <w:rPr>
+                    <w:rFonts w:ascii="Cambria Math" w:hAnsi="Cambria Math"/>
+                    <w:szCs w:val="28"/>
+                  </w:rPr>
+                  <m:t>∙</m:t>
+                </m:r>
+                <m:r>
+                  <m:rPr>
+                    <m:sty m:val="p"/>
+                  </m:rPr>
+                  <w:rPr>
+                    <w:rFonts w:ascii="Cambria Math" w:hAnsi="Cambria Math"/>
+                    <w:szCs w:val="28"/>
+                  </w:rPr>
+                  <m:t>(</m:t>
+                </m:r>
+                <m:f>
+                  <m:fPr>
+                    <m:ctrlPr>
+                      <w:rPr>
                         <w:rFonts w:ascii="Cambria Math" w:hAnsi="Cambria Math"/>
                         <w:szCs w:val="28"/>
                       </w:rPr>
                     </m:ctrlPr>
                   </m:fPr>
                   <m:num>
-                    <m:r>
-                      <w:rPr>
-                        <w:rFonts w:ascii="Cambria Math" w:hAnsi="Cambria Math"/>
-                        <w:szCs w:val="28"/>
-                      </w:rPr>
-                      <m:t>18</m:t>
-                    </m:r>
+                    <m:sSub>
+                      <m:sSubPr>
+                        <m:ctrlPr>
+                          <w:rPr>
+                            <w:rFonts w:ascii="Cambria Math"/>
+                            <w:szCs w:val="28"/>
+                          </w:rPr>
+                        </m:ctrlPr>
+                      </m:sSubPr>
+                      <m:e>
+                        <m:r>
+                          <m:rPr>
+                            <m:sty m:val="p"/>
+                          </m:rPr>
+                          <w:rPr>
+                            <w:rFonts w:ascii="Cambria Math"/>
+                            <w:szCs w:val="28"/>
+                          </w:rPr>
+                          <m:t>Р</m:t>
+                        </m:r>
+                      </m:e>
+                      <m:sub>
+                        <m:r>
+                          <m:rPr>
+                            <m:sty m:val="p"/>
+                          </m:rPr>
+                          <w:rPr>
+                            <w:rFonts w:ascii="Cambria Math"/>
+                            <w:szCs w:val="28"/>
+                          </w:rPr>
+                          <m:t>пр</m:t>
+                        </m:r>
+                      </m:sub>
+                    </m:sSub>
                   </m:num>
                   <m:den>
                     <m:r>
@@ -6115,10 +6481,10 @@
                     <m:sty m:val="p"/>
                   </m:rPr>
                   <w:rPr>
-                    <w:rFonts w:ascii="Cambria Math"/>
+                    <w:rFonts w:ascii="Cambria Math" w:hAnsi="Cambria Math"/>
                     <w:szCs w:val="28"/>
                   </w:rPr>
-                  <m:t>)=</m:t>
+                  <m:t>)</m:t>
                 </m:r>
                 <m:r>
                   <m:rPr>
@@ -6128,7 +6494,7 @@
                     <w:rFonts w:ascii="Cambria Math" w:hAnsi="Cambria Math"/>
                     <w:szCs w:val="28"/>
                   </w:rPr>
-                  <m:t>7441,5</m:t>
+                  <m:t>∙</m:t>
                 </m:r>
                 <m:r>
                   <m:rPr>
@@ -6138,7 +6504,621 @@
                     <w:rFonts w:ascii="Cambria Math"/>
                     <w:szCs w:val="28"/>
                   </w:rPr>
-                  <m:t xml:space="preserve"> </m:t>
+                  <m:t>(1</m:t>
+                </m:r>
+                <m:r>
+                  <m:rPr>
+                    <m:sty m:val="p"/>
+                  </m:rPr>
+                  <w:rPr>
+                    <w:rFonts w:ascii="Cambria Math"/>
+                    <w:szCs w:val="28"/>
+                  </w:rPr>
+                  <m:t>-</m:t>
+                </m:r>
+                <m:f>
+                  <m:fPr>
+                    <m:ctrlPr>
+                      <w:rPr>
+                        <w:rFonts w:ascii="Cambria Math"/>
+                        <w:szCs w:val="28"/>
+                      </w:rPr>
+                    </m:ctrlPr>
+                  </m:fPr>
+                  <m:num>
+                    <m:sSub>
+                      <m:sSubPr>
+                        <m:ctrlPr>
+                          <w:rPr>
+                            <w:rFonts w:ascii="Cambria Math"/>
+                            <w:szCs w:val="28"/>
+                          </w:rPr>
+                        </m:ctrlPr>
+                      </m:sSubPr>
+                      <m:e>
+                        <m:r>
+                          <m:rPr>
+                            <m:sty m:val="p"/>
+                          </m:rPr>
+                          <w:rPr>
+                            <w:rFonts w:ascii="Cambria Math"/>
+                            <w:szCs w:val="28"/>
+                          </w:rPr>
+                          <m:t>Н</m:t>
+                        </m:r>
+                      </m:e>
+                      <m:sub>
+                        <m:r>
+                          <m:rPr>
+                            <m:sty m:val="p"/>
+                          </m:rPr>
+                          <w:rPr>
+                            <w:rFonts w:ascii="Cambria Math"/>
+                            <w:szCs w:val="28"/>
+                          </w:rPr>
+                          <m:t>п</m:t>
+                        </m:r>
+                      </m:sub>
+                    </m:sSub>
+                  </m:num>
+                  <m:den>
+                    <m:r>
+                      <w:rPr>
+                        <w:rFonts w:ascii="Cambria Math"/>
+                        <w:szCs w:val="28"/>
+                      </w:rPr>
+                      <m:t>100</m:t>
+                    </m:r>
+                  </m:den>
+                </m:f>
+                <m:r>
+                  <m:rPr>
+                    <m:sty m:val="p"/>
+                  </m:rPr>
+                  <w:rPr>
+                    <w:rFonts w:ascii="Cambria Math"/>
+                    <w:szCs w:val="28"/>
+                  </w:rPr>
+                  <m:t>)</m:t>
+                </m:r>
+              </m:oMath>
+            </m:oMathPara>
+          </w:p>
+        </w:tc>
+        <w:tc>
+          <w:tcPr>
+            <w:tcW w:w="441" w:type="pct"/>
+            <w:tcBorders>
+              <w:top w:val="nil"/>
+              <w:left w:val="nil"/>
+              <w:bottom w:val="nil"/>
+              <w:right w:val="nil"/>
+            </w:tcBorders>
+            <w:vAlign w:val="center"/>
+          </w:tcPr>
+          <w:p>
+            <w:pPr>
+              <w:tabs>
+                <w:tab w:val="center" w:pos="4536"/>
+                <w:tab w:val="right" w:pos="9355"/>
+              </w:tabs>
+              <w:jc w:val="right"/>
+            </w:pPr>
+            <w:r>
+              <w:t>(4.10)</w:t>
+            </w:r>
+          </w:p>
+        </w:tc>
+      </w:tr>
+    </w:tbl>
+    <w:p>
+      <w:pPr>
+        <w:spacing w:line="240" w:lineRule="auto"/>
+        <w:ind w:firstLine="709"/>
+      </w:pPr>
+    </w:p>
+    <w:p>
+      <w:pPr>
+        <w:spacing w:line="240" w:lineRule="auto"/>
+        <w:ind w:firstLine="709"/>
+      </w:pPr>
+      <w:r>
+        <w:t xml:space="preserve">где, </w:t>
+      </w:r>
+      <m:oMath>
+        <m:r>
+          <m:rPr>
+            <m:sty m:val="p"/>
+          </m:rPr>
+          <w:rPr>
+            <w:rFonts w:ascii="Cambria Math" w:hAnsi="Cambria Math"/>
+            <w:szCs w:val="28"/>
+          </w:rPr>
+          <m:t>∆</m:t>
+        </m:r>
+        <m:sSub>
+          <m:sSubPr>
+            <m:ctrlPr>
+              <w:rPr>
+                <w:rFonts w:ascii="Cambria Math"/>
+                <w:szCs w:val="28"/>
+              </w:rPr>
+            </m:ctrlPr>
+          </m:sSubPr>
+          <m:e>
+            <m:r>
+              <m:rPr>
+                <m:sty m:val="p"/>
+              </m:rPr>
+              <w:rPr>
+                <w:rFonts w:ascii="Cambria Math"/>
+                <w:szCs w:val="28"/>
+              </w:rPr>
+              <m:t>В</m:t>
+            </m:r>
+          </m:e>
+          <m:sub>
+            <m:r>
+              <m:rPr>
+                <m:sty m:val="p"/>
+              </m:rPr>
+              <w:rPr>
+                <w:rFonts w:ascii="Cambria Math"/>
+                <w:szCs w:val="28"/>
+              </w:rPr>
+              <m:t>ч</m:t>
+            </m:r>
+          </m:sub>
+        </m:sSub>
+      </m:oMath>
+      <w:r>
+        <w:rPr>
+          <w:szCs w:val="28"/>
+        </w:rPr>
+        <w:t xml:space="preserve"> – годовой прирост выручки</w:t>
+      </w:r>
+      <w:r>
+        <w:rPr>
+          <w:szCs w:val="28"/>
+        </w:rPr>
+        <w:t>, НДС –</w:t>
+      </w:r>
+      <w:r>
+        <w:t xml:space="preserve"> значение налога на добавленную стоимость, </w:t>
+      </w:r>
+      <m:oMath>
+        <m:sSub>
+          <m:sSubPr>
+            <m:ctrlPr>
+              <w:rPr>
+                <w:rFonts w:ascii="Cambria Math"/>
+                <w:szCs w:val="28"/>
+              </w:rPr>
+            </m:ctrlPr>
+          </m:sSubPr>
+          <m:e>
+            <m:r>
+              <m:rPr>
+                <m:sty m:val="p"/>
+              </m:rPr>
+              <w:rPr>
+                <w:rFonts w:ascii="Cambria Math"/>
+                <w:szCs w:val="28"/>
+              </w:rPr>
+              <m:t>Р</m:t>
+            </m:r>
+          </m:e>
+          <m:sub>
+            <m:r>
+              <m:rPr>
+                <m:sty m:val="p"/>
+              </m:rPr>
+              <w:rPr>
+                <w:rFonts w:ascii="Cambria Math"/>
+                <w:szCs w:val="28"/>
+              </w:rPr>
+              <m:t>пр</m:t>
+            </m:r>
+          </m:sub>
+        </m:sSub>
+      </m:oMath>
+      <w:r>
+        <w:rPr>
+          <w:szCs w:val="28"/>
+        </w:rPr>
+        <w:t xml:space="preserve"> –</w:t>
+      </w:r>
+      <w:r>
+        <w:t xml:space="preserve"> рентабельность прибыли,  </w:t>
+      </w:r>
+      <m:oMath>
+        <m:sSub>
+          <m:sSubPr>
+            <m:ctrlPr>
+              <w:rPr>
+                <w:rFonts w:ascii="Cambria Math"/>
+                <w:szCs w:val="28"/>
+              </w:rPr>
+            </m:ctrlPr>
+          </m:sSubPr>
+          <m:e>
+            <m:r>
+              <m:rPr>
+                <m:sty m:val="p"/>
+              </m:rPr>
+              <w:rPr>
+                <w:rFonts w:ascii="Cambria Math"/>
+                <w:szCs w:val="28"/>
+              </w:rPr>
+              <m:t>Н</m:t>
+            </m:r>
+          </m:e>
+          <m:sub>
+            <m:r>
+              <m:rPr>
+                <m:sty m:val="p"/>
+              </m:rPr>
+              <w:rPr>
+                <w:rFonts w:ascii="Cambria Math"/>
+                <w:szCs w:val="28"/>
+              </w:rPr>
+              <m:t>п</m:t>
+            </m:r>
+          </m:sub>
+        </m:sSub>
+      </m:oMath>
+      <w:r>
+        <w:rPr>
+          <w:szCs w:val="28"/>
+        </w:rPr>
+        <w:t xml:space="preserve"> –</w:t>
+      </w:r>
+      <w:r>
+        <w:t xml:space="preserve"> налог на </w:t>
+      </w:r>
+      <w:r>
+        <w:t>прибыль</w:t>
+      </w:r>
+      <w:r>
+        <w:t xml:space="preserve">. Годовая выручка рассчитано по формуле 4.9 и равно 7441,5 рублям, значение налога на добавленную стоимость </w:t>
+      </w:r>
+      <w:r>
+        <w:t>примем равным 20</w:t>
+      </w:r>
+      <w:r>
+        <w:t xml:space="preserve">% </w:t>
+      </w:r>
+      <w:r>
+        <w:t>согласно официальной ставке на непродовольственные товары в Республике Беларусь. Рентабельность продаж, со</w:t>
+      </w:r>
+      <w:r>
+        <w:t>гласно данным заказчика, равна 30</w:t>
+      </w:r>
+      <w:r>
+        <w:t>%</w:t>
+      </w:r>
+      <w:r>
+        <w:t>. Налог на прибыль примем равным 18</w:t>
+      </w:r>
+      <w:r>
+        <w:t xml:space="preserve">% </w:t>
+      </w:r>
+      <w:r>
+        <w:t>согласно текущему налогу на прибыль в Республике Беларусь.</w:t>
+      </w:r>
+      <w:r>
+        <w:t xml:space="preserve"> Подставляя описанные ранее значения в формулу 4.10, получаем значение прироста чистой прибыли для заказчика:</w:t>
+      </w:r>
+    </w:p>
+    <w:p>
+      <w:pPr>
+        <w:spacing w:line="240" w:lineRule="auto"/>
+        <w:ind w:firstLine="709"/>
+      </w:pPr>
+    </w:p>
+    <w:tbl>
+      <w:tblPr>
+        <w:tblStyle w:val="a7"/>
+        <w:tblW w:w="5157" w:type="pct"/>
+        <w:jc w:val="center"/>
+        <w:tblLook w:val="04A0" w:firstRow="1" w:lastRow="0" w:firstColumn="1" w:lastColumn="0" w:noHBand="0" w:noVBand="1"/>
+      </w:tblPr>
+      <w:tblGrid>
+        <w:gridCol w:w="8798"/>
+        <w:gridCol w:w="851"/>
+      </w:tblGrid>
+      <w:tr>
+        <w:trPr>
+          <w:jc w:val="center"/>
+        </w:trPr>
+        <w:tc>
+          <w:tcPr>
+            <w:tcW w:w="4559" w:type="pct"/>
+            <w:tcBorders>
+              <w:top w:val="nil"/>
+              <w:left w:val="nil"/>
+              <w:bottom w:val="nil"/>
+              <w:right w:val="nil"/>
+            </w:tcBorders>
+          </w:tcPr>
+          <w:p>
+            <w:pPr>
+              <w:tabs>
+                <w:tab w:val="center" w:pos="4536"/>
+                <w:tab w:val="right" w:pos="9355"/>
+              </w:tabs>
+              <w:ind w:left="851" w:firstLine="709"/>
+            </w:pPr>
+            <m:oMathPara>
+              <m:oMath>
+                <m:r>
+                  <w:rPr>
+                    <w:rFonts w:ascii="Cambria Math" w:hAnsi="Cambria Math"/>
+                    <w:lang w:val="en-US"/>
+                  </w:rPr>
+                  <w:lastRenderedPageBreak/>
+                  <m:t>∆</m:t>
+                </m:r>
+                <m:sSub>
+                  <m:sSubPr>
+                    <m:ctrlPr>
+                      <w:rPr>
+                        <w:rFonts w:ascii="Cambria Math" w:hAnsi="Cambria Math"/>
+                        <w:i/>
+                        <w:lang w:val="en-US"/>
+                      </w:rPr>
+                    </m:ctrlPr>
+                  </m:sSubPr>
+                  <m:e>
+                    <m:r>
+                      <w:rPr>
+                        <w:rFonts w:ascii="Cambria Math" w:hAnsi="Cambria Math"/>
+                        <w:lang w:val="en-US"/>
+                      </w:rPr>
+                      <m:t>П</m:t>
+                    </m:r>
+                  </m:e>
+                  <m:sub>
+                    <m:r>
+                      <w:rPr>
+                        <w:rFonts w:ascii="Cambria Math" w:hAnsi="Cambria Math"/>
+                        <w:lang w:val="en-US"/>
+                      </w:rPr>
+                      <m:t>ч</m:t>
+                    </m:r>
+                  </m:sub>
+                </m:sSub>
+                <m:r>
+                  <w:rPr>
+                    <w:rFonts w:ascii="Cambria Math" w:hAnsi="Cambria Math"/>
+                    <w:lang w:val="en-US"/>
+                  </w:rPr>
+                  <m:t>=</m:t>
+                </m:r>
+                <m:r>
+                  <m:rPr>
+                    <m:sty m:val="p"/>
+                  </m:rPr>
+                  <w:rPr>
+                    <w:rFonts w:ascii="Cambria Math" w:hAnsi="Cambria Math"/>
+                    <w:szCs w:val="28"/>
+                  </w:rPr>
+                  <m:t>31150</m:t>
+                </m:r>
+                <m:r>
+                  <m:rPr>
+                    <m:sty m:val="p"/>
+                  </m:rPr>
+                  <w:rPr>
+                    <w:rFonts w:ascii="Cambria Math" w:hAnsi="Cambria Math"/>
+                    <w:szCs w:val="28"/>
+                  </w:rPr>
+                  <m:t>∙</m:t>
+                </m:r>
+                <m:d>
+                  <m:dPr>
+                    <m:ctrlPr>
+                      <w:rPr>
+                        <w:rFonts w:ascii="Cambria Math"/>
+                        <w:szCs w:val="28"/>
+                      </w:rPr>
+                    </m:ctrlPr>
+                  </m:dPr>
+                  <m:e>
+                    <m:r>
+                      <m:rPr>
+                        <m:sty m:val="p"/>
+                      </m:rPr>
+                      <w:rPr>
+                        <w:rFonts w:ascii="Cambria Math"/>
+                        <w:szCs w:val="28"/>
+                      </w:rPr>
+                      <m:t>1</m:t>
+                    </m:r>
+                    <m:r>
+                      <m:rPr>
+                        <m:sty m:val="p"/>
+                      </m:rPr>
+                      <w:rPr>
+                        <w:rFonts w:ascii="Cambria Math"/>
+                        <w:szCs w:val="28"/>
+                      </w:rPr>
+                      <m:t>-</m:t>
+                    </m:r>
+                    <m:f>
+                      <m:fPr>
+                        <m:ctrlPr>
+                          <w:rPr>
+                            <w:rFonts w:ascii="Cambria Math"/>
+                            <w:szCs w:val="28"/>
+                          </w:rPr>
+                        </m:ctrlPr>
+                      </m:fPr>
+                      <m:num>
+                        <m:r>
+                          <m:rPr>
+                            <m:sty m:val="p"/>
+                          </m:rPr>
+                          <w:rPr>
+                            <w:rFonts w:ascii="Cambria Math"/>
+                            <w:szCs w:val="28"/>
+                          </w:rPr>
+                          <m:t>20</m:t>
+                        </m:r>
+                      </m:num>
+                      <m:den>
+                        <m:r>
+                          <w:rPr>
+                            <w:rFonts w:ascii="Cambria Math"/>
+                            <w:szCs w:val="28"/>
+                          </w:rPr>
+                          <m:t>100</m:t>
+                        </m:r>
+                      </m:den>
+                    </m:f>
+                    <m:ctrlPr>
+                      <w:rPr>
+                        <w:rFonts w:ascii="Cambria Math" w:hAnsi="Cambria Math"/>
+                        <w:szCs w:val="28"/>
+                      </w:rPr>
+                    </m:ctrlPr>
+                  </m:e>
+                </m:d>
+                <m:r>
+                  <m:rPr>
+                    <m:sty m:val="p"/>
+                  </m:rPr>
+                  <w:rPr>
+                    <w:rFonts w:ascii="Cambria Math" w:hAnsi="Cambria Math"/>
+                    <w:szCs w:val="28"/>
+                  </w:rPr>
+                  <m:t>∙</m:t>
+                </m:r>
+                <m:d>
+                  <m:dPr>
+                    <m:ctrlPr>
+                      <w:rPr>
+                        <w:rFonts w:ascii="Cambria Math" w:hAnsi="Cambria Math"/>
+                        <w:szCs w:val="28"/>
+                      </w:rPr>
+                    </m:ctrlPr>
+                  </m:dPr>
+                  <m:e>
+                    <m:f>
+                      <m:fPr>
+                        <m:ctrlPr>
+                          <w:rPr>
+                            <w:rFonts w:ascii="Cambria Math" w:hAnsi="Cambria Math"/>
+                            <w:szCs w:val="28"/>
+                          </w:rPr>
+                        </m:ctrlPr>
+                      </m:fPr>
+                      <m:num>
+                        <m:r>
+                          <m:rPr>
+                            <m:sty m:val="p"/>
+                          </m:rPr>
+                          <w:rPr>
+                            <w:rFonts w:ascii="Cambria Math"/>
+                            <w:szCs w:val="28"/>
+                          </w:rPr>
+                          <m:t>30</m:t>
+                        </m:r>
+                      </m:num>
+                      <m:den>
+                        <m:r>
+                          <w:rPr>
+                            <w:rFonts w:ascii="Cambria Math" w:hAnsi="Cambria Math"/>
+                            <w:szCs w:val="28"/>
+                          </w:rPr>
+                          <m:t>100</m:t>
+                        </m:r>
+                      </m:den>
+                    </m:f>
+                  </m:e>
+                </m:d>
+                <m:r>
+                  <m:rPr>
+                    <m:sty m:val="p"/>
+                  </m:rPr>
+                  <w:rPr>
+                    <w:rFonts w:ascii="Cambria Math" w:hAnsi="Cambria Math"/>
+                    <w:szCs w:val="28"/>
+                  </w:rPr>
+                  <m:t>∙</m:t>
+                </m:r>
+                <m:d>
+                  <m:dPr>
+                    <m:ctrlPr>
+                      <w:rPr>
+                        <w:rFonts w:ascii="Cambria Math"/>
+                        <w:szCs w:val="28"/>
+                      </w:rPr>
+                    </m:ctrlPr>
+                  </m:dPr>
+                  <m:e>
+                    <m:r>
+                      <m:rPr>
+                        <m:sty m:val="p"/>
+                      </m:rPr>
+                      <w:rPr>
+                        <w:rFonts w:ascii="Cambria Math"/>
+                        <w:szCs w:val="28"/>
+                      </w:rPr>
+                      <m:t>1</m:t>
+                    </m:r>
+                    <m:r>
+                      <m:rPr>
+                        <m:sty m:val="p"/>
+                      </m:rPr>
+                      <w:rPr>
+                        <w:rFonts w:ascii="Cambria Math"/>
+                        <w:szCs w:val="28"/>
+                      </w:rPr>
+                      <m:t>-</m:t>
+                    </m:r>
+                    <m:f>
+                      <m:fPr>
+                        <m:ctrlPr>
+                          <w:rPr>
+                            <w:rFonts w:ascii="Cambria Math"/>
+                            <w:szCs w:val="28"/>
+                          </w:rPr>
+                        </m:ctrlPr>
+                      </m:fPr>
+                      <m:num>
+                        <m:r>
+                          <m:rPr>
+                            <m:sty m:val="p"/>
+                          </m:rPr>
+                          <w:rPr>
+                            <w:rFonts w:ascii="Cambria Math"/>
+                            <w:szCs w:val="28"/>
+                          </w:rPr>
+                          <m:t>18</m:t>
+                        </m:r>
+                      </m:num>
+                      <m:den>
+                        <m:r>
+                          <w:rPr>
+                            <w:rFonts w:ascii="Cambria Math"/>
+                            <w:szCs w:val="28"/>
+                          </w:rPr>
+                          <m:t>100</m:t>
+                        </m:r>
+                      </m:den>
+                    </m:f>
+                  </m:e>
+                </m:d>
+                <m:r>
+                  <m:rPr>
+                    <m:sty m:val="p"/>
+                  </m:rPr>
+                  <w:rPr>
+                    <w:rFonts w:ascii="Cambria Math"/>
+                    <w:szCs w:val="28"/>
+                  </w:rPr>
+                  <m:t xml:space="preserve">=6130,32 </m:t>
                 </m:r>
                 <m:r>
                   <m:rPr>
@@ -6192,17 +7172,20 @@
         <w:spacing w:line="240" w:lineRule="auto"/>
         <w:ind w:firstLine="709"/>
       </w:pPr>
-      <w:r>
-        <w:t xml:space="preserve">Высчитанное значение является приростом чистой прибыли для организации-заказчика, а также его экономическим эффектом от внедрения программного средства. </w:t>
-      </w:r>
-      <w:r>
-        <w:t xml:space="preserve">Следует сделать вывод, что затраты на внедрение программного </w:t>
-      </w:r>
-      <w:r>
-        <w:t>продукта</w:t>
-      </w:r>
-      <w:r>
-        <w:t xml:space="preserve"> окупятся уже на 2 год его использования.</w:t>
+    </w:p>
+    <w:p>
+      <w:pPr>
+        <w:spacing w:line="240" w:lineRule="auto"/>
+        <w:ind w:firstLine="709"/>
+      </w:pPr>
+      <w:r>
+        <w:t xml:space="preserve">Посчитанное значение прироста чистой прибыли также будет являться экономическим эффектом </w:t>
+      </w:r>
+      <w:r>
+        <w:t>д</w:t>
+      </w:r>
+      <w:r>
+        <w:t xml:space="preserve">ля организации-заказчика от внедрения программного средства. </w:t>
       </w:r>
     </w:p>
     <w:p>
@@ -6465,7 +7448,7 @@
               <w:jc w:val="right"/>
             </w:pPr>
             <w:r>
-              <w:t>(4.10</w:t>
+              <w:t>(4.11</w:t>
             </w:r>
             <w:r>
               <w:t>)</w:t>
@@ -6494,7 +7477,6 @@
         <w:ind w:firstLine="709"/>
       </w:pPr>
       <w:r>
-        <w:lastRenderedPageBreak/>
         <w:t>Подставив значения</w:t>
       </w:r>
       <w:r>
@@ -6997,7 +7979,7 @@
           <w:szCs w:val="28"/>
           <w:lang w:eastAsia="ru-RU"/>
         </w:rPr>
-        <w:t>11</w:t>
+        <w:t>12</w:t>
       </w:r>
       <w:r>
         <w:rPr>
@@ -7371,19 +8353,7 @@
                     <w:szCs w:val="28"/>
                     <w:lang w:eastAsia="ru-RU"/>
                   </w:rPr>
-                  <m:t>(1+0,15</m:t>
-                </m:r>
-                <m:r>
-                  <m:rPr>
-                    <m:sty m:val="p"/>
-                  </m:rPr>
-                  <w:rPr>
-                    <w:rFonts w:ascii="Cambria Math" w:eastAsia="Times New Roman" w:hAnsi="Cambria Math"/>
-                    <w:color w:val="000000"/>
-                    <w:szCs w:val="28"/>
-                    <w:lang w:eastAsia="ru-RU"/>
-                  </w:rPr>
-                  <m:t>)</m:t>
+                  <m:t>(1+0,15)</m:t>
                 </m:r>
               </m:e>
               <m:sup>
@@ -7558,19 +8528,7 @@
                     <w:szCs w:val="28"/>
                     <w:lang w:eastAsia="ru-RU"/>
                   </w:rPr>
-                  <m:t>(1+0,15</m:t>
-                </m:r>
-                <m:r>
-                  <m:rPr>
-                    <m:sty m:val="p"/>
-                  </m:rPr>
-                  <w:rPr>
-                    <w:rFonts w:ascii="Cambria Math" w:eastAsia="Times New Roman" w:hAnsi="Cambria Math"/>
-                    <w:color w:val="000000"/>
-                    <w:szCs w:val="28"/>
-                    <w:lang w:eastAsia="ru-RU"/>
-                  </w:rPr>
-                  <m:t>)</m:t>
+                  <m:t>(1+0,15)</m:t>
                 </m:r>
               </m:e>
               <m:sup>
@@ -7746,19 +8704,7 @@
                     <w:szCs w:val="28"/>
                     <w:lang w:eastAsia="ru-RU"/>
                   </w:rPr>
-                  <m:t>(1+0,15</m:t>
-                </m:r>
-                <m:r>
-                  <m:rPr>
-                    <m:sty m:val="p"/>
-                  </m:rPr>
-                  <w:rPr>
-                    <w:rFonts w:ascii="Cambria Math" w:eastAsia="Times New Roman" w:hAnsi="Cambria Math"/>
-                    <w:color w:val="000000"/>
-                    <w:szCs w:val="28"/>
-                    <w:lang w:eastAsia="ru-RU"/>
-                  </w:rPr>
-                  <m:t>)</m:t>
+                  <m:t>(1+0,15)</m:t>
                 </m:r>
               </m:e>
               <m:sup>
@@ -8187,7 +9133,7 @@
           <w:szCs w:val="28"/>
           <w:lang w:eastAsia="ru-RU"/>
         </w:rPr>
-        <w:t>12</w:t>
+        <w:t>13</w:t>
       </w:r>
       <w:r>
         <w:rPr>
@@ -8646,7 +9592,7 @@
           <w:szCs w:val="28"/>
           <w:lang w:eastAsia="ru-RU"/>
         </w:rPr>
-        <w:t>13</w:t>
+        <w:t>14</w:t>
       </w:r>
       <w:r>
         <w:rPr>
@@ -8941,7 +9887,7 @@
                 <w:rFonts w:ascii="Cambria Math" w:hAnsi="Cambria Math"/>
                 <w:szCs w:val="28"/>
               </w:rPr>
-              <m:t>7441,5</m:t>
+              <m:t>6130.32</m:t>
             </m:r>
             <m:r>
               <w:rPr>
@@ -8972,7 +9918,7 @@
                 <w:szCs w:val="26"/>
                 <w:lang w:eastAsia="ru-RU"/>
               </w:rPr>
-              <m:t>6474,1</m:t>
+              <m:t>5333,38</m:t>
             </m:r>
             <m:r>
               <m:rPr>
@@ -8996,7 +9942,19 @@
                 <w:szCs w:val="26"/>
                 <w:lang w:eastAsia="ru-RU"/>
               </w:rPr>
-              <m:t>5665,54</m:t>
+              <m:t>4659,0</m:t>
+            </m:r>
+            <m:r>
+              <m:rPr>
+                <m:sty m:val="p"/>
+              </m:rPr>
+              <w:rPr>
+                <w:rFonts w:ascii="Cambria Math" w:eastAsia="Times New Roman" w:hAnsi="Cambria Math"/>
+                <w:sz w:val="26"/>
+                <w:szCs w:val="26"/>
+                <w:lang w:eastAsia="ru-RU"/>
+              </w:rPr>
+              <m:t>4</m:t>
             </m:r>
             <m:r>
               <w:rPr>
@@ -9036,7 +9994,7 @@
             <w:szCs w:val="28"/>
             <w:lang w:eastAsia="ru-RU"/>
           </w:rPr>
-          <m:t>6527,04</m:t>
+          <m:t>5375,25</m:t>
         </m:r>
         <m:r>
           <w:rPr>
@@ -9272,7 +10230,7 @@
                 <w:sz w:val="26"/>
                 <w:szCs w:val="26"/>
               </w:rPr>
-              <w:t>1</w:t>
+              <w:t>2022</w:t>
             </w:r>
           </w:p>
         </w:tc>
@@ -9296,6 +10254,13 @@
               </w:rPr>
               <w:t>2</w:t>
             </w:r>
+            <w:r>
+              <w:rPr>
+                <w:sz w:val="26"/>
+                <w:szCs w:val="26"/>
+              </w:rPr>
+              <w:t>023</w:t>
+            </w:r>
           </w:p>
         </w:tc>
         <w:tc>
@@ -9316,7 +10281,7 @@
                 <w:sz w:val="26"/>
                 <w:szCs w:val="26"/>
               </w:rPr>
-              <w:t>3</w:t>
+              <w:t>2024</w:t>
             </w:r>
           </w:p>
         </w:tc>
@@ -9455,7 +10420,14 @@
                     <w:rFonts w:ascii="Cambria Math" w:hAnsi="Cambria Math"/>
                     <w:szCs w:val="28"/>
                   </w:rPr>
-                  <m:t xml:space="preserve">7441,5 </m:t>
+                  <m:t>6130.32</m:t>
+                </m:r>
+                <m:r>
+                  <w:rPr>
+                    <w:rFonts w:ascii="Cambria Math" w:hAnsi="Cambria Math"/>
+                    <w:szCs w:val="28"/>
+                  </w:rPr>
+                  <m:t xml:space="preserve"> </m:t>
                 </m:r>
               </m:oMath>
             </m:oMathPara>
@@ -9483,7 +10455,14 @@
                     <w:rFonts w:ascii="Cambria Math" w:hAnsi="Cambria Math"/>
                     <w:szCs w:val="28"/>
                   </w:rPr>
-                  <m:t xml:space="preserve">7441,5 </m:t>
+                  <m:t>6130.32</m:t>
+                </m:r>
+                <m:r>
+                  <w:rPr>
+                    <w:rFonts w:ascii="Cambria Math" w:hAnsi="Cambria Math"/>
+                    <w:szCs w:val="28"/>
+                  </w:rPr>
+                  <m:t xml:space="preserve"> </m:t>
                 </m:r>
               </m:oMath>
             </m:oMathPara>
@@ -9511,7 +10490,7 @@
                     <w:rFonts w:ascii="Cambria Math" w:hAnsi="Cambria Math"/>
                     <w:szCs w:val="28"/>
                   </w:rPr>
-                  <m:t xml:space="preserve">7441,5 </m:t>
+                  <m:t>6130.32</m:t>
                 </m:r>
               </m:oMath>
             </m:oMathPara>
@@ -9587,7 +10566,14 @@
                     <w:rFonts w:ascii="Cambria Math" w:hAnsi="Cambria Math"/>
                     <w:szCs w:val="28"/>
                   </w:rPr>
-                  <m:t xml:space="preserve">7441,5 </m:t>
+                  <m:t>6130.32</m:t>
+                </m:r>
+                <m:r>
+                  <w:rPr>
+                    <w:rFonts w:ascii="Cambria Math" w:hAnsi="Cambria Math"/>
+                    <w:szCs w:val="28"/>
+                  </w:rPr>
+                  <m:t xml:space="preserve"> </m:t>
                 </m:r>
               </m:oMath>
             </m:oMathPara>
@@ -9616,11 +10602,10 @@
                   </m:rPr>
                   <w:rPr>
                     <w:rFonts w:ascii="Cambria Math" w:eastAsia="Times New Roman" w:hAnsi="Cambria Math"/>
-                    <w:sz w:val="26"/>
                     <w:szCs w:val="26"/>
                     <w:lang w:eastAsia="ru-RU"/>
                   </w:rPr>
-                  <m:t>6474,1</m:t>
+                  <m:t>5333,38</m:t>
                 </m:r>
               </m:oMath>
             </m:oMathPara>
@@ -9649,11 +10634,10 @@
                   </m:rPr>
                   <w:rPr>
                     <w:rFonts w:ascii="Cambria Math" w:eastAsia="Times New Roman" w:hAnsi="Cambria Math"/>
-                    <w:sz w:val="26"/>
                     <w:szCs w:val="26"/>
                     <w:lang w:eastAsia="ru-RU"/>
                   </w:rPr>
-                  <m:t>5665,54</m:t>
+                  <m:t>4659,04</m:t>
                 </m:r>
               </m:oMath>
             </m:oMathPara>
@@ -9835,7 +10819,7 @@
                 <w:szCs w:val="26"/>
                 <w:lang w:eastAsia="ru-RU"/>
               </w:rPr>
-              <w:t>0</w:t>
+              <w:t>–</w:t>
             </w:r>
           </w:p>
         </w:tc>
@@ -9861,7 +10845,7 @@
                 <w:szCs w:val="26"/>
                 <w:lang w:eastAsia="ru-RU"/>
               </w:rPr>
-              <w:t>0</w:t>
+              <w:t>–</w:t>
             </w:r>
           </w:p>
         </w:tc>
@@ -9976,7 +10960,7 @@
                 <w:szCs w:val="26"/>
                 <w:lang w:eastAsia="ru-RU"/>
               </w:rPr>
-              <w:t>0</w:t>
+              <w:t>–</w:t>
             </w:r>
           </w:p>
         </w:tc>
@@ -10002,7 +10986,7 @@
                 <w:szCs w:val="26"/>
                 <w:lang w:eastAsia="ru-RU"/>
               </w:rPr>
-              <w:t>0</w:t>
+              <w:t>–</w:t>
             </w:r>
           </w:p>
         </w:tc>
@@ -10094,39 +11078,13 @@
                 <w:szCs w:val="26"/>
                 <w:lang w:eastAsia="ru-RU"/>
               </w:rPr>
-              <w:t>-4136,96</w:t>
+              <w:t>-5448,14</w:t>
             </w:r>
           </w:p>
         </w:tc>
         <w:tc>
           <w:tcPr>
             <w:tcW w:w="1842" w:type="dxa"/>
-          </w:tcPr>
-          <w:p>
-            <w:pPr>
-              <w:spacing w:line="240" w:lineRule="auto"/>
-              <w:jc w:val="center"/>
-              <w:rPr>
-                <w:rFonts w:eastAsia="Times New Roman"/>
-                <w:sz w:val="26"/>
-                <w:szCs w:val="26"/>
-                <w:lang w:eastAsia="ru-RU"/>
-              </w:rPr>
-            </w:pPr>
-            <w:r>
-              <w:rPr>
-                <w:rFonts w:eastAsia="Times New Roman"/>
-                <w:sz w:val="26"/>
-                <w:szCs w:val="26"/>
-                <w:lang w:eastAsia="ru-RU"/>
-              </w:rPr>
-              <w:t>6474,1</w:t>
-            </w:r>
-          </w:p>
-        </w:tc>
-        <w:tc>
-          <w:tcPr>
-            <w:tcW w:w="1968" w:type="dxa"/>
           </w:tcPr>
           <w:p>
             <w:pPr>
@@ -10147,11 +11105,42 @@
                   </m:rPr>
                   <w:rPr>
                     <w:rFonts w:ascii="Cambria Math" w:eastAsia="Times New Roman" w:hAnsi="Cambria Math"/>
-                    <w:sz w:val="26"/>
                     <w:szCs w:val="26"/>
                     <w:lang w:eastAsia="ru-RU"/>
                   </w:rPr>
-                  <m:t>5665,54</m:t>
+                  <m:t>5333,38</m:t>
+                </m:r>
+              </m:oMath>
+            </m:oMathPara>
+          </w:p>
+        </w:tc>
+        <w:tc>
+          <w:tcPr>
+            <w:tcW w:w="1968" w:type="dxa"/>
+          </w:tcPr>
+          <w:p>
+            <w:pPr>
+              <w:spacing w:line="240" w:lineRule="auto"/>
+              <w:jc w:val="center"/>
+              <w:rPr>
+                <w:rFonts w:eastAsia="Times New Roman"/>
+                <w:sz w:val="26"/>
+                <w:szCs w:val="26"/>
+                <w:lang w:eastAsia="ru-RU"/>
+              </w:rPr>
+            </w:pPr>
+            <m:oMathPara>
+              <m:oMath>
+                <m:r>
+                  <m:rPr>
+                    <m:sty m:val="p"/>
+                  </m:rPr>
+                  <w:rPr>
+                    <w:rFonts w:ascii="Cambria Math" w:eastAsia="Times New Roman" w:hAnsi="Cambria Math"/>
+                    <w:szCs w:val="26"/>
+                    <w:lang w:eastAsia="ru-RU"/>
+                  </w:rPr>
+                  <m:t>4659,04</m:t>
                 </m:r>
               </m:oMath>
             </m:oMathPara>
@@ -10227,7 +11216,7 @@
                 <w:szCs w:val="26"/>
                 <w:lang w:eastAsia="ru-RU"/>
               </w:rPr>
-              <w:t>-4136,96</w:t>
+              <w:t>-5448,14</w:t>
             </w:r>
           </w:p>
         </w:tc>
@@ -10249,11 +11238,10 @@
             <w:r>
               <w:rPr>
                 <w:rFonts w:eastAsia="Times New Roman"/>
-                <w:sz w:val="26"/>
                 <w:szCs w:val="26"/>
                 <w:lang w:eastAsia="ru-RU"/>
               </w:rPr>
-              <w:t>2337,15</w:t>
+              <w:t>-114,76</w:t>
             </w:r>
           </w:p>
         </w:tc>
@@ -10275,11 +11263,225 @@
             <w:r>
               <w:rPr>
                 <w:rFonts w:eastAsia="Times New Roman"/>
+                <w:szCs w:val="26"/>
+                <w:lang w:eastAsia="ru-RU"/>
+              </w:rPr>
+              <w:t>4544,28</w:t>
+            </w:r>
+          </w:p>
+        </w:tc>
+      </w:tr>
+    </w:tbl>
+    <w:p>
+      <w:r>
+        <w:lastRenderedPageBreak/>
+        <w:t>Продолжение таблицы 4.3</w:t>
+      </w:r>
+    </w:p>
+    <w:tbl>
+      <w:tblPr>
+        <w:tblW w:w="5000" w:type="pct"/>
+        <w:tblInd w:w="-8" w:type="dxa"/>
+        <w:tblBorders>
+          <w:top w:val="single" w:sz="6" w:space="0" w:color="auto"/>
+          <w:left w:val="single" w:sz="6" w:space="0" w:color="auto"/>
+          <w:bottom w:val="single" w:sz="6" w:space="0" w:color="auto"/>
+          <w:right w:val="single" w:sz="6" w:space="0" w:color="auto"/>
+          <w:insideH w:val="single" w:sz="6" w:space="0" w:color="auto"/>
+          <w:insideV w:val="single" w:sz="6" w:space="0" w:color="auto"/>
+        </w:tblBorders>
+        <w:tblLayout w:type="fixed"/>
+        <w:tblLook w:val="00A0" w:firstRow="1" w:lastRow="0" w:firstColumn="1" w:lastColumn="0" w:noHBand="0" w:noVBand="0"/>
+      </w:tblPr>
+      <w:tblGrid>
+        <w:gridCol w:w="3661"/>
+        <w:gridCol w:w="1868"/>
+        <w:gridCol w:w="1842"/>
+        <w:gridCol w:w="1968"/>
+      </w:tblGrid>
+      <w:tr>
+        <w:trPr>
+          <w:trHeight w:val="668"/>
+        </w:trPr>
+        <w:tc>
+          <w:tcPr>
+            <w:tcW w:w="3661" w:type="dxa"/>
+            <w:vMerge w:val="restart"/>
+            <w:vAlign w:val="center"/>
+          </w:tcPr>
+          <w:p>
+            <w:pPr>
+              <w:spacing w:line="240" w:lineRule="auto"/>
+              <w:jc w:val="center"/>
+              <w:rPr>
+                <w:rFonts w:eastAsia="Times New Roman"/>
                 <w:sz w:val="26"/>
                 <w:szCs w:val="26"/>
                 <w:lang w:eastAsia="ru-RU"/>
               </w:rPr>
-              <w:t>7992,69</w:t>
+            </w:pPr>
+            <w:r>
+              <w:rPr>
+                <w:rFonts w:eastAsia="Times New Roman"/>
+                <w:sz w:val="26"/>
+                <w:szCs w:val="26"/>
+                <w:lang w:eastAsia="ru-RU"/>
+              </w:rPr>
+              <w:t>Показатель</w:t>
+            </w:r>
+          </w:p>
+        </w:tc>
+        <w:tc>
+          <w:tcPr>
+            <w:tcW w:w="5678" w:type="dxa"/>
+            <w:gridSpan w:val="3"/>
+            <w:vAlign w:val="center"/>
+          </w:tcPr>
+          <w:p>
+            <w:pPr>
+              <w:spacing w:line="240" w:lineRule="auto"/>
+              <w:jc w:val="center"/>
+              <w:rPr>
+                <w:rFonts w:eastAsia="Times New Roman"/>
+                <w:sz w:val="26"/>
+                <w:szCs w:val="26"/>
+                <w:lang w:eastAsia="ru-RU"/>
+              </w:rPr>
+            </w:pPr>
+            <w:r>
+              <w:rPr>
+                <w:rFonts w:eastAsia="Times New Roman"/>
+                <w:sz w:val="26"/>
+                <w:szCs w:val="26"/>
+                <w:lang w:eastAsia="ru-RU"/>
+              </w:rPr>
+              <w:t xml:space="preserve">Значение </w:t>
+            </w:r>
+          </w:p>
+          <w:p>
+            <w:pPr>
+              <w:spacing w:line="240" w:lineRule="auto"/>
+              <w:jc w:val="center"/>
+              <w:rPr>
+                <w:rFonts w:eastAsia="Times New Roman"/>
+                <w:sz w:val="26"/>
+                <w:szCs w:val="26"/>
+                <w:lang w:eastAsia="ru-RU"/>
+              </w:rPr>
+            </w:pPr>
+            <w:r>
+              <w:rPr>
+                <w:rFonts w:eastAsia="Times New Roman"/>
+                <w:sz w:val="26"/>
+                <w:szCs w:val="26"/>
+                <w:lang w:eastAsia="ru-RU"/>
+              </w:rPr>
+              <w:t>по годам расчётного периода</w:t>
+            </w:r>
+          </w:p>
+        </w:tc>
+      </w:tr>
+      <w:tr>
+        <w:trPr>
+          <w:trHeight w:val="353"/>
+        </w:trPr>
+        <w:tc>
+          <w:tcPr>
+            <w:tcW w:w="3661" w:type="dxa"/>
+            <w:vMerge/>
+            <w:vAlign w:val="center"/>
+          </w:tcPr>
+          <w:p>
+            <w:pPr>
+              <w:spacing w:line="240" w:lineRule="auto"/>
+              <w:jc w:val="center"/>
+              <w:rPr>
+                <w:rFonts w:eastAsia="Times New Roman"/>
+                <w:sz w:val="26"/>
+                <w:szCs w:val="26"/>
+                <w:lang w:eastAsia="ru-RU"/>
+              </w:rPr>
+            </w:pPr>
+          </w:p>
+        </w:tc>
+        <w:tc>
+          <w:tcPr>
+            <w:tcW w:w="1868" w:type="dxa"/>
+            <w:vAlign w:val="center"/>
+          </w:tcPr>
+          <w:p>
+            <w:pPr>
+              <w:spacing w:line="240" w:lineRule="auto"/>
+              <w:jc w:val="center"/>
+              <w:rPr>
+                <w:rFonts w:eastAsia="Times New Roman"/>
+                <w:sz w:val="26"/>
+                <w:szCs w:val="26"/>
+                <w:lang w:eastAsia="ru-RU"/>
+              </w:rPr>
+            </w:pPr>
+            <w:r>
+              <w:rPr>
+                <w:rFonts w:eastAsia="Times New Roman"/>
+                <w:sz w:val="26"/>
+                <w:szCs w:val="26"/>
+                <w:lang w:eastAsia="ru-RU"/>
+              </w:rPr>
+              <w:t>2022</w:t>
+            </w:r>
+          </w:p>
+        </w:tc>
+        <w:tc>
+          <w:tcPr>
+            <w:tcW w:w="1842" w:type="dxa"/>
+            <w:vAlign w:val="center"/>
+          </w:tcPr>
+          <w:p>
+            <w:pPr>
+              <w:spacing w:line="240" w:lineRule="auto"/>
+              <w:jc w:val="center"/>
+              <w:rPr>
+                <w:rFonts w:eastAsia="Times New Roman"/>
+                <w:sz w:val="26"/>
+                <w:szCs w:val="26"/>
+                <w:lang w:eastAsia="ru-RU"/>
+              </w:rPr>
+            </w:pPr>
+            <w:r>
+              <w:rPr>
+                <w:rFonts w:eastAsia="Times New Roman"/>
+                <w:sz w:val="26"/>
+                <w:szCs w:val="26"/>
+                <w:lang w:eastAsia="ru-RU"/>
+              </w:rPr>
+              <w:t>2023</w:t>
+            </w:r>
+          </w:p>
+        </w:tc>
+        <w:tc>
+          <w:tcPr>
+            <w:tcW w:w="1968" w:type="dxa"/>
+            <w:vAlign w:val="center"/>
+          </w:tcPr>
+          <w:p>
+            <w:pPr>
+              <w:spacing w:line="240" w:lineRule="auto"/>
+              <w:jc w:val="center"/>
+              <w:rPr>
+                <w:rFonts w:eastAsia="Times New Roman"/>
+                <w:sz w:val="26"/>
+                <w:szCs w:val="26"/>
+                <w:lang w:eastAsia="ru-RU"/>
+              </w:rPr>
+            </w:pPr>
+            <w:r>
+              <w:rPr>
+                <w:rFonts w:eastAsia="Times New Roman"/>
+                <w:sz w:val="26"/>
+                <w:szCs w:val="26"/>
+                <w:lang w:eastAsia="ru-RU"/>
+              </w:rPr>
+              <w:t>2024</w:t>
             </w:r>
           </w:p>
         </w:tc>
@@ -10349,7 +11551,6 @@
             <w:r>
               <w:rPr>
                 <w:rFonts w:eastAsia="Times New Roman"/>
-                <w:sz w:val="26"/>
                 <w:szCs w:val="26"/>
                 <w:lang w:eastAsia="ru-RU"/>
               </w:rPr>
@@ -10375,7 +11576,6 @@
             <w:r>
               <w:rPr>
                 <w:rFonts w:eastAsia="Times New Roman"/>
-                <w:sz w:val="26"/>
                 <w:szCs w:val="26"/>
                 <w:lang w:eastAsia="ru-RU"/>
               </w:rPr>
@@ -10401,7 +11601,6 @@
             <w:r>
               <w:rPr>
                 <w:rFonts w:eastAsia="Times New Roman"/>
-                <w:sz w:val="26"/>
                 <w:szCs w:val="26"/>
                 <w:lang w:eastAsia="ru-RU"/>
               </w:rPr>
@@ -10580,7 +11779,7 @@
                 <w:szCs w:val="28"/>
                 <w:lang w:eastAsia="ru-RU"/>
               </w:rPr>
-              <m:t>6527,04</m:t>
+              <m:t>5375,25</m:t>
             </m:r>
             <m:r>
               <w:rPr>
@@ -10612,7 +11811,7 @@
             <w:szCs w:val="28"/>
             <w:lang w:eastAsia="ru-RU"/>
           </w:rPr>
-          <m:t xml:space="preserve"> ∙100%=56,37</m:t>
+          <m:t xml:space="preserve"> ∙100%=46,42</m:t>
         </m:r>
         <m:r>
           <w:rPr>
@@ -10902,14 +12101,7 @@
                     <w:rFonts w:ascii="Cambria Math" w:hAnsi="Cambria Math"/>
                     <w:szCs w:val="28"/>
                   </w:rPr>
-                  <m:t>ч</m:t>
-                </m:r>
-                <m:r>
-                  <w:rPr>
-                    <w:rFonts w:ascii="Cambria Math" w:hAnsi="Cambria Math"/>
-                    <w:szCs w:val="28"/>
-                  </w:rPr>
-                  <m:t>ср</m:t>
+                  <m:t>чср</m:t>
                 </m:r>
               </m:sub>
             </m:sSub>
@@ -10977,8 +12169,10 @@
           <w:szCs w:val="28"/>
           <w:lang w:eastAsia="ru-RU"/>
         </w:rPr>
-        <w:t>14</w:t>
-      </w:r>
+        <w:t>15</w:t>
+      </w:r>
+      <w:bookmarkStart w:id="2" w:name="_GoBack"/>
+      <w:bookmarkEnd w:id="2"/>
       <w:r>
         <w:rPr>
           <w:rFonts w:eastAsia="Times New Roman"/>
@@ -11026,7 +12220,6 @@
           <w:szCs w:val="28"/>
           <w:lang w:eastAsia="ru-RU"/>
         </w:rPr>
-        <w:lastRenderedPageBreak/>
         <w:t xml:space="preserve">Затраты вносится только в первый год и равны отпускной цене программного средства, высчитанной в таблице 4.2. </w:t>
       </w:r>
       <w:r>
@@ -11158,7 +12351,7 @@
                 <w:szCs w:val="28"/>
                 <w:lang w:eastAsia="ru-RU"/>
               </w:rPr>
-              <m:t>6527,04</m:t>
+              <m:t xml:space="preserve">5375,25 </m:t>
             </m:r>
           </m:den>
         </m:f>
@@ -11169,7 +12362,7 @@
             <w:szCs w:val="28"/>
             <w:lang w:eastAsia="ru-RU"/>
           </w:rPr>
-          <m:t>=1,77</m:t>
+          <m:t>=2,15</m:t>
         </m:r>
       </m:oMath>
       <w:r>
@@ -11218,7 +12411,25 @@
           <w:szCs w:val="28"/>
           <w:lang w:eastAsia="ru-RU"/>
         </w:rPr>
-        <w:t>Данный показатель говорит о том, что уже на 2 год эксплуатации программного продукта</w:t>
+        <w:t>Данный показа</w:t>
+      </w:r>
+      <w:r>
+        <w:rPr>
+          <w:rFonts w:eastAsia="Times New Roman"/>
+          <w:color w:val="000000"/>
+          <w:szCs w:val="28"/>
+          <w:lang w:eastAsia="ru-RU"/>
+        </w:rPr>
+        <w:t>тель говорит о том, что уже на 3</w:t>
+      </w:r>
+      <w:r>
+        <w:rPr>
+          <w:rFonts w:eastAsia="Times New Roman"/>
+          <w:color w:val="000000"/>
+          <w:szCs w:val="28"/>
+          <w:lang w:eastAsia="ru-RU"/>
+        </w:rPr>
+        <w:t xml:space="preserve"> год эксплуатации программного продукта</w:t>
       </w:r>
       <w:r>
         <w:rPr>
@@ -11247,8 +12458,6 @@
         </w:rPr>
         <w:t>окупит вложенные в закупку программного продукта денежные средства.</w:t>
       </w:r>
-      <w:bookmarkStart w:id="2" w:name="_GoBack"/>
-      <w:bookmarkEnd w:id="2"/>
     </w:p>
     <w:p>
       <w:pPr>
@@ -11322,12 +12531,20 @@
       <w:r>
         <w:t xml:space="preserve">чистый дисконтированный доход составил </w:t>
       </w:r>
+      <m:oMath>
+        <m:r>
+          <w:rPr>
+            <w:rFonts w:ascii="Cambria Math" w:eastAsia="Times New Roman" w:hAnsi="Cambria Math"/>
+          </w:rPr>
+          <m:t xml:space="preserve">5375,25 </m:t>
+        </m:r>
+      </m:oMath>
       <w:r>
         <w:rPr>
           <w:rFonts w:eastAsia="Times New Roman"/>
           <w:szCs w:val="26"/>
         </w:rPr>
-        <w:t>6527,04 рубля</w:t>
+        <w:t>рубля</w:t>
       </w:r>
       <w:r>
         <w:rPr>
@@ -11391,7 +12608,7 @@
         <w:t xml:space="preserve">уровень рентабельности составил </w:t>
       </w:r>
       <w:r>
-        <w:t>56,37</w:t>
+        <w:t>46,42</w:t>
       </w:r>
       <w:r>
         <w:t>%</w:t>
@@ -12372,7 +13589,6 @@
   <w:style w:type="character" w:default="1" w:styleId="a1">
     <w:name w:val="Default Paragraph Font"/>
     <w:uiPriority w:val="1"/>
-    <w:semiHidden/>
     <w:unhideWhenUsed/>
   </w:style>
   <w:style w:type="table" w:default="1" w:styleId="a2">
@@ -12798,4 +14014,16 @@
     </a:ext>
   </a:extLst>
 </a:theme>
+</file>
+
+<file path=customXml/item1.xml><?xml version="1.0" encoding="utf-8"?>
+<b:Sources xmlns:b="http://schemas.openxmlformats.org/officeDocument/2006/bibliography" xmlns="http://schemas.openxmlformats.org/officeDocument/2006/bibliography" SelectedStyle="\APASixthEditionOfficeOnline.xsl" StyleName="APA" Version="6"/>
+</file>
+
+<file path=customXml/itemProps1.xml><?xml version="1.0" encoding="utf-8"?>
+<ds:datastoreItem xmlns:ds="http://schemas.openxmlformats.org/officeDocument/2006/customXml" ds:itemID="{DA08FAAB-EF16-43B5-A188-03D77FF097DF}">
+  <ds:schemaRefs>
+    <ds:schemaRef ds:uri="http://schemas.openxmlformats.org/officeDocument/2006/bibliography"/>
+  </ds:schemaRefs>
+</ds:datastoreItem>
 </file>
</xml_diff>